<commit_message>
Added ER Diagram to the documentation folder
</commit_message>
<xml_diff>
--- a/report/workfiles/cupcake_c8_report.docx
+++ b/report/workfiles/cupcake_c8_report.docx
@@ -9,7 +9,7 @@
         <w:jc w:val="center"/>
         <w:rPr>
           <w:rFonts w:asciiTheme="minorHAnsi" w:hAnsiTheme="minorHAnsi" w:cstheme="minorHAnsi"/>
-          <w:lang w:val="da-DK"/>
+          <w:lang w:val="en-GB"/>
         </w:rPr>
       </w:pPr>
       <w:r>
@@ -17,7 +17,7 @@
           <w:rFonts w:asciiTheme="minorHAnsi" w:hAnsiTheme="minorHAnsi" w:cstheme="minorHAnsi"/>
           <w:sz w:val="80"/>
           <w:szCs w:val="80"/>
-          <w:lang w:val="da-DK"/>
+          <w:lang w:val="en-GB"/>
         </w:rPr>
         <w:t xml:space="preserve">Olsker </w:t>
       </w:r>
@@ -34,7 +34,7 @@
           <w:rFonts w:asciiTheme="minorHAnsi" w:hAnsiTheme="minorHAnsi" w:cstheme="minorHAnsi"/>
           <w:sz w:val="80"/>
           <w:szCs w:val="80"/>
-          <w:lang w:val="da-DK"/>
+          <w:lang w:val="en-GB"/>
         </w:rPr>
         <w:t>s</w:t>
       </w:r>
@@ -46,13 +46,13 @@
         <w:jc w:val="center"/>
         <w:rPr>
           <w:rFonts w:asciiTheme="minorHAnsi" w:hAnsiTheme="minorHAnsi" w:cstheme="minorHAnsi"/>
-          <w:lang w:val="da-DK"/>
+          <w:lang w:val="en-GB"/>
         </w:rPr>
       </w:pPr>
       <w:r>
         <w:rPr>
           <w:rFonts w:asciiTheme="minorHAnsi" w:hAnsiTheme="minorHAnsi" w:cstheme="minorHAnsi"/>
-          <w:lang w:val="da-DK"/>
+          <w:lang w:val="en-GB"/>
         </w:rPr>
         <w:t>En webshop</w:t>
       </w:r>
@@ -64,7 +64,7 @@
         <w:jc w:val="center"/>
         <w:rPr>
           <w:rFonts w:asciiTheme="minorHAnsi" w:hAnsiTheme="minorHAnsi" w:cstheme="minorHAnsi"/>
-          <w:lang w:val="da-DK"/>
+          <w:lang w:val="en-GB"/>
         </w:rPr>
       </w:pPr>
     </w:p>
@@ -77,7 +77,7 @@
           <w:rFonts w:asciiTheme="minorHAnsi" w:hAnsiTheme="minorHAnsi" w:cstheme="minorHAnsi"/>
           <w:sz w:val="27"/>
           <w:szCs w:val="27"/>
-          <w:lang w:val="da-DK"/>
+          <w:lang w:val="en-GB"/>
         </w:rPr>
       </w:pPr>
       <w:r>
@@ -85,7 +85,7 @@
           <w:rFonts w:asciiTheme="minorHAnsi" w:hAnsiTheme="minorHAnsi" w:cstheme="minorHAnsi"/>
           <w:sz w:val="27"/>
           <w:szCs w:val="27"/>
-          <w:lang w:val="da-DK"/>
+          <w:lang w:val="en-GB"/>
         </w:rPr>
         <w:t>af</w:t>
       </w:r>
@@ -108,25 +108,44 @@
           <w:sz w:val="27"/>
           <w:szCs w:val="27"/>
         </w:rPr>
-        <w:t xml:space="preserve">Thomas </w:t>
-      </w:r>
-      <w:proofErr w:type="spellStart"/>
+        <w:t>Thomas Schwencke Overgaard</w:t>
+      </w:r>
+    </w:p>
+    <w:p>
+      <w:pPr>
+        <w:pStyle w:val="western"/>
+        <w:spacing w:after="0"/>
+        <w:jc w:val="center"/>
+      </w:pPr>
       <w:r>
         <w:rPr>
           <w:rFonts w:ascii="Calibri" w:hAnsi="Calibri" w:cs="Calibri"/>
           <w:sz w:val="27"/>
           <w:szCs w:val="27"/>
         </w:rPr>
-        <w:t>Schwencke</w:t>
-      </w:r>
-      <w:proofErr w:type="spellEnd"/>
+        <w:t>cph-to83@cphbusiness.dk</w:t>
+      </w:r>
+    </w:p>
+    <w:p>
+      <w:pPr>
+        <w:pStyle w:val="western"/>
+        <w:spacing w:after="0"/>
+        <w:jc w:val="center"/>
+      </w:pPr>
+    </w:p>
+    <w:p>
+      <w:pPr>
+        <w:pStyle w:val="western"/>
+        <w:spacing w:after="0"/>
+        <w:jc w:val="center"/>
+      </w:pPr>
       <w:r>
         <w:rPr>
           <w:rFonts w:ascii="Calibri" w:hAnsi="Calibri" w:cs="Calibri"/>
           <w:sz w:val="27"/>
           <w:szCs w:val="27"/>
         </w:rPr>
-        <w:t xml:space="preserve"> Overgaard</w:t>
+        <w:t>Peter Lønquist Thomasen</w:t>
       </w:r>
     </w:p>
     <w:p>
@@ -141,7 +160,7 @@
           <w:sz w:val="27"/>
           <w:szCs w:val="27"/>
         </w:rPr>
-        <w:t>cph-to83@cphbusiness.dk</w:t>
+        <w:t>cph-pt123@cphbusiness.dk</w:t>
       </w:r>
     </w:p>
     <w:p>
@@ -149,6 +168,11 @@
         <w:pStyle w:val="western"/>
         <w:spacing w:after="0"/>
         <w:jc w:val="center"/>
+        <w:rPr>
+          <w:rFonts w:ascii="Calibri" w:hAnsi="Calibri" w:cs="Calibri"/>
+          <w:sz w:val="27"/>
+          <w:szCs w:val="27"/>
+        </w:rPr>
       </w:pPr>
     </w:p>
     <w:p>
@@ -156,14 +180,19 @@
         <w:pStyle w:val="western"/>
         <w:spacing w:after="0"/>
         <w:jc w:val="center"/>
-      </w:pPr>
-      <w:r>
         <w:rPr>
           <w:rFonts w:ascii="Calibri" w:hAnsi="Calibri" w:cs="Calibri"/>
           <w:sz w:val="27"/>
           <w:szCs w:val="27"/>
         </w:rPr>
-        <w:t>Peter Lønquist Thomasen</w:t>
+      </w:pPr>
+      <w:r>
+        <w:rPr>
+          <w:rFonts w:ascii="Calibri" w:hAnsi="Calibri" w:cs="Calibri"/>
+          <w:sz w:val="27"/>
+          <w:szCs w:val="27"/>
+        </w:rPr>
+        <w:t>Hold C8</w:t>
       </w:r>
     </w:p>
     <w:p>
@@ -171,14 +200,21 @@
         <w:pStyle w:val="western"/>
         <w:spacing w:after="0"/>
         <w:jc w:val="center"/>
-      </w:pPr>
-      <w:r>
         <w:rPr>
           <w:rFonts w:ascii="Calibri" w:hAnsi="Calibri" w:cs="Calibri"/>
           <w:sz w:val="27"/>
           <w:szCs w:val="27"/>
-        </w:rPr>
-        <w:t>cph-pt123@cphbusiness.dk</w:t>
+          <w:lang w:val="da-DK"/>
+        </w:rPr>
+      </w:pPr>
+      <w:r>
+        <w:rPr>
+          <w:rFonts w:ascii="Calibri" w:hAnsi="Calibri" w:cs="Calibri"/>
+          <w:sz w:val="27"/>
+          <w:szCs w:val="27"/>
+          <w:lang w:val="da-DK"/>
+        </w:rPr>
+        <w:t>I perioden</w:t>
       </w:r>
     </w:p>
     <w:p>
@@ -186,23 +222,69 @@
         <w:pStyle w:val="western"/>
         <w:spacing w:after="0"/>
         <w:jc w:val="center"/>
+      </w:pPr>
+      <w:r>
         <w:rPr>
           <w:rFonts w:ascii="Calibri" w:hAnsi="Calibri" w:cs="Calibri"/>
           <w:sz w:val="27"/>
           <w:szCs w:val="27"/>
-        </w:rPr>
-      </w:pPr>
+          <w:lang w:val="da-DK"/>
+        </w:rPr>
+        <w:t xml:space="preserve">19/04/2021 - </w:t>
+      </w:r>
+      <w:r>
+        <w:rPr>
+          <w:rFonts w:ascii="Calibri" w:hAnsi="Calibri" w:cs="Calibri"/>
+          <w:sz w:val="27"/>
+          <w:szCs w:val="27"/>
+        </w:rPr>
+        <w:t>2</w:t>
+      </w:r>
+      <w:r>
+        <w:rPr>
+          <w:rFonts w:ascii="Calibri" w:hAnsi="Calibri" w:cs="Calibri"/>
+          <w:sz w:val="27"/>
+          <w:szCs w:val="27"/>
+          <w:lang w:val="da-DK"/>
+        </w:rPr>
+        <w:t>8</w:t>
+      </w:r>
+      <w:r>
+        <w:rPr>
+          <w:rFonts w:ascii="Calibri" w:hAnsi="Calibri" w:cs="Calibri"/>
+          <w:sz w:val="27"/>
+          <w:szCs w:val="27"/>
+        </w:rPr>
+        <w:t>/04/2021</w:t>
+      </w:r>
     </w:p>
     <w:p>
       <w:pPr>
         <w:pStyle w:val="western"/>
         <w:spacing w:after="0"/>
         <w:jc w:val="center"/>
+      </w:pPr>
+    </w:p>
+    <w:p>
+      <w:pPr>
+        <w:pStyle w:val="western"/>
+        <w:spacing w:after="0"/>
+        <w:jc w:val="center"/>
+      </w:pPr>
+      <w:r>
         <w:rPr>
           <w:rFonts w:ascii="Calibri" w:hAnsi="Calibri" w:cs="Calibri"/>
           <w:sz w:val="27"/>
           <w:szCs w:val="27"/>
         </w:rPr>
+        <w:t>Github:</w:t>
+      </w:r>
+    </w:p>
+    <w:p>
+      <w:pPr>
+        <w:pStyle w:val="western"/>
+        <w:spacing w:after="0"/>
+        <w:jc w:val="center"/>
       </w:pPr>
       <w:r>
         <w:rPr>
@@ -210,130 +292,8 @@
           <w:sz w:val="27"/>
           <w:szCs w:val="27"/>
         </w:rPr>
-        <w:t xml:space="preserve">Hold </w:t>
-      </w:r>
-      <w:proofErr w:type="gramStart"/>
-      <w:r>
-        <w:rPr>
-          <w:rFonts w:ascii="Calibri" w:hAnsi="Calibri" w:cs="Calibri"/>
-          <w:sz w:val="27"/>
-          <w:szCs w:val="27"/>
-        </w:rPr>
-        <w:t>C8</w:t>
-      </w:r>
-      <w:proofErr w:type="gramEnd"/>
-    </w:p>
-    <w:p>
-      <w:pPr>
-        <w:pStyle w:val="western"/>
-        <w:spacing w:after="0"/>
-        <w:jc w:val="center"/>
-        <w:rPr>
-          <w:rFonts w:ascii="Calibri" w:hAnsi="Calibri" w:cs="Calibri"/>
-          <w:sz w:val="27"/>
-          <w:szCs w:val="27"/>
-          <w:lang w:val="da-DK"/>
-        </w:rPr>
-      </w:pPr>
-      <w:r>
-        <w:rPr>
-          <w:rFonts w:ascii="Calibri" w:hAnsi="Calibri" w:cs="Calibri"/>
-          <w:sz w:val="27"/>
-          <w:szCs w:val="27"/>
-          <w:lang w:val="da-DK"/>
-        </w:rPr>
-        <w:t>I perioden</w:t>
-      </w:r>
-    </w:p>
-    <w:p>
-      <w:pPr>
-        <w:pStyle w:val="western"/>
-        <w:spacing w:after="0"/>
-        <w:jc w:val="center"/>
-      </w:pPr>
-      <w:r>
-        <w:rPr>
-          <w:rFonts w:ascii="Calibri" w:hAnsi="Calibri" w:cs="Calibri"/>
-          <w:sz w:val="27"/>
-          <w:szCs w:val="27"/>
-          <w:lang w:val="da-DK"/>
-        </w:rPr>
-        <w:t xml:space="preserve">19/04/2021 - </w:t>
-      </w:r>
-      <w:r>
-        <w:rPr>
-          <w:rFonts w:ascii="Calibri" w:hAnsi="Calibri" w:cs="Calibri"/>
-          <w:sz w:val="27"/>
-          <w:szCs w:val="27"/>
-        </w:rPr>
-        <w:t>2</w:t>
-      </w:r>
-      <w:r>
-        <w:rPr>
-          <w:rFonts w:ascii="Calibri" w:hAnsi="Calibri" w:cs="Calibri"/>
-          <w:sz w:val="27"/>
-          <w:szCs w:val="27"/>
-          <w:lang w:val="da-DK"/>
-        </w:rPr>
-        <w:t>8</w:t>
-      </w:r>
-      <w:r>
-        <w:rPr>
-          <w:rFonts w:ascii="Calibri" w:hAnsi="Calibri" w:cs="Calibri"/>
-          <w:sz w:val="27"/>
-          <w:szCs w:val="27"/>
-        </w:rPr>
-        <w:t>/04/2021</w:t>
-      </w:r>
-    </w:p>
-    <w:p>
-      <w:pPr>
-        <w:pStyle w:val="western"/>
-        <w:spacing w:after="0"/>
-        <w:jc w:val="center"/>
-      </w:pPr>
-    </w:p>
-    <w:p>
-      <w:pPr>
-        <w:pStyle w:val="western"/>
-        <w:spacing w:after="0"/>
-        <w:jc w:val="center"/>
-      </w:pPr>
-      <w:proofErr w:type="spellStart"/>
-      <w:r>
-        <w:rPr>
-          <w:rFonts w:ascii="Calibri" w:hAnsi="Calibri" w:cs="Calibri"/>
-          <w:sz w:val="27"/>
-          <w:szCs w:val="27"/>
-        </w:rPr>
-        <w:t>Github</w:t>
-      </w:r>
-      <w:proofErr w:type="spellEnd"/>
-      <w:r>
-        <w:rPr>
-          <w:rFonts w:ascii="Calibri" w:hAnsi="Calibri" w:cs="Calibri"/>
-          <w:sz w:val="27"/>
-          <w:szCs w:val="27"/>
-        </w:rPr>
-        <w:t>:</w:t>
-      </w:r>
-    </w:p>
-    <w:p>
-      <w:pPr>
-        <w:pStyle w:val="western"/>
-        <w:spacing w:after="0"/>
-        <w:jc w:val="center"/>
-      </w:pPr>
-      <w:proofErr w:type="spellStart"/>
-      <w:r>
-        <w:rPr>
-          <w:rFonts w:ascii="Calibri" w:hAnsi="Calibri" w:cs="Calibri"/>
-          <w:sz w:val="27"/>
-          <w:szCs w:val="27"/>
-        </w:rPr>
         <w:t>github@Schwencke</w:t>
       </w:r>
-      <w:proofErr w:type="spellEnd"/>
     </w:p>
     <w:p>
       <w:pPr>
@@ -444,7 +404,7 @@
           <w:r>
             <w:fldChar w:fldCharType="separate"/>
           </w:r>
-          <w:hyperlink w:anchor="_Toc70345760" w:history="1">
+          <w:hyperlink w:anchor="_Toc70408482" w:history="1">
             <w:r>
               <w:rPr>
                 <w:rStyle w:val="Hyperlink"/>
@@ -472,7 +432,7 @@
                 <w:noProof/>
                 <w:webHidden/>
               </w:rPr>
-              <w:instrText xml:space="preserve"> PAGEREF _Toc70345760 \h </w:instrText>
+              <w:instrText xml:space="preserve"> PAGEREF _Toc70408482 \h </w:instrText>
             </w:r>
             <w:r>
               <w:rPr>
@@ -515,7 +475,7 @@
               <w:lang w:val="en-DK" w:eastAsia="en-DK"/>
             </w:rPr>
           </w:pPr>
-          <w:hyperlink w:anchor="_Toc70345761" w:history="1">
+          <w:hyperlink w:anchor="_Toc70408483" w:history="1">
             <w:r>
               <w:rPr>
                 <w:rStyle w:val="Hyperlink"/>
@@ -543,7 +503,7 @@
                 <w:noProof/>
                 <w:webHidden/>
               </w:rPr>
-              <w:instrText xml:space="preserve"> PAGEREF _Toc70345761 \h </w:instrText>
+              <w:instrText xml:space="preserve"> PAGEREF _Toc70408483 \h </w:instrText>
             </w:r>
             <w:r>
               <w:rPr>
@@ -586,7 +546,7 @@
               <w:lang w:val="en-DK" w:eastAsia="en-DK"/>
             </w:rPr>
           </w:pPr>
-          <w:hyperlink w:anchor="_Toc70345762" w:history="1">
+          <w:hyperlink w:anchor="_Toc70408484" w:history="1">
             <w:r>
               <w:rPr>
                 <w:rStyle w:val="Hyperlink"/>
@@ -614,7 +574,7 @@
                 <w:noProof/>
                 <w:webHidden/>
               </w:rPr>
-              <w:instrText xml:space="preserve"> PAGEREF _Toc70345762 \h </w:instrText>
+              <w:instrText xml:space="preserve"> PAGEREF _Toc70408484 \h </w:instrText>
             </w:r>
             <w:r>
               <w:rPr>
@@ -657,7 +617,7 @@
               <w:lang w:val="en-DK" w:eastAsia="en-DK"/>
             </w:rPr>
           </w:pPr>
-          <w:hyperlink w:anchor="_Toc70345763" w:history="1">
+          <w:hyperlink w:anchor="_Toc70408485" w:history="1">
             <w:r>
               <w:rPr>
                 <w:rStyle w:val="Hyperlink"/>
@@ -685,7 +645,7 @@
                 <w:noProof/>
                 <w:webHidden/>
               </w:rPr>
-              <w:instrText xml:space="preserve"> PAGEREF _Toc70345763 \h </w:instrText>
+              <w:instrText xml:space="preserve"> PAGEREF _Toc70408485 \h </w:instrText>
             </w:r>
             <w:r>
               <w:rPr>
@@ -728,7 +688,7 @@
               <w:lang w:val="en-DK" w:eastAsia="en-DK"/>
             </w:rPr>
           </w:pPr>
-          <w:hyperlink w:anchor="_Toc70345764" w:history="1">
+          <w:hyperlink w:anchor="_Toc70408486" w:history="1">
             <w:r>
               <w:rPr>
                 <w:rStyle w:val="Hyperlink"/>
@@ -756,7 +716,7 @@
                 <w:noProof/>
                 <w:webHidden/>
               </w:rPr>
-              <w:instrText xml:space="preserve"> PAGEREF _Toc70345764 \h </w:instrText>
+              <w:instrText xml:space="preserve"> PAGEREF _Toc70408486 \h </w:instrText>
             </w:r>
             <w:r>
               <w:rPr>
@@ -799,14 +759,14 @@
               <w:lang w:val="en-DK" w:eastAsia="en-DK"/>
             </w:rPr>
           </w:pPr>
-          <w:hyperlink w:anchor="_Toc70345765" w:history="1">
+          <w:hyperlink w:anchor="_Toc70408487" w:history="1">
             <w:r>
               <w:rPr>
                 <w:rStyle w:val="Hyperlink"/>
                 <w:noProof/>
                 <w:lang w:val="da-DK"/>
               </w:rPr>
-              <w:t>Domæne model og ER diagram</w:t>
+              <w:t>Domæne model</w:t>
             </w:r>
             <w:r>
               <w:rPr>
@@ -827,7 +787,7 @@
                 <w:noProof/>
                 <w:webHidden/>
               </w:rPr>
-              <w:instrText xml:space="preserve"> PAGEREF _Toc70345765 \h </w:instrText>
+              <w:instrText xml:space="preserve"> PAGEREF _Toc70408487 \h </w:instrText>
             </w:r>
             <w:r>
               <w:rPr>
@@ -870,14 +830,14 @@
               <w:lang w:val="en-DK" w:eastAsia="en-DK"/>
             </w:rPr>
           </w:pPr>
-          <w:hyperlink w:anchor="_Toc70345766" w:history="1">
+          <w:hyperlink w:anchor="_Toc70408488" w:history="1">
             <w:r>
               <w:rPr>
                 <w:rStyle w:val="Hyperlink"/>
                 <w:noProof/>
                 <w:lang w:val="da-DK"/>
               </w:rPr>
-              <w:t>Navigationsdiagram</w:t>
+              <w:t>ER diagram</w:t>
             </w:r>
             <w:r>
               <w:rPr>
@@ -898,7 +858,7 @@
                 <w:noProof/>
                 <w:webHidden/>
               </w:rPr>
-              <w:instrText xml:space="preserve"> PAGEREF _Toc70345766 \h </w:instrText>
+              <w:instrText xml:space="preserve"> PAGEREF _Toc70408488 \h </w:instrText>
             </w:r>
             <w:r>
               <w:rPr>
@@ -918,7 +878,7 @@
                 <w:noProof/>
                 <w:webHidden/>
               </w:rPr>
-              <w:t>9</w:t>
+              <w:t>8</w:t>
             </w:r>
             <w:r>
               <w:rPr>
@@ -941,14 +901,14 @@
               <w:lang w:val="en-DK" w:eastAsia="en-DK"/>
             </w:rPr>
           </w:pPr>
-          <w:hyperlink w:anchor="_Toc70345767" w:history="1">
+          <w:hyperlink w:anchor="_Toc70408489" w:history="1">
             <w:r>
               <w:rPr>
                 <w:rStyle w:val="Hyperlink"/>
                 <w:noProof/>
                 <w:lang w:val="da-DK"/>
               </w:rPr>
-              <w:t>Særlige forhold</w:t>
+              <w:t>Navigationsdiagram</w:t>
             </w:r>
             <w:r>
               <w:rPr>
@@ -969,7 +929,7 @@
                 <w:noProof/>
                 <w:webHidden/>
               </w:rPr>
-              <w:instrText xml:space="preserve"> PAGEREF _Toc70345767 \h </w:instrText>
+              <w:instrText xml:space="preserve"> PAGEREF _Toc70408489 \h </w:instrText>
             </w:r>
             <w:r>
               <w:rPr>
@@ -1012,14 +972,14 @@
               <w:lang w:val="en-DK" w:eastAsia="en-DK"/>
             </w:rPr>
           </w:pPr>
-          <w:hyperlink w:anchor="_Toc70345768" w:history="1">
+          <w:hyperlink w:anchor="_Toc70408490" w:history="1">
             <w:r>
               <w:rPr>
                 <w:rStyle w:val="Hyperlink"/>
                 <w:noProof/>
                 <w:lang w:val="da-DK"/>
               </w:rPr>
-              <w:t>Status på implementering</w:t>
+              <w:t>Særlige forhold</w:t>
             </w:r>
             <w:r>
               <w:rPr>
@@ -1040,7 +1000,7 @@
                 <w:noProof/>
                 <w:webHidden/>
               </w:rPr>
-              <w:instrText xml:space="preserve"> PAGEREF _Toc70345768 \h </w:instrText>
+              <w:instrText xml:space="preserve"> PAGEREF _Toc70408490 \h </w:instrText>
             </w:r>
             <w:r>
               <w:rPr>
@@ -1083,13 +1043,84 @@
               <w:lang w:val="en-DK" w:eastAsia="en-DK"/>
             </w:rPr>
           </w:pPr>
-          <w:hyperlink w:anchor="_Toc70345769" w:history="1">
+          <w:hyperlink w:anchor="_Toc70408491" w:history="1">
             <w:r>
               <w:rPr>
                 <w:rStyle w:val="Hyperlink"/>
                 <w:noProof/>
                 <w:lang w:val="da-DK"/>
               </w:rPr>
+              <w:t>Status på implementering</w:t>
+            </w:r>
+            <w:r>
+              <w:rPr>
+                <w:noProof/>
+                <w:webHidden/>
+              </w:rPr>
+              <w:tab/>
+            </w:r>
+            <w:r>
+              <w:rPr>
+                <w:noProof/>
+                <w:webHidden/>
+              </w:rPr>
+              <w:fldChar w:fldCharType="begin"/>
+            </w:r>
+            <w:r>
+              <w:rPr>
+                <w:noProof/>
+                <w:webHidden/>
+              </w:rPr>
+              <w:instrText xml:space="preserve"> PAGEREF _Toc70408491 \h </w:instrText>
+            </w:r>
+            <w:r>
+              <w:rPr>
+                <w:noProof/>
+                <w:webHidden/>
+              </w:rPr>
+            </w:r>
+            <w:r>
+              <w:rPr>
+                <w:noProof/>
+                <w:webHidden/>
+              </w:rPr>
+              <w:fldChar w:fldCharType="separate"/>
+            </w:r>
+            <w:r>
+              <w:rPr>
+                <w:noProof/>
+                <w:webHidden/>
+              </w:rPr>
+              <w:t>12</w:t>
+            </w:r>
+            <w:r>
+              <w:rPr>
+                <w:noProof/>
+                <w:webHidden/>
+              </w:rPr>
+              <w:fldChar w:fldCharType="end"/>
+            </w:r>
+          </w:hyperlink>
+        </w:p>
+        <w:p>
+          <w:pPr>
+            <w:pStyle w:val="Indholdsfortegnelse1"/>
+            <w:tabs>
+              <w:tab w:val="right" w:leader="dot" w:pos="9016"/>
+            </w:tabs>
+            <w:rPr>
+              <w:rFonts w:eastAsiaTheme="minorEastAsia"/>
+              <w:noProof/>
+              <w:lang w:val="en-DK" w:eastAsia="en-DK"/>
+            </w:rPr>
+          </w:pPr>
+          <w:hyperlink w:anchor="_Toc70408492" w:history="1">
+            <w:r>
+              <w:rPr>
+                <w:rStyle w:val="Hyperlink"/>
+                <w:noProof/>
+                <w:lang w:val="da-DK"/>
+              </w:rPr>
               <w:t>Proces</w:t>
             </w:r>
             <w:r>
@@ -1111,7 +1142,7 @@
                 <w:noProof/>
                 <w:webHidden/>
               </w:rPr>
-              <w:instrText xml:space="preserve"> PAGEREF _Toc70345769 \h </w:instrText>
+              <w:instrText xml:space="preserve"> PAGEREF _Toc70408492 \h </w:instrText>
             </w:r>
             <w:r>
               <w:rPr>
@@ -1131,7 +1162,7 @@
                 <w:noProof/>
                 <w:webHidden/>
               </w:rPr>
-              <w:t>12</w:t>
+              <w:t>13</w:t>
             </w:r>
             <w:r>
               <w:rPr>
@@ -1166,7 +1197,7 @@
           <w:lang w:val="da-DK"/>
         </w:rPr>
       </w:pPr>
-      <w:bookmarkStart w:id="0" w:name="_Toc70345760"/>
+      <w:bookmarkStart w:id="0" w:name="_Toc70408482"/>
       <w:r>
         <w:rPr>
           <w:lang w:val="da-DK"/>
@@ -1243,7 +1274,7 @@
           <w:lang w:val="da-DK"/>
         </w:rPr>
       </w:pPr>
-      <w:bookmarkStart w:id="1" w:name="_Toc70345761"/>
+      <w:bookmarkStart w:id="1" w:name="_Toc70408483"/>
       <w:r>
         <w:rPr>
           <w:lang w:val="da-DK"/>
@@ -1492,13 +1523,25 @@
           <w:lang w:val="da-DK"/>
         </w:rPr>
       </w:pPr>
-      <w:bookmarkStart w:id="2" w:name="_Toc70345762"/>
+      <w:bookmarkStart w:id="2" w:name="_Toc70408484"/>
       <w:r>
         <w:rPr>
           <w:lang w:val="da-DK"/>
         </w:rPr>
         <w:lastRenderedPageBreak/>
-        <w:t>Teknologi Valg</w:t>
+        <w:t xml:space="preserve">Teknologi </w:t>
+      </w:r>
+      <w:r>
+        <w:rPr>
+          <w:lang w:val="da-DK"/>
+        </w:rPr>
+        <w:t>v</w:t>
+      </w:r>
+      <w:r>
+        <w:rPr>
+          <w:lang w:val="da-DK"/>
+        </w:rPr>
+        <w:t>alg</w:t>
       </w:r>
       <w:bookmarkEnd w:id="2"/>
     </w:p>
@@ -1551,21 +1594,7 @@
         <w:rPr>
           <w:lang w:val="da-DK"/>
         </w:rPr>
-        <w:t xml:space="preserve"> demonstration af en </w:t>
-      </w:r>
-      <w:proofErr w:type="spellStart"/>
-      <w:r>
-        <w:rPr>
-          <w:lang w:val="da-DK"/>
-        </w:rPr>
-        <w:t>JavaEE</w:t>
-      </w:r>
-      <w:proofErr w:type="spellEnd"/>
-      <w:r>
-        <w:rPr>
-          <w:lang w:val="da-DK"/>
-        </w:rPr>
-        <w:t xml:space="preserve"> webapplikation</w:t>
+        <w:t xml:space="preserve"> demonstration af en JavaEE webapplikation</w:t>
       </w:r>
       <w:r>
         <w:rPr>
@@ -1585,35 +1614,18 @@
         </w:rPr>
         <w:t xml:space="preserve">en </w:t>
       </w:r>
-      <w:proofErr w:type="spellStart"/>
-      <w:r>
-        <w:rPr>
-          <w:lang w:val="da-DK"/>
-        </w:rPr>
-        <w:t>Tomcat</w:t>
-      </w:r>
-      <w:proofErr w:type="spellEnd"/>
-      <w:r>
-        <w:rPr>
-          <w:lang w:val="da-DK"/>
-        </w:rPr>
-        <w:t xml:space="preserve"> webcontainer vha. Java, </w:t>
-      </w:r>
-      <w:proofErr w:type="spellStart"/>
+      <w:r>
+        <w:rPr>
+          <w:lang w:val="da-DK"/>
+        </w:rPr>
+        <w:t xml:space="preserve">Tomcat webcontainer vha. Java, </w:t>
+      </w:r>
       <w:r>
         <w:rPr>
           <w:rFonts w:cs="Segoe UI"/>
           <w:shd w:val="clear" w:color="auto" w:fill="FFFFFF"/>
         </w:rPr>
-        <w:t>MySql</w:t>
-      </w:r>
-      <w:proofErr w:type="spellEnd"/>
-      <w:r>
-        <w:rPr>
-          <w:rFonts w:cs="Segoe UI"/>
-          <w:shd w:val="clear" w:color="auto" w:fill="FFFFFF"/>
-        </w:rPr>
-        <w:t>, HTML, CSS, Twitter Bootstrap</w:t>
+        <w:t>MySql, HTML, CSS, Twitter Bootstrap</w:t>
       </w:r>
       <w:r>
         <w:rPr>
@@ -1673,20 +1685,18 @@
     <w:p>
       <w:pPr>
         <w:rPr>
-          <w:lang w:val="da-DK"/>
-        </w:rPr>
-      </w:pPr>
-      <w:proofErr w:type="spellStart"/>
-      <w:r>
-        <w:rPr>
-          <w:lang w:val="da-DK"/>
+          <w:lang w:val="en-GB"/>
+        </w:rPr>
+      </w:pPr>
+      <w:r>
+        <w:rPr>
+          <w:lang w:val="en-GB"/>
         </w:rPr>
         <w:t>IntelliJ</w:t>
       </w:r>
-      <w:proofErr w:type="spellEnd"/>
-      <w:r>
-        <w:rPr>
-          <w:lang w:val="da-DK"/>
+      <w:r>
+        <w:rPr>
+          <w:lang w:val="en-GB"/>
         </w:rPr>
         <w:t xml:space="preserve"> 2021.1</w:t>
       </w:r>
@@ -1694,12 +1704,12 @@
     <w:p>
       <w:pPr>
         <w:rPr>
-          <w:lang w:val="da-DK"/>
-        </w:rPr>
-      </w:pPr>
-      <w:r>
-        <w:rPr>
-          <w:lang w:val="da-DK"/>
+          <w:lang w:val="en-GB"/>
+        </w:rPr>
+      </w:pPr>
+      <w:r>
+        <w:rPr>
+          <w:lang w:val="en-GB"/>
         </w:rPr>
         <w:t>JAVA 8</w:t>
       </w:r>
@@ -1707,18 +1717,18 @@
     <w:p>
       <w:pPr>
         <w:rPr>
-          <w:lang w:val="da-DK"/>
-        </w:rPr>
-      </w:pPr>
-      <w:r>
-        <w:rPr>
-          <w:lang w:val="da-DK"/>
+          <w:lang w:val="en-GB"/>
+        </w:rPr>
+      </w:pPr>
+      <w:r>
+        <w:rPr>
+          <w:lang w:val="en-GB"/>
         </w:rPr>
         <w:t>Maven</w:t>
       </w:r>
       <w:r>
         <w:rPr>
-          <w:lang w:val="da-DK"/>
+          <w:lang w:val="en-GB"/>
         </w:rPr>
         <w:t xml:space="preserve"> 1.8</w:t>
       </w:r>
@@ -1771,57 +1781,27 @@
     <w:p>
       <w:pPr>
         <w:rPr>
-          <w:lang w:val="da-DK"/>
-        </w:rPr>
-      </w:pPr>
-      <w:proofErr w:type="spellStart"/>
-      <w:r>
-        <w:rPr>
-          <w:lang w:val="da-DK"/>
-        </w:rPr>
-        <w:t>Hamcrest</w:t>
-      </w:r>
-      <w:proofErr w:type="spellEnd"/>
-      <w:r>
-        <w:rPr>
-          <w:lang w:val="da-DK"/>
-        </w:rPr>
-        <w:t xml:space="preserve"> 1.3</w:t>
-      </w:r>
-    </w:p>
-    <w:p>
-      <w:pPr>
-        <w:rPr>
-          <w:lang w:val="da-DK"/>
-        </w:rPr>
-      </w:pPr>
-      <w:proofErr w:type="spellStart"/>
-      <w:r>
-        <w:rPr>
-          <w:lang w:val="da-DK"/>
-        </w:rPr>
-        <w:t>JavaEE</w:t>
-      </w:r>
-      <w:proofErr w:type="spellEnd"/>
-      <w:r>
-        <w:rPr>
-          <w:lang w:val="da-DK"/>
-        </w:rPr>
-        <w:t xml:space="preserve"> </w:t>
-      </w:r>
-      <w:proofErr w:type="spellStart"/>
-      <w:r>
-        <w:rPr>
-          <w:lang w:val="da-DK"/>
-        </w:rPr>
-        <w:t>api</w:t>
-      </w:r>
-      <w:proofErr w:type="spellEnd"/>
-      <w:r>
-        <w:rPr>
-          <w:lang w:val="da-DK"/>
-        </w:rPr>
-        <w:t xml:space="preserve"> 7.0</w:t>
+          <w:lang w:val="en-GB"/>
+        </w:rPr>
+      </w:pPr>
+      <w:r>
+        <w:rPr>
+          <w:lang w:val="en-GB"/>
+        </w:rPr>
+        <w:t>Hamcrest 1.3</w:t>
+      </w:r>
+    </w:p>
+    <w:p>
+      <w:pPr>
+        <w:rPr>
+          <w:lang w:val="en-GB"/>
+        </w:rPr>
+      </w:pPr>
+      <w:r>
+        <w:rPr>
+          <w:lang w:val="en-GB"/>
+        </w:rPr>
+        <w:t>JavaEE api 7.0</w:t>
       </w:r>
     </w:p>
     <w:p>
@@ -1864,7 +1844,7 @@
           <w:lang w:val="da-DK"/>
         </w:rPr>
       </w:pPr>
-      <w:bookmarkStart w:id="3" w:name="_Toc70345763"/>
+      <w:bookmarkStart w:id="3" w:name="_Toc70408485"/>
       <w:r>
         <w:rPr>
           <w:lang w:val="da-DK"/>
@@ -1953,25 +1933,7 @@
           <w:color w:val="212529"/>
           <w:lang w:val="da-DK"/>
         </w:rPr>
-        <w:t xml:space="preserve"> Som kunde kan jeg oprette en konto/profil for at kunne betale og gemme en </w:t>
-      </w:r>
-      <w:proofErr w:type="spellStart"/>
-      <w:r>
-        <w:rPr>
-          <w:rFonts w:ascii="Calibri" w:eastAsia="Calibri" w:hAnsi="Calibri" w:cs="Calibri"/>
-          <w:color w:val="212529"/>
-          <w:lang w:val="da-DK"/>
-        </w:rPr>
-        <w:t>en</w:t>
-      </w:r>
-      <w:proofErr w:type="spellEnd"/>
-      <w:r>
-        <w:rPr>
-          <w:rFonts w:ascii="Calibri" w:eastAsia="Calibri" w:hAnsi="Calibri" w:cs="Calibri"/>
-          <w:color w:val="212529"/>
-          <w:lang w:val="da-DK"/>
-        </w:rPr>
-        <w:t xml:space="preserve"> ordre.</w:t>
+        <w:t xml:space="preserve"> Som kunde kan jeg oprette en konto/profil for at kunne betale og gemme en en ordre.</w:t>
       </w:r>
     </w:p>
     <w:p>
@@ -1991,25 +1953,7 @@
           <w:color w:val="212529"/>
           <w:lang w:val="da-DK"/>
         </w:rPr>
-        <w:t xml:space="preserve"> Som administrator kan jeg indsætte beløb på en kundes konto direkte i </w:t>
-      </w:r>
-      <w:proofErr w:type="spellStart"/>
-      <w:r>
-        <w:rPr>
-          <w:rFonts w:ascii="Calibri" w:eastAsia="Calibri" w:hAnsi="Calibri" w:cs="Calibri"/>
-          <w:color w:val="212529"/>
-          <w:lang w:val="da-DK"/>
-        </w:rPr>
-        <w:t>MySql</w:t>
-      </w:r>
-      <w:proofErr w:type="spellEnd"/>
-      <w:r>
-        <w:rPr>
-          <w:rFonts w:ascii="Calibri" w:eastAsia="Calibri" w:hAnsi="Calibri" w:cs="Calibri"/>
-          <w:color w:val="212529"/>
-          <w:lang w:val="da-DK"/>
-        </w:rPr>
-        <w:t>, så en kunde kan betale for sine ordrer.</w:t>
+        <w:t xml:space="preserve"> Som administrator kan jeg indsætte beløb på en kundes konto direkte i MySql, så en kunde kan betale for sine ordrer.</w:t>
       </w:r>
     </w:p>
     <w:p>
@@ -2029,25 +1973,7 @@
           <w:color w:val="212529"/>
           <w:lang w:val="da-DK"/>
         </w:rPr>
-        <w:t xml:space="preserve"> Som kunde kan jeg se mine valgte </w:t>
-      </w:r>
-      <w:proofErr w:type="spellStart"/>
-      <w:r>
-        <w:rPr>
-          <w:rFonts w:ascii="Calibri" w:eastAsia="Calibri" w:hAnsi="Calibri" w:cs="Calibri"/>
-          <w:color w:val="212529"/>
-          <w:lang w:val="da-DK"/>
-        </w:rPr>
-        <w:t>ordrelinier</w:t>
-      </w:r>
-      <w:proofErr w:type="spellEnd"/>
-      <w:r>
-        <w:rPr>
-          <w:rFonts w:ascii="Calibri" w:eastAsia="Calibri" w:hAnsi="Calibri" w:cs="Calibri"/>
-          <w:color w:val="212529"/>
-          <w:lang w:val="da-DK"/>
-        </w:rPr>
-        <w:t xml:space="preserve"> i en indkøbskurv, så jeg kan se den samlede pris.</w:t>
+        <w:t xml:space="preserve"> Som kunde kan jeg se mine valgte ordrelinier i en indkøbskurv, så jeg kan se den samlede pris.</w:t>
       </w:r>
     </w:p>
     <w:p>
@@ -2067,61 +1993,7 @@
           <w:color w:val="212529"/>
           <w:lang w:val="da-DK"/>
         </w:rPr>
-        <w:t xml:space="preserve"> Som kunde eller administrator kan jeg logge på systemet med </w:t>
-      </w:r>
-      <w:proofErr w:type="spellStart"/>
-      <w:r>
-        <w:rPr>
-          <w:rFonts w:ascii="Calibri" w:eastAsia="Calibri" w:hAnsi="Calibri" w:cs="Calibri"/>
-          <w:color w:val="212529"/>
-          <w:lang w:val="da-DK"/>
-        </w:rPr>
-        <w:t>email</w:t>
-      </w:r>
-      <w:proofErr w:type="spellEnd"/>
-      <w:r>
-        <w:rPr>
-          <w:rFonts w:ascii="Calibri" w:eastAsia="Calibri" w:hAnsi="Calibri" w:cs="Calibri"/>
-          <w:color w:val="212529"/>
-          <w:lang w:val="da-DK"/>
-        </w:rPr>
-        <w:t xml:space="preserve"> og kodeord. Når jeg er logget på, skal jeg kunne min </w:t>
-      </w:r>
-      <w:proofErr w:type="spellStart"/>
-      <w:r>
-        <w:rPr>
-          <w:rFonts w:ascii="Calibri" w:eastAsia="Calibri" w:hAnsi="Calibri" w:cs="Calibri"/>
-          <w:color w:val="212529"/>
-          <w:lang w:val="da-DK"/>
-        </w:rPr>
-        <w:t>email</w:t>
-      </w:r>
-      <w:proofErr w:type="spellEnd"/>
-      <w:r>
-        <w:rPr>
-          <w:rFonts w:ascii="Calibri" w:eastAsia="Calibri" w:hAnsi="Calibri" w:cs="Calibri"/>
-          <w:color w:val="212529"/>
-          <w:lang w:val="da-DK"/>
-        </w:rPr>
-        <w:t xml:space="preserve"> på hver side (evt. i topmenuen, som vist på </w:t>
-      </w:r>
-      <w:proofErr w:type="spellStart"/>
-      <w:r>
-        <w:rPr>
-          <w:rFonts w:ascii="Calibri" w:eastAsia="Calibri" w:hAnsi="Calibri" w:cs="Calibri"/>
-          <w:color w:val="212529"/>
-          <w:lang w:val="da-DK"/>
-        </w:rPr>
-        <w:t>mockup’en</w:t>
-      </w:r>
-      <w:proofErr w:type="spellEnd"/>
-      <w:r>
-        <w:rPr>
-          <w:rFonts w:ascii="Calibri" w:eastAsia="Calibri" w:hAnsi="Calibri" w:cs="Calibri"/>
-          <w:color w:val="212529"/>
-          <w:lang w:val="da-DK"/>
-        </w:rPr>
-        <w:t>).</w:t>
+        <w:t xml:space="preserve"> Som kunde eller administrator kan jeg logge på systemet med email og kodeord. Når jeg er logget på, skal jeg kunne min email på hver side (evt. i topmenuen, som vist på mockup’en).</w:t>
       </w:r>
     </w:p>
     <w:p>
@@ -2201,25 +2073,7 @@
           <w:color w:val="212529"/>
           <w:lang w:val="da-DK"/>
         </w:rPr>
-        <w:t xml:space="preserve"> Som administrator kan jeg fjerne en ordre, så systemet ikke kommer til at indeholde </w:t>
-      </w:r>
-      <w:proofErr w:type="spellStart"/>
-      <w:r>
-        <w:rPr>
-          <w:rFonts w:ascii="Calibri" w:eastAsia="Calibri" w:hAnsi="Calibri" w:cs="Calibri"/>
-          <w:color w:val="212529"/>
-          <w:lang w:val="da-DK"/>
-        </w:rPr>
-        <w:t>udgyldige</w:t>
-      </w:r>
-      <w:proofErr w:type="spellEnd"/>
-      <w:r>
-        <w:rPr>
-          <w:rFonts w:ascii="Calibri" w:eastAsia="Calibri" w:hAnsi="Calibri" w:cs="Calibri"/>
-          <w:color w:val="212529"/>
-          <w:lang w:val="da-DK"/>
-        </w:rPr>
-        <w:t xml:space="preserve"> ordrer. F.eks. hvis kunden aldrig har betalt.</w:t>
+        <w:t xml:space="preserve"> Som administrator kan jeg fjerne en ordre, så systemet ikke kommer til at indeholde udgyldige ordrer. F.eks. hvis kunden aldrig har betalt.</w:t>
       </w:r>
     </w:p>
     <w:p>
@@ -2249,7 +2103,7 @@
           <w:lang w:val="da-DK"/>
         </w:rPr>
       </w:pPr>
-      <w:bookmarkStart w:id="4" w:name="_Toc70345764"/>
+      <w:bookmarkStart w:id="4" w:name="_Toc70408486"/>
       <w:r>
         <w:rPr>
           <w:lang w:val="da-DK"/>
@@ -2279,13 +2133,25 @@
           <w:lang w:val="da-DK"/>
         </w:rPr>
       </w:pPr>
-      <w:bookmarkStart w:id="5" w:name="_Toc70345765"/>
+      <w:bookmarkStart w:id="5" w:name="_Toc70408487"/>
       <w:r>
         <w:rPr>
           <w:lang w:val="da-DK"/>
         </w:rPr>
         <w:lastRenderedPageBreak/>
-        <w:t>Domæne model og ER diagram</w:t>
+        <w:t xml:space="preserve">Domæne </w:t>
+      </w:r>
+      <w:r>
+        <w:rPr>
+          <w:lang w:val="da-DK"/>
+        </w:rPr>
+        <w:t>m</w:t>
+      </w:r>
+      <w:r>
+        <w:rPr>
+          <w:lang w:val="da-DK"/>
+        </w:rPr>
+        <w:t>odel</w:t>
       </w:r>
       <w:bookmarkEnd w:id="5"/>
     </w:p>
@@ -2295,6 +2161,225 @@
           <w:lang w:val="da-DK"/>
         </w:rPr>
       </w:pPr>
+    </w:p>
+    <w:p>
+      <w:pPr>
+        <w:rPr>
+          <w:lang w:val="da-DK"/>
+        </w:rPr>
+      </w:pPr>
+    </w:p>
+    <w:p>
+      <w:pPr>
+        <w:rPr>
+          <w:lang w:val="da-DK"/>
+        </w:rPr>
+      </w:pPr>
+      <w:r>
+        <w:rPr>
+          <w:noProof/>
+          <w:lang w:val="da-DK"/>
+        </w:rPr>
+        <w:drawing>
+          <wp:inline distT="0" distB="0" distL="0" distR="0" wp14:anchorId="666344FD" wp14:editId="549E294E">
+            <wp:extent cx="5727065" cy="2719070"/>
+            <wp:effectExtent l="0" t="0" r="6985" b="5080"/>
+            <wp:docPr id="1" name="Billede 1"/>
+            <wp:cNvGraphicFramePr>
+              <a:graphicFrameLocks xmlns:a="http://schemas.openxmlformats.org/drawingml/2006/main" noChangeAspect="1"/>
+            </wp:cNvGraphicFramePr>
+            <a:graphic xmlns:a="http://schemas.openxmlformats.org/drawingml/2006/main">
+              <a:graphicData uri="http://schemas.openxmlformats.org/drawingml/2006/picture">
+                <pic:pic xmlns:pic="http://schemas.openxmlformats.org/drawingml/2006/picture">
+                  <pic:nvPicPr>
+                    <pic:cNvPr id="0" name="Picture 1"/>
+                    <pic:cNvPicPr>
+                      <a:picLocks noChangeAspect="1" noChangeArrowheads="1"/>
+                    </pic:cNvPicPr>
+                  </pic:nvPicPr>
+                  <pic:blipFill>
+                    <a:blip r:embed="rId9" cstate="print">
+                      <a:extLst>
+                        <a:ext uri="{28A0092B-C50C-407E-A947-70E740481C1C}">
+                          <a14:useLocalDpi xmlns:a14="http://schemas.microsoft.com/office/drawing/2010/main" val="0"/>
+                        </a:ext>
+                      </a:extLst>
+                    </a:blip>
+                    <a:srcRect/>
+                    <a:stretch>
+                      <a:fillRect/>
+                    </a:stretch>
+                  </pic:blipFill>
+                  <pic:spPr bwMode="auto">
+                    <a:xfrm>
+                      <a:off x="0" y="0"/>
+                      <a:ext cx="5727065" cy="2719070"/>
+                    </a:xfrm>
+                    <a:prstGeom prst="rect">
+                      <a:avLst/>
+                    </a:prstGeom>
+                    <a:noFill/>
+                    <a:ln>
+                      <a:noFill/>
+                    </a:ln>
+                  </pic:spPr>
+                </pic:pic>
+              </a:graphicData>
+            </a:graphic>
+          </wp:inline>
+        </w:drawing>
+      </w:r>
+    </w:p>
+    <w:p>
+      <w:pPr>
+        <w:rPr>
+          <w:lang w:val="da-DK"/>
+        </w:rPr>
+      </w:pPr>
+    </w:p>
+    <w:p>
+      <w:pPr>
+        <w:rPr>
+          <w:lang w:val="da-DK"/>
+        </w:rPr>
+      </w:pPr>
+    </w:p>
+    <w:p>
+      <w:pPr>
+        <w:pStyle w:val="Overskrift1"/>
+        <w:rPr>
+          <w:lang w:val="da-DK"/>
+        </w:rPr>
+      </w:pPr>
+      <w:bookmarkStart w:id="6" w:name="_Toc70408488"/>
+      <w:r>
+        <w:rPr>
+          <w:lang w:val="da-DK"/>
+        </w:rPr>
+        <w:t xml:space="preserve">ER </w:t>
+      </w:r>
+      <w:r>
+        <w:rPr>
+          <w:lang w:val="da-DK"/>
+        </w:rPr>
+        <w:t>d</w:t>
+      </w:r>
+      <w:r>
+        <w:rPr>
+          <w:lang w:val="da-DK"/>
+        </w:rPr>
+        <w:t>iagram</w:t>
+      </w:r>
+      <w:bookmarkEnd w:id="6"/>
+    </w:p>
+    <w:p>
+      <w:pPr>
+        <w:rPr>
+          <w:lang w:val="da-DK"/>
+        </w:rPr>
+      </w:pPr>
+    </w:p>
+    <w:p>
+      <w:pPr>
+        <w:rPr>
+          <w:lang w:val="da-DK"/>
+        </w:rPr>
+      </w:pPr>
+    </w:p>
+    <w:p>
+      <w:pPr>
+        <w:rPr>
+          <w:lang w:val="da-DK"/>
+        </w:rPr>
+      </w:pPr>
+    </w:p>
+    <w:p>
+      <w:pPr>
+        <w:rPr>
+          <w:lang w:val="da-DK"/>
+        </w:rPr>
+      </w:pPr>
+      <w:r>
+        <w:rPr>
+          <w:noProof/>
+          <w:lang w:val="da-DK"/>
+        </w:rPr>
+        <w:drawing>
+          <wp:inline distT="0" distB="0" distL="0" distR="0" wp14:anchorId="733F0CA3" wp14:editId="26084F2E">
+            <wp:extent cx="5727065" cy="2959735"/>
+            <wp:effectExtent l="0" t="0" r="6985" b="0"/>
+            <wp:docPr id="2" name="Billede 2"/>
+            <wp:cNvGraphicFramePr>
+              <a:graphicFrameLocks xmlns:a="http://schemas.openxmlformats.org/drawingml/2006/main" noChangeAspect="1"/>
+            </wp:cNvGraphicFramePr>
+            <a:graphic xmlns:a="http://schemas.openxmlformats.org/drawingml/2006/main">
+              <a:graphicData uri="http://schemas.openxmlformats.org/drawingml/2006/picture">
+                <pic:pic xmlns:pic="http://schemas.openxmlformats.org/drawingml/2006/picture">
+                  <pic:nvPicPr>
+                    <pic:cNvPr id="0" name="Picture 2"/>
+                    <pic:cNvPicPr>
+                      <a:picLocks noChangeAspect="1" noChangeArrowheads="1"/>
+                    </pic:cNvPicPr>
+                  </pic:nvPicPr>
+                  <pic:blipFill>
+                    <a:blip r:embed="rId10">
+                      <a:extLst>
+                        <a:ext uri="{28A0092B-C50C-407E-A947-70E740481C1C}">
+                          <a14:useLocalDpi xmlns:a14="http://schemas.microsoft.com/office/drawing/2010/main" val="0"/>
+                        </a:ext>
+                      </a:extLst>
+                    </a:blip>
+                    <a:srcRect/>
+                    <a:stretch>
+                      <a:fillRect/>
+                    </a:stretch>
+                  </pic:blipFill>
+                  <pic:spPr bwMode="auto">
+                    <a:xfrm>
+                      <a:off x="0" y="0"/>
+                      <a:ext cx="5727065" cy="2959735"/>
+                    </a:xfrm>
+                    <a:prstGeom prst="rect">
+                      <a:avLst/>
+                    </a:prstGeom>
+                    <a:noFill/>
+                    <a:ln>
+                      <a:noFill/>
+                    </a:ln>
+                  </pic:spPr>
+                </pic:pic>
+              </a:graphicData>
+            </a:graphic>
+          </wp:inline>
+        </w:drawing>
+      </w:r>
+    </w:p>
+    <w:p>
+      <w:pPr>
+        <w:pStyle w:val="Overskrift1"/>
+        <w:rPr>
+          <w:lang w:val="da-DK"/>
+        </w:rPr>
+      </w:pPr>
+    </w:p>
+    <w:p>
+      <w:pPr>
+        <w:pStyle w:val="Overskrift1"/>
+        <w:rPr>
+          <w:lang w:val="da-DK"/>
+        </w:rPr>
+      </w:pPr>
+    </w:p>
+    <w:p>
+      <w:pPr>
+        <w:rPr>
+          <w:rFonts w:asciiTheme="majorHAnsi" w:eastAsiaTheme="majorEastAsia" w:hAnsiTheme="majorHAnsi" w:cstheme="majorBidi"/>
+          <w:color w:val="2F5496" w:themeColor="accent1" w:themeShade="BF"/>
+          <w:sz w:val="32"/>
+          <w:szCs w:val="32"/>
+          <w:lang w:val="da-DK"/>
+        </w:rPr>
+      </w:pPr>
       <w:r>
         <w:rPr>
           <w:lang w:val="da-DK"/>
@@ -2309,7 +2394,7 @@
           <w:lang w:val="da-DK"/>
         </w:rPr>
       </w:pPr>
-      <w:bookmarkStart w:id="6" w:name="_Toc70345766"/>
+      <w:bookmarkStart w:id="7" w:name="_Toc70408489"/>
       <w:r>
         <w:rPr>
           <w:lang w:val="da-DK"/>
@@ -2317,7 +2402,7 @@
         <w:lastRenderedPageBreak/>
         <w:t>Navigationsdiagram</w:t>
       </w:r>
-      <w:bookmarkEnd w:id="6"/>
+      <w:bookmarkEnd w:id="7"/>
     </w:p>
     <w:p>
       <w:pPr>
@@ -2339,7 +2424,7 @@
           <w:lang w:val="da-DK"/>
         </w:rPr>
       </w:pPr>
-      <w:bookmarkStart w:id="7" w:name="_Toc70345767"/>
+      <w:bookmarkStart w:id="8" w:name="_Toc70408490"/>
       <w:r>
         <w:rPr>
           <w:lang w:val="da-DK"/>
@@ -2347,7 +2432,7 @@
         <w:lastRenderedPageBreak/>
         <w:t>Særlige forhold</w:t>
       </w:r>
-      <w:bookmarkEnd w:id="7"/>
+      <w:bookmarkEnd w:id="8"/>
     </w:p>
     <w:p>
       <w:pPr>
@@ -2369,7 +2454,7 @@
           <w:lang w:val="da-DK"/>
         </w:rPr>
       </w:pPr>
-      <w:bookmarkStart w:id="8" w:name="_Toc70345768"/>
+      <w:bookmarkStart w:id="9" w:name="_Toc70408491"/>
       <w:r>
         <w:rPr>
           <w:lang w:val="da-DK"/>
@@ -2383,7 +2468,7 @@
         </w:rPr>
         <w:t>tering</w:t>
       </w:r>
-      <w:bookmarkEnd w:id="8"/>
+      <w:bookmarkEnd w:id="9"/>
     </w:p>
     <w:p>
       <w:pPr>
@@ -2405,7 +2490,7 @@
           <w:lang w:val="da-DK"/>
         </w:rPr>
       </w:pPr>
-      <w:bookmarkStart w:id="9" w:name="_Toc70345769"/>
+      <w:bookmarkStart w:id="10" w:name="_Toc70408492"/>
       <w:r>
         <w:rPr>
           <w:lang w:val="da-DK"/>
@@ -2413,7 +2498,7 @@
         <w:lastRenderedPageBreak/>
         <w:t>Proces</w:t>
       </w:r>
-      <w:bookmarkEnd w:id="9"/>
+      <w:bookmarkEnd w:id="10"/>
     </w:p>
     <w:p>
       <w:pPr>

</xml_diff>

<commit_message>
Added diagrams to report
</commit_message>
<xml_diff>
--- a/report/workfiles/cupcake_c8_report.docx
+++ b/report/workfiles/cupcake_c8_report.docx
@@ -12,6 +12,7 @@
           <w:lang w:val="en-GB"/>
         </w:rPr>
       </w:pPr>
+      <w:proofErr w:type="spellStart"/>
       <w:r>
         <w:rPr>
           <w:rFonts w:asciiTheme="minorHAnsi" w:hAnsiTheme="minorHAnsi" w:cstheme="minorHAnsi"/>
@@ -19,16 +20,9 @@
           <w:szCs w:val="80"/>
           <w:lang w:val="en-GB"/>
         </w:rPr>
-        <w:t xml:space="preserve">Olsker </w:t>
-      </w:r>
-      <w:r>
-        <w:rPr>
-          <w:rFonts w:asciiTheme="minorHAnsi" w:hAnsiTheme="minorHAnsi" w:cstheme="minorHAnsi"/>
-          <w:sz w:val="80"/>
-          <w:szCs w:val="80"/>
-        </w:rPr>
-        <w:t>Cupcake</w:t>
-      </w:r>
+        <w:t>Olsker</w:t>
+      </w:r>
+      <w:proofErr w:type="spellEnd"/>
       <w:r>
         <w:rPr>
           <w:rFonts w:asciiTheme="minorHAnsi" w:hAnsiTheme="minorHAnsi" w:cstheme="minorHAnsi"/>
@@ -36,71 +30,110 @@
           <w:szCs w:val="80"/>
           <w:lang w:val="en-GB"/>
         </w:rPr>
+        <w:t xml:space="preserve"> </w:t>
+      </w:r>
+      <w:r>
+        <w:rPr>
+          <w:rFonts w:asciiTheme="minorHAnsi" w:hAnsiTheme="minorHAnsi" w:cstheme="minorHAnsi"/>
+          <w:sz w:val="80"/>
+          <w:szCs w:val="80"/>
+        </w:rPr>
+        <w:t>Cupcake</w:t>
+      </w:r>
+      <w:r>
+        <w:rPr>
+          <w:rFonts w:asciiTheme="minorHAnsi" w:hAnsiTheme="minorHAnsi" w:cstheme="minorHAnsi"/>
+          <w:sz w:val="80"/>
+          <w:szCs w:val="80"/>
+          <w:lang w:val="en-GB"/>
+        </w:rPr>
         <w:t>s</w:t>
       </w:r>
     </w:p>
     <w:p>
       <w:pPr>
-        <w:pStyle w:val="western"/>
-        <w:spacing w:after="0"/>
         <w:jc w:val="center"/>
         <w:rPr>
-          <w:rFonts w:asciiTheme="minorHAnsi" w:hAnsiTheme="minorHAnsi" w:cstheme="minorHAnsi"/>
+          <w:sz w:val="27"/>
+          <w:szCs w:val="27"/>
           <w:lang w:val="en-GB"/>
         </w:rPr>
       </w:pPr>
-      <w:r>
-        <w:rPr>
-          <w:rFonts w:asciiTheme="minorHAnsi" w:hAnsiTheme="minorHAnsi" w:cstheme="minorHAnsi"/>
+      <w:proofErr w:type="spellStart"/>
+      <w:r>
+        <w:rPr>
+          <w:sz w:val="27"/>
+          <w:szCs w:val="27"/>
           <w:lang w:val="en-GB"/>
         </w:rPr>
-        <w:t>En webshop</w:t>
-      </w:r>
-    </w:p>
-    <w:p>
-      <w:pPr>
-        <w:pStyle w:val="western"/>
-        <w:spacing w:after="0"/>
+        <w:t>En</w:t>
+      </w:r>
+      <w:proofErr w:type="spellEnd"/>
+      <w:r>
+        <w:rPr>
+          <w:sz w:val="27"/>
+          <w:szCs w:val="27"/>
+          <w:lang w:val="en-GB"/>
+        </w:rPr>
+        <w:t xml:space="preserve"> </w:t>
+      </w:r>
+      <w:proofErr w:type="spellStart"/>
+      <w:r>
+        <w:rPr>
+          <w:sz w:val="27"/>
+          <w:szCs w:val="27"/>
+          <w:lang w:val="en-GB"/>
+        </w:rPr>
+        <w:t>webshop</w:t>
+      </w:r>
+      <w:proofErr w:type="spellEnd"/>
+    </w:p>
+    <w:p>
+      <w:pPr>
         <w:jc w:val="center"/>
         <w:rPr>
-          <w:rFonts w:asciiTheme="minorHAnsi" w:hAnsiTheme="minorHAnsi" w:cstheme="minorHAnsi"/>
+          <w:sz w:val="27"/>
+          <w:szCs w:val="27"/>
           <w:lang w:val="en-GB"/>
         </w:rPr>
       </w:pPr>
     </w:p>
     <w:p>
       <w:pPr>
-        <w:pStyle w:val="western"/>
-        <w:spacing w:after="0"/>
         <w:jc w:val="center"/>
         <w:rPr>
-          <w:rFonts w:asciiTheme="minorHAnsi" w:hAnsiTheme="minorHAnsi" w:cstheme="minorHAnsi"/>
           <w:sz w:val="27"/>
           <w:szCs w:val="27"/>
           <w:lang w:val="en-GB"/>
         </w:rPr>
       </w:pPr>
-      <w:r>
-        <w:rPr>
-          <w:rFonts w:asciiTheme="minorHAnsi" w:hAnsiTheme="minorHAnsi" w:cstheme="minorHAnsi"/>
+      <w:proofErr w:type="spellStart"/>
+      <w:r>
+        <w:rPr>
           <w:sz w:val="27"/>
           <w:szCs w:val="27"/>
           <w:lang w:val="en-GB"/>
         </w:rPr>
         <w:t>af</w:t>
       </w:r>
-    </w:p>
-    <w:p>
-      <w:pPr>
-        <w:pStyle w:val="western"/>
-        <w:spacing w:after="0"/>
-      </w:pPr>
-    </w:p>
-    <w:p>
-      <w:pPr>
-        <w:pStyle w:val="western"/>
-        <w:spacing w:after="0"/>
+      <w:proofErr w:type="spellEnd"/>
+    </w:p>
+    <w:p>
+      <w:pPr>
         <w:jc w:val="center"/>
+        <w:rPr>
+          <w:sz w:val="27"/>
+          <w:szCs w:val="27"/>
+        </w:rPr>
+      </w:pPr>
+    </w:p>
+    <w:p>
+      <w:pPr>
+        <w:jc w:val="center"/>
+        <w:rPr>
+          <w:sz w:val="27"/>
+          <w:szCs w:val="27"/>
+        </w:rPr>
       </w:pPr>
       <w:r>
         <w:rPr>
@@ -108,14 +141,83 @@
           <w:sz w:val="27"/>
           <w:szCs w:val="27"/>
         </w:rPr>
-        <w:t>Thomas Schwencke Overgaard</w:t>
-      </w:r>
-    </w:p>
-    <w:p>
-      <w:pPr>
-        <w:pStyle w:val="western"/>
-        <w:spacing w:after="0"/>
+        <w:t>Peter Lønquist Thomasen</w:t>
+      </w:r>
+    </w:p>
+    <w:p>
+      <w:pPr>
         <w:jc w:val="center"/>
+        <w:rPr>
+          <w:sz w:val="27"/>
+          <w:szCs w:val="27"/>
+        </w:rPr>
+      </w:pPr>
+      <w:r>
+        <w:rPr>
+          <w:sz w:val="27"/>
+          <w:szCs w:val="27"/>
+        </w:rPr>
+        <w:t>cph-pt123@cphbusiness</w:t>
+      </w:r>
+      <w:r>
+        <w:rPr>
+          <w:sz w:val="27"/>
+          <w:szCs w:val="27"/>
+        </w:rPr>
+        <w:t>.</w:t>
+      </w:r>
+      <w:r>
+        <w:rPr>
+          <w:sz w:val="27"/>
+          <w:szCs w:val="27"/>
+        </w:rPr>
+        <w:t>dk</w:t>
+      </w:r>
+    </w:p>
+    <w:p>
+      <w:pPr>
+        <w:jc w:val="center"/>
+        <w:rPr>
+          <w:sz w:val="27"/>
+          <w:szCs w:val="27"/>
+        </w:rPr>
+      </w:pPr>
+    </w:p>
+    <w:p>
+      <w:pPr>
+        <w:jc w:val="center"/>
+        <w:rPr>
+          <w:sz w:val="27"/>
+          <w:szCs w:val="27"/>
+          <w:lang w:val="da-DK"/>
+        </w:rPr>
+      </w:pPr>
+      <w:r>
+        <w:rPr>
+          <w:sz w:val="27"/>
+          <w:szCs w:val="27"/>
+          <w:lang w:val="da-DK"/>
+        </w:rPr>
+        <w:t>og</w:t>
+      </w:r>
+    </w:p>
+    <w:p>
+      <w:pPr>
+        <w:jc w:val="center"/>
+        <w:rPr>
+          <w:sz w:val="27"/>
+          <w:szCs w:val="27"/>
+          <w:lang w:val="da-DK"/>
+        </w:rPr>
+      </w:pPr>
+    </w:p>
+    <w:p>
+      <w:pPr>
+        <w:jc w:val="center"/>
+        <w:rPr>
+          <w:sz w:val="27"/>
+          <w:szCs w:val="27"/>
+        </w:rPr>
       </w:pPr>
       <w:r>
         <w:rPr>
@@ -123,191 +225,211 @@
           <w:sz w:val="27"/>
           <w:szCs w:val="27"/>
         </w:rPr>
+        <w:t xml:space="preserve">Thomas </w:t>
+      </w:r>
+      <w:proofErr w:type="spellStart"/>
+      <w:r>
+        <w:rPr>
+          <w:rFonts w:ascii="Calibri" w:hAnsi="Calibri" w:cs="Calibri"/>
+          <w:sz w:val="27"/>
+          <w:szCs w:val="27"/>
+        </w:rPr>
+        <w:t>Schwencke</w:t>
+      </w:r>
+      <w:proofErr w:type="spellEnd"/>
+      <w:r>
+        <w:rPr>
+          <w:rFonts w:ascii="Calibri" w:hAnsi="Calibri" w:cs="Calibri"/>
+          <w:sz w:val="27"/>
+          <w:szCs w:val="27"/>
+        </w:rPr>
+        <w:t xml:space="preserve"> Overgaard</w:t>
+      </w:r>
+    </w:p>
+    <w:p>
+      <w:pPr>
+        <w:jc w:val="center"/>
+        <w:rPr>
+          <w:sz w:val="27"/>
+          <w:szCs w:val="27"/>
+        </w:rPr>
+      </w:pPr>
+      <w:r>
+        <w:rPr>
+          <w:rFonts w:ascii="Calibri" w:hAnsi="Calibri" w:cs="Calibri"/>
+          <w:sz w:val="27"/>
+          <w:szCs w:val="27"/>
+        </w:rPr>
         <w:t>cph-to83@cphbusiness.dk</w:t>
       </w:r>
     </w:p>
     <w:p>
       <w:pPr>
-        <w:pStyle w:val="western"/>
-        <w:spacing w:after="0"/>
+        <w:rPr>
+          <w:sz w:val="27"/>
+          <w:szCs w:val="27"/>
+        </w:rPr>
+      </w:pPr>
+    </w:p>
+    <w:p>
+      <w:pPr>
         <w:jc w:val="center"/>
-      </w:pPr>
-    </w:p>
-    <w:p>
-      <w:pPr>
-        <w:pStyle w:val="western"/>
-        <w:spacing w:after="0"/>
+        <w:rPr>
+          <w:sz w:val="27"/>
+          <w:szCs w:val="27"/>
+          <w:lang w:val="da-DK"/>
+        </w:rPr>
+      </w:pPr>
+      <w:r>
+        <w:rPr>
+          <w:sz w:val="27"/>
+          <w:szCs w:val="27"/>
+          <w:lang w:val="da-DK"/>
+        </w:rPr>
+        <w:t xml:space="preserve">Flow 4: </w:t>
+      </w:r>
+      <w:r>
+        <w:rPr>
+          <w:sz w:val="27"/>
+          <w:szCs w:val="27"/>
+        </w:rPr>
+        <w:t>Hold C</w:t>
+      </w:r>
+      <w:r>
+        <w:rPr>
+          <w:sz w:val="27"/>
+          <w:szCs w:val="27"/>
+          <w:lang w:val="da-DK"/>
+        </w:rPr>
+        <w:t>, Gruppe 8</w:t>
+      </w:r>
+    </w:p>
+    <w:p>
+      <w:pPr>
         <w:jc w:val="center"/>
-      </w:pPr>
-      <w:r>
-        <w:rPr>
-          <w:rFonts w:ascii="Calibri" w:hAnsi="Calibri" w:cs="Calibri"/>
-          <w:sz w:val="27"/>
-          <w:szCs w:val="27"/>
-        </w:rPr>
-        <w:t>Peter Lønquist Thomasen</w:t>
-      </w:r>
-    </w:p>
-    <w:p>
-      <w:pPr>
-        <w:pStyle w:val="western"/>
-        <w:spacing w:after="0"/>
+        <w:rPr>
+          <w:sz w:val="27"/>
+          <w:szCs w:val="27"/>
+          <w:lang w:val="da-DK"/>
+        </w:rPr>
+      </w:pPr>
+      <w:r>
+        <w:rPr>
+          <w:sz w:val="27"/>
+          <w:szCs w:val="27"/>
+          <w:lang w:val="da-DK"/>
+        </w:rPr>
+        <w:t>I perioden</w:t>
+      </w:r>
+    </w:p>
+    <w:p>
+      <w:pPr>
         <w:jc w:val="center"/>
-      </w:pPr>
-      <w:r>
-        <w:rPr>
-          <w:rFonts w:ascii="Calibri" w:hAnsi="Calibri" w:cs="Calibri"/>
-          <w:sz w:val="27"/>
-          <w:szCs w:val="27"/>
-        </w:rPr>
-        <w:t>cph-pt123@cphbusiness.dk</w:t>
-      </w:r>
-    </w:p>
-    <w:p>
-      <w:pPr>
-        <w:pStyle w:val="western"/>
-        <w:spacing w:after="0"/>
+        <w:rPr>
+          <w:sz w:val="27"/>
+          <w:szCs w:val="27"/>
+        </w:rPr>
+      </w:pPr>
+      <w:r>
+        <w:rPr>
+          <w:sz w:val="27"/>
+          <w:szCs w:val="27"/>
+          <w:lang w:val="da-DK"/>
+        </w:rPr>
+        <w:t xml:space="preserve">19/04/2021 - </w:t>
+      </w:r>
+      <w:r>
+        <w:rPr>
+          <w:sz w:val="27"/>
+          <w:szCs w:val="27"/>
+        </w:rPr>
+        <w:t>2</w:t>
+      </w:r>
+      <w:r>
+        <w:rPr>
+          <w:sz w:val="27"/>
+          <w:szCs w:val="27"/>
+          <w:lang w:val="da-DK"/>
+        </w:rPr>
+        <w:t>8</w:t>
+      </w:r>
+      <w:r>
+        <w:rPr>
+          <w:sz w:val="27"/>
+          <w:szCs w:val="27"/>
+        </w:rPr>
+        <w:t>/04/2021</w:t>
+      </w:r>
+    </w:p>
+    <w:p>
+      <w:pPr>
         <w:jc w:val="center"/>
         <w:rPr>
-          <w:rFonts w:ascii="Calibri" w:hAnsi="Calibri" w:cs="Calibri"/>
-          <w:sz w:val="27"/>
-          <w:szCs w:val="27"/>
-        </w:rPr>
-      </w:pPr>
-    </w:p>
-    <w:p>
-      <w:pPr>
-        <w:pStyle w:val="western"/>
-        <w:spacing w:after="0"/>
+          <w:sz w:val="27"/>
+          <w:szCs w:val="27"/>
+        </w:rPr>
+      </w:pPr>
+    </w:p>
+    <w:p>
+      <w:pPr>
         <w:jc w:val="center"/>
         <w:rPr>
-          <w:rFonts w:ascii="Calibri" w:hAnsi="Calibri" w:cs="Calibri"/>
-          <w:sz w:val="27"/>
-          <w:szCs w:val="27"/>
-        </w:rPr>
-      </w:pPr>
-      <w:r>
-        <w:rPr>
-          <w:rFonts w:ascii="Calibri" w:hAnsi="Calibri" w:cs="Calibri"/>
-          <w:sz w:val="27"/>
-          <w:szCs w:val="27"/>
-        </w:rPr>
-        <w:t>Hold C8</w:t>
-      </w:r>
-    </w:p>
-    <w:p>
-      <w:pPr>
-        <w:pStyle w:val="western"/>
-        <w:spacing w:after="0"/>
+          <w:sz w:val="27"/>
+          <w:szCs w:val="27"/>
+        </w:rPr>
+      </w:pPr>
+      <w:proofErr w:type="spellStart"/>
+      <w:r>
+        <w:rPr>
+          <w:sz w:val="27"/>
+          <w:szCs w:val="27"/>
+        </w:rPr>
+        <w:t>Github</w:t>
+      </w:r>
+      <w:proofErr w:type="spellEnd"/>
+      <w:r>
+        <w:rPr>
+          <w:sz w:val="27"/>
+          <w:szCs w:val="27"/>
+        </w:rPr>
+        <w:t>:</w:t>
+      </w:r>
+    </w:p>
+    <w:p>
+      <w:pPr>
         <w:jc w:val="center"/>
         <w:rPr>
-          <w:rFonts w:ascii="Calibri" w:hAnsi="Calibri" w:cs="Calibri"/>
-          <w:sz w:val="27"/>
-          <w:szCs w:val="27"/>
-          <w:lang w:val="da-DK"/>
-        </w:rPr>
-      </w:pPr>
-      <w:r>
-        <w:rPr>
-          <w:rFonts w:ascii="Calibri" w:hAnsi="Calibri" w:cs="Calibri"/>
-          <w:sz w:val="27"/>
-          <w:szCs w:val="27"/>
-          <w:lang w:val="da-DK"/>
-        </w:rPr>
-        <w:t>I perioden</w:t>
-      </w:r>
-    </w:p>
-    <w:p>
-      <w:pPr>
-        <w:pStyle w:val="western"/>
-        <w:spacing w:after="0"/>
+          <w:sz w:val="27"/>
+          <w:szCs w:val="27"/>
+        </w:rPr>
+      </w:pPr>
+      <w:proofErr w:type="spellStart"/>
+      <w:r>
+        <w:rPr>
+          <w:sz w:val="27"/>
+          <w:szCs w:val="27"/>
+        </w:rPr>
+        <w:t>github@Schwencke</w:t>
+      </w:r>
+      <w:proofErr w:type="spellEnd"/>
+    </w:p>
+    <w:p>
+      <w:pPr>
         <w:jc w:val="center"/>
-      </w:pPr>
-      <w:r>
-        <w:rPr>
-          <w:rFonts w:ascii="Calibri" w:hAnsi="Calibri" w:cs="Calibri"/>
-          <w:sz w:val="27"/>
-          <w:szCs w:val="27"/>
-          <w:lang w:val="da-DK"/>
-        </w:rPr>
-        <w:t xml:space="preserve">19/04/2021 - </w:t>
-      </w:r>
-      <w:r>
-        <w:rPr>
-          <w:rFonts w:ascii="Calibri" w:hAnsi="Calibri" w:cs="Calibri"/>
-          <w:sz w:val="27"/>
-          <w:szCs w:val="27"/>
-        </w:rPr>
-        <w:t>2</w:t>
-      </w:r>
-      <w:r>
-        <w:rPr>
-          <w:rFonts w:ascii="Calibri" w:hAnsi="Calibri" w:cs="Calibri"/>
-          <w:sz w:val="27"/>
-          <w:szCs w:val="27"/>
-          <w:lang w:val="da-DK"/>
-        </w:rPr>
-        <w:t>8</w:t>
-      </w:r>
-      <w:r>
-        <w:rPr>
-          <w:rFonts w:ascii="Calibri" w:hAnsi="Calibri" w:cs="Calibri"/>
-          <w:sz w:val="27"/>
-          <w:szCs w:val="27"/>
-        </w:rPr>
-        <w:t>/04/2021</w:t>
-      </w:r>
-    </w:p>
-    <w:p>
-      <w:pPr>
-        <w:pStyle w:val="western"/>
-        <w:spacing w:after="0"/>
-        <w:jc w:val="center"/>
-      </w:pPr>
-    </w:p>
-    <w:p>
-      <w:pPr>
-        <w:pStyle w:val="western"/>
-        <w:spacing w:after="0"/>
-        <w:jc w:val="center"/>
-      </w:pPr>
-      <w:r>
-        <w:rPr>
-          <w:rFonts w:ascii="Calibri" w:hAnsi="Calibri" w:cs="Calibri"/>
-          <w:sz w:val="27"/>
-          <w:szCs w:val="27"/>
-        </w:rPr>
-        <w:t>Github:</w:t>
-      </w:r>
-    </w:p>
-    <w:p>
-      <w:pPr>
-        <w:pStyle w:val="western"/>
-        <w:spacing w:after="0"/>
-        <w:jc w:val="center"/>
-      </w:pPr>
-      <w:r>
-        <w:rPr>
-          <w:rFonts w:ascii="Calibri" w:hAnsi="Calibri" w:cs="Calibri"/>
-          <w:sz w:val="27"/>
-          <w:szCs w:val="27"/>
-        </w:rPr>
-        <w:t>github@Schwencke</w:t>
-      </w:r>
-    </w:p>
-    <w:p>
-      <w:pPr>
-        <w:pStyle w:val="western"/>
-        <w:spacing w:after="0"/>
-        <w:jc w:val="center"/>
+        <w:rPr>
+          <w:sz w:val="27"/>
+          <w:szCs w:val="27"/>
+        </w:rPr>
       </w:pPr>
       <w:hyperlink r:id="rId6" w:history="1">
         <w:r>
           <w:rPr>
             <w:rStyle w:val="Hyperlink"/>
-            <w:rFonts w:ascii="Calibri" w:hAnsi="Calibri" w:cs="Calibri"/>
+            <w:rFonts w:cs="Calibri"/>
+            <w:color w:val="auto"/>
             <w:sz w:val="27"/>
             <w:szCs w:val="27"/>
+            <w:u w:val="none"/>
           </w:rPr>
           <w:t>github@PeterDaniel3D</w:t>
         </w:r>
@@ -315,16 +437,13 @@
     </w:p>
     <w:p>
       <w:pPr>
-        <w:pStyle w:val="western"/>
-        <w:spacing w:after="0"/>
         <w:jc w:val="center"/>
-      </w:pPr>
-    </w:p>
-    <w:p>
-      <w:pPr>
-        <w:pStyle w:val="western"/>
-        <w:spacing w:after="0"/>
-        <w:jc w:val="center"/>
+        <w:rPr>
+          <w:rStyle w:val="Hyperlink"/>
+          <w:rFonts w:ascii="Calibri" w:hAnsi="Calibri" w:cs="Calibri"/>
+          <w:sz w:val="27"/>
+          <w:szCs w:val="27"/>
+        </w:rPr>
       </w:pPr>
       <w:hyperlink r:id="rId7" w:history="1">
         <w:r>
@@ -340,10 +459,105 @@
     </w:p>
     <w:p>
       <w:pPr>
-        <w:pStyle w:val="western"/>
-        <w:spacing w:after="0"/>
         <w:jc w:val="center"/>
-      </w:pPr>
+        <w:rPr>
+          <w:rStyle w:val="Hyperlink"/>
+          <w:rFonts w:ascii="Calibri" w:hAnsi="Calibri" w:cs="Calibri"/>
+          <w:sz w:val="27"/>
+          <w:szCs w:val="27"/>
+          <w:lang w:val="da-DK"/>
+        </w:rPr>
+      </w:pPr>
+    </w:p>
+    <w:p>
+      <w:pPr>
+        <w:jc w:val="center"/>
+        <w:rPr>
+          <w:rFonts w:ascii="Calibri" w:hAnsi="Calibri" w:cs="Calibri"/>
+          <w:color w:val="0000FF"/>
+          <w:sz w:val="27"/>
+          <w:szCs w:val="27"/>
+          <w:u w:val="single"/>
+          <w:lang w:val="da-DK"/>
+        </w:rPr>
+      </w:pPr>
+      <w:proofErr w:type="spellStart"/>
+      <w:r>
+        <w:rPr>
+          <w:rStyle w:val="Hyperlink"/>
+          <w:rFonts w:ascii="Calibri" w:hAnsi="Calibri" w:cs="Calibri"/>
+          <w:sz w:val="27"/>
+          <w:szCs w:val="27"/>
+          <w:lang w:val="da-DK"/>
+        </w:rPr>
+        <w:t>Droplet</w:t>
+      </w:r>
+      <w:proofErr w:type="spellEnd"/>
+      <w:r>
+        <w:rPr>
+          <w:rStyle w:val="Hyperlink"/>
+          <w:rFonts w:ascii="Calibri" w:hAnsi="Calibri" w:cs="Calibri"/>
+          <w:sz w:val="27"/>
+          <w:szCs w:val="27"/>
+          <w:lang w:val="da-DK"/>
+        </w:rPr>
+        <w:t>:</w:t>
+      </w:r>
+    </w:p>
+    <w:p>
+      <w:pPr>
+        <w:jc w:val="center"/>
+        <w:rPr>
+          <w:sz w:val="27"/>
+          <w:szCs w:val="27"/>
+        </w:rPr>
+      </w:pPr>
+      <w:r>
+        <w:rPr>
+          <w:sz w:val="27"/>
+          <w:szCs w:val="27"/>
+          <w:lang w:val="da-DK"/>
+        </w:rPr>
+        <w:t xml:space="preserve">(Peter) </w:t>
+      </w:r>
+      <w:hyperlink r:id="rId8" w:history="1">
+        <w:r>
+          <w:rPr>
+            <w:rStyle w:val="Hyperlink"/>
+            <w:sz w:val="27"/>
+            <w:szCs w:val="27"/>
+          </w:rPr>
+          <w:t>http://46.101.212.228:8080/CupCake-0.1/</w:t>
+        </w:r>
+      </w:hyperlink>
+    </w:p>
+    <w:p>
+      <w:pPr>
+        <w:jc w:val="center"/>
+        <w:rPr>
+          <w:sz w:val="27"/>
+          <w:szCs w:val="27"/>
+          <w:lang w:val="da-DK"/>
+        </w:rPr>
+      </w:pPr>
+      <w:r>
+        <w:rPr>
+          <w:sz w:val="27"/>
+          <w:szCs w:val="27"/>
+          <w:lang w:val="da-DK"/>
+        </w:rPr>
+        <w:t>(Thomas</w:t>
+      </w:r>
+      <w:proofErr w:type="gramStart"/>
+      <w:r>
+        <w:rPr>
+          <w:sz w:val="27"/>
+          <w:szCs w:val="27"/>
+          <w:lang w:val="da-DK"/>
+        </w:rPr>
+        <w:t>) ???</w:t>
+      </w:r>
+      <w:proofErr w:type="gramEnd"/>
     </w:p>
     <w:p>
       <w:r>
@@ -404,7 +618,7 @@
           <w:r>
             <w:fldChar w:fldCharType="separate"/>
           </w:r>
-          <w:hyperlink w:anchor="_Toc70408482" w:history="1">
+          <w:hyperlink w:anchor="_Toc70408534" w:history="1">
             <w:r>
               <w:rPr>
                 <w:rStyle w:val="Hyperlink"/>
@@ -432,7 +646,7 @@
                 <w:noProof/>
                 <w:webHidden/>
               </w:rPr>
-              <w:instrText xml:space="preserve"> PAGEREF _Toc70408482 \h </w:instrText>
+              <w:instrText xml:space="preserve"> PAGEREF _Toc70408534 \h </w:instrText>
             </w:r>
             <w:r>
               <w:rPr>
@@ -475,7 +689,7 @@
               <w:lang w:val="en-DK" w:eastAsia="en-DK"/>
             </w:rPr>
           </w:pPr>
-          <w:hyperlink w:anchor="_Toc70408483" w:history="1">
+          <w:hyperlink w:anchor="_Toc70408535" w:history="1">
             <w:r>
               <w:rPr>
                 <w:rStyle w:val="Hyperlink"/>
@@ -503,7 +717,7 @@
                 <w:noProof/>
                 <w:webHidden/>
               </w:rPr>
-              <w:instrText xml:space="preserve"> PAGEREF _Toc70408483 \h </w:instrText>
+              <w:instrText xml:space="preserve"> PAGEREF _Toc70408535 \h </w:instrText>
             </w:r>
             <w:r>
               <w:rPr>
@@ -546,14 +760,14 @@
               <w:lang w:val="en-DK" w:eastAsia="en-DK"/>
             </w:rPr>
           </w:pPr>
-          <w:hyperlink w:anchor="_Toc70408484" w:history="1">
+          <w:hyperlink w:anchor="_Toc70408536" w:history="1">
             <w:r>
               <w:rPr>
                 <w:rStyle w:val="Hyperlink"/>
                 <w:noProof/>
                 <w:lang w:val="da-DK"/>
               </w:rPr>
-              <w:t>Teknologi Valg</w:t>
+              <w:t>Teknologi valg</w:t>
             </w:r>
             <w:r>
               <w:rPr>
@@ -574,7 +788,7 @@
                 <w:noProof/>
                 <w:webHidden/>
               </w:rPr>
-              <w:instrText xml:space="preserve"> PAGEREF _Toc70408484 \h </w:instrText>
+              <w:instrText xml:space="preserve"> PAGEREF _Toc70408536 \h </w:instrText>
             </w:r>
             <w:r>
               <w:rPr>
@@ -617,7 +831,7 @@
               <w:lang w:val="en-DK" w:eastAsia="en-DK"/>
             </w:rPr>
           </w:pPr>
-          <w:hyperlink w:anchor="_Toc70408485" w:history="1">
+          <w:hyperlink w:anchor="_Toc70408537" w:history="1">
             <w:r>
               <w:rPr>
                 <w:rStyle w:val="Hyperlink"/>
@@ -645,7 +859,7 @@
                 <w:noProof/>
                 <w:webHidden/>
               </w:rPr>
-              <w:instrText xml:space="preserve"> PAGEREF _Toc70408485 \h </w:instrText>
+              <w:instrText xml:space="preserve"> PAGEREF _Toc70408537 \h </w:instrText>
             </w:r>
             <w:r>
               <w:rPr>
@@ -688,7 +902,7 @@
               <w:lang w:val="en-DK" w:eastAsia="en-DK"/>
             </w:rPr>
           </w:pPr>
-          <w:hyperlink w:anchor="_Toc70408486" w:history="1">
+          <w:hyperlink w:anchor="_Toc70408538" w:history="1">
             <w:r>
               <w:rPr>
                 <w:rStyle w:val="Hyperlink"/>
@@ -716,7 +930,7 @@
                 <w:noProof/>
                 <w:webHidden/>
               </w:rPr>
-              <w:instrText xml:space="preserve"> PAGEREF _Toc70408486 \h </w:instrText>
+              <w:instrText xml:space="preserve"> PAGEREF _Toc70408538 \h </w:instrText>
             </w:r>
             <w:r>
               <w:rPr>
@@ -759,7 +973,7 @@
               <w:lang w:val="en-DK" w:eastAsia="en-DK"/>
             </w:rPr>
           </w:pPr>
-          <w:hyperlink w:anchor="_Toc70408487" w:history="1">
+          <w:hyperlink w:anchor="_Toc70408539" w:history="1">
             <w:r>
               <w:rPr>
                 <w:rStyle w:val="Hyperlink"/>
@@ -787,7 +1001,7 @@
                 <w:noProof/>
                 <w:webHidden/>
               </w:rPr>
-              <w:instrText xml:space="preserve"> PAGEREF _Toc70408487 \h </w:instrText>
+              <w:instrText xml:space="preserve"> PAGEREF _Toc70408539 \h </w:instrText>
             </w:r>
             <w:r>
               <w:rPr>
@@ -830,7 +1044,7 @@
               <w:lang w:val="en-DK" w:eastAsia="en-DK"/>
             </w:rPr>
           </w:pPr>
-          <w:hyperlink w:anchor="_Toc70408488" w:history="1">
+          <w:hyperlink w:anchor="_Toc70408540" w:history="1">
             <w:r>
               <w:rPr>
                 <w:rStyle w:val="Hyperlink"/>
@@ -858,7 +1072,7 @@
                 <w:noProof/>
                 <w:webHidden/>
               </w:rPr>
-              <w:instrText xml:space="preserve"> PAGEREF _Toc70408488 \h </w:instrText>
+              <w:instrText xml:space="preserve"> PAGEREF _Toc70408540 \h </w:instrText>
             </w:r>
             <w:r>
               <w:rPr>
@@ -901,7 +1115,7 @@
               <w:lang w:val="en-DK" w:eastAsia="en-DK"/>
             </w:rPr>
           </w:pPr>
-          <w:hyperlink w:anchor="_Toc70408489" w:history="1">
+          <w:hyperlink w:anchor="_Toc70408541" w:history="1">
             <w:r>
               <w:rPr>
                 <w:rStyle w:val="Hyperlink"/>
@@ -929,7 +1143,7 @@
                 <w:noProof/>
                 <w:webHidden/>
               </w:rPr>
-              <w:instrText xml:space="preserve"> PAGEREF _Toc70408489 \h </w:instrText>
+              <w:instrText xml:space="preserve"> PAGEREF _Toc70408541 \h </w:instrText>
             </w:r>
             <w:r>
               <w:rPr>
@@ -972,7 +1186,7 @@
               <w:lang w:val="en-DK" w:eastAsia="en-DK"/>
             </w:rPr>
           </w:pPr>
-          <w:hyperlink w:anchor="_Toc70408490" w:history="1">
+          <w:hyperlink w:anchor="_Toc70408542" w:history="1">
             <w:r>
               <w:rPr>
                 <w:rStyle w:val="Hyperlink"/>
@@ -1000,7 +1214,7 @@
                 <w:noProof/>
                 <w:webHidden/>
               </w:rPr>
-              <w:instrText xml:space="preserve"> PAGEREF _Toc70408490 \h </w:instrText>
+              <w:instrText xml:space="preserve"> PAGEREF _Toc70408542 \h </w:instrText>
             </w:r>
             <w:r>
               <w:rPr>
@@ -1043,7 +1257,7 @@
               <w:lang w:val="en-DK" w:eastAsia="en-DK"/>
             </w:rPr>
           </w:pPr>
-          <w:hyperlink w:anchor="_Toc70408491" w:history="1">
+          <w:hyperlink w:anchor="_Toc70408543" w:history="1">
             <w:r>
               <w:rPr>
                 <w:rStyle w:val="Hyperlink"/>
@@ -1071,7 +1285,7 @@
                 <w:noProof/>
                 <w:webHidden/>
               </w:rPr>
-              <w:instrText xml:space="preserve"> PAGEREF _Toc70408491 \h </w:instrText>
+              <w:instrText xml:space="preserve"> PAGEREF _Toc70408543 \h </w:instrText>
             </w:r>
             <w:r>
               <w:rPr>
@@ -1114,7 +1328,7 @@
               <w:lang w:val="en-DK" w:eastAsia="en-DK"/>
             </w:rPr>
           </w:pPr>
-          <w:hyperlink w:anchor="_Toc70408492" w:history="1">
+          <w:hyperlink w:anchor="_Toc70408544" w:history="1">
             <w:r>
               <w:rPr>
                 <w:rStyle w:val="Hyperlink"/>
@@ -1142,7 +1356,7 @@
                 <w:noProof/>
                 <w:webHidden/>
               </w:rPr>
-              <w:instrText xml:space="preserve"> PAGEREF _Toc70408492 \h </w:instrText>
+              <w:instrText xml:space="preserve"> PAGEREF _Toc70408544 \h </w:instrText>
             </w:r>
             <w:r>
               <w:rPr>
@@ -1197,7 +1411,7 @@
           <w:lang w:val="da-DK"/>
         </w:rPr>
       </w:pPr>
-      <w:bookmarkStart w:id="0" w:name="_Toc70408482"/>
+      <w:bookmarkStart w:id="0" w:name="_Toc70408534"/>
       <w:r>
         <w:rPr>
           <w:lang w:val="da-DK"/>
@@ -1274,7 +1488,7 @@
           <w:lang w:val="da-DK"/>
         </w:rPr>
       </w:pPr>
-      <w:bookmarkStart w:id="1" w:name="_Toc70408483"/>
+      <w:bookmarkStart w:id="1" w:name="_Toc70408535"/>
       <w:r>
         <w:rPr>
           <w:lang w:val="da-DK"/>
@@ -1523,7 +1737,7 @@
           <w:lang w:val="da-DK"/>
         </w:rPr>
       </w:pPr>
-      <w:bookmarkStart w:id="2" w:name="_Toc70408484"/>
+      <w:bookmarkStart w:id="2" w:name="_Toc70408536"/>
       <w:r>
         <w:rPr>
           <w:lang w:val="da-DK"/>
@@ -1594,7 +1808,21 @@
         <w:rPr>
           <w:lang w:val="da-DK"/>
         </w:rPr>
-        <w:t xml:space="preserve"> demonstration af en JavaEE webapplikation</w:t>
+        <w:t xml:space="preserve"> demonstration af en </w:t>
+      </w:r>
+      <w:proofErr w:type="spellStart"/>
+      <w:r>
+        <w:rPr>
+          <w:lang w:val="da-DK"/>
+        </w:rPr>
+        <w:t>JavaEE</w:t>
+      </w:r>
+      <w:proofErr w:type="spellEnd"/>
+      <w:r>
+        <w:rPr>
+          <w:lang w:val="da-DK"/>
+        </w:rPr>
+        <w:t xml:space="preserve"> webapplikation</w:t>
       </w:r>
       <w:r>
         <w:rPr>
@@ -1614,18 +1842,35 @@
         </w:rPr>
         <w:t xml:space="preserve">en </w:t>
       </w:r>
-      <w:r>
-        <w:rPr>
-          <w:lang w:val="da-DK"/>
-        </w:rPr>
-        <w:t xml:space="preserve">Tomcat webcontainer vha. Java, </w:t>
-      </w:r>
+      <w:proofErr w:type="spellStart"/>
+      <w:r>
+        <w:rPr>
+          <w:lang w:val="da-DK"/>
+        </w:rPr>
+        <w:t>Tomcat</w:t>
+      </w:r>
+      <w:proofErr w:type="spellEnd"/>
+      <w:r>
+        <w:rPr>
+          <w:lang w:val="da-DK"/>
+        </w:rPr>
+        <w:t xml:space="preserve"> webcontainer vha. Java, </w:t>
+      </w:r>
+      <w:proofErr w:type="spellStart"/>
       <w:r>
         <w:rPr>
           <w:rFonts w:cs="Segoe UI"/>
           <w:shd w:val="clear" w:color="auto" w:fill="FFFFFF"/>
         </w:rPr>
-        <w:t>MySql, HTML, CSS, Twitter Bootstrap</w:t>
+        <w:t>MySql</w:t>
+      </w:r>
+      <w:proofErr w:type="spellEnd"/>
+      <w:r>
+        <w:rPr>
+          <w:rFonts w:cs="Segoe UI"/>
+          <w:shd w:val="clear" w:color="auto" w:fill="FFFFFF"/>
+        </w:rPr>
+        <w:t>, HTML, CSS, Twitter Bootstrap</w:t>
       </w:r>
       <w:r>
         <w:rPr>
@@ -1663,7 +1908,7 @@
         </w:rPr>
         <w:t xml:space="preserve">Webshoppen bygger på denne startkode: </w:t>
       </w:r>
-      <w:hyperlink r:id="rId8" w:history="1">
+      <w:hyperlink r:id="rId9" w:history="1">
         <w:r>
           <w:rPr>
             <w:rStyle w:val="Hyperlink"/>
@@ -1784,24 +2029,54 @@
           <w:lang w:val="en-GB"/>
         </w:rPr>
       </w:pPr>
+      <w:proofErr w:type="spellStart"/>
       <w:r>
         <w:rPr>
           <w:lang w:val="en-GB"/>
         </w:rPr>
-        <w:t>Hamcrest 1.3</w:t>
-      </w:r>
-    </w:p>
-    <w:p>
-      <w:pPr>
+        <w:t>Hamcrest</w:t>
+      </w:r>
+      <w:proofErr w:type="spellEnd"/>
+      <w:r>
         <w:rPr>
           <w:lang w:val="en-GB"/>
         </w:rPr>
-      </w:pPr>
-      <w:r>
+        <w:t xml:space="preserve"> 1.3</w:t>
+      </w:r>
+    </w:p>
+    <w:p>
+      <w:pPr>
         <w:rPr>
           <w:lang w:val="en-GB"/>
         </w:rPr>
-        <w:t>JavaEE api 7.0</w:t>
+      </w:pPr>
+      <w:proofErr w:type="spellStart"/>
+      <w:r>
+        <w:rPr>
+          <w:lang w:val="en-GB"/>
+        </w:rPr>
+        <w:t>JavaEE</w:t>
+      </w:r>
+      <w:proofErr w:type="spellEnd"/>
+      <w:r>
+        <w:rPr>
+          <w:lang w:val="en-GB"/>
+        </w:rPr>
+        <w:t xml:space="preserve"> </w:t>
+      </w:r>
+      <w:proofErr w:type="spellStart"/>
+      <w:r>
+        <w:rPr>
+          <w:lang w:val="en-GB"/>
+        </w:rPr>
+        <w:t>api</w:t>
+      </w:r>
+      <w:proofErr w:type="spellEnd"/>
+      <w:r>
+        <w:rPr>
+          <w:lang w:val="en-GB"/>
+        </w:rPr>
+        <w:t xml:space="preserve"> 7.0</w:t>
       </w:r>
     </w:p>
     <w:p>
@@ -1844,7 +2119,7 @@
           <w:lang w:val="da-DK"/>
         </w:rPr>
       </w:pPr>
-      <w:bookmarkStart w:id="3" w:name="_Toc70408485"/>
+      <w:bookmarkStart w:id="3" w:name="_Toc70408537"/>
       <w:r>
         <w:rPr>
           <w:lang w:val="da-DK"/>
@@ -1933,7 +2208,25 @@
           <w:color w:val="212529"/>
           <w:lang w:val="da-DK"/>
         </w:rPr>
-        <w:t xml:space="preserve"> Som kunde kan jeg oprette en konto/profil for at kunne betale og gemme en en ordre.</w:t>
+        <w:t xml:space="preserve"> Som kunde kan jeg oprette en konto/profil for at kunne betale og gemme en </w:t>
+      </w:r>
+      <w:proofErr w:type="spellStart"/>
+      <w:r>
+        <w:rPr>
+          <w:rFonts w:ascii="Calibri" w:eastAsia="Calibri" w:hAnsi="Calibri" w:cs="Calibri"/>
+          <w:color w:val="212529"/>
+          <w:lang w:val="da-DK"/>
+        </w:rPr>
+        <w:t>en</w:t>
+      </w:r>
+      <w:proofErr w:type="spellEnd"/>
+      <w:r>
+        <w:rPr>
+          <w:rFonts w:ascii="Calibri" w:eastAsia="Calibri" w:hAnsi="Calibri" w:cs="Calibri"/>
+          <w:color w:val="212529"/>
+          <w:lang w:val="da-DK"/>
+        </w:rPr>
+        <w:t xml:space="preserve"> ordre.</w:t>
       </w:r>
     </w:p>
     <w:p>
@@ -1953,7 +2246,25 @@
           <w:color w:val="212529"/>
           <w:lang w:val="da-DK"/>
         </w:rPr>
-        <w:t xml:space="preserve"> Som administrator kan jeg indsætte beløb på en kundes konto direkte i MySql, så en kunde kan betale for sine ordrer.</w:t>
+        <w:t xml:space="preserve"> Som administrator kan jeg indsætte beløb på en kundes konto direkte i </w:t>
+      </w:r>
+      <w:proofErr w:type="spellStart"/>
+      <w:r>
+        <w:rPr>
+          <w:rFonts w:ascii="Calibri" w:eastAsia="Calibri" w:hAnsi="Calibri" w:cs="Calibri"/>
+          <w:color w:val="212529"/>
+          <w:lang w:val="da-DK"/>
+        </w:rPr>
+        <w:t>MySql</w:t>
+      </w:r>
+      <w:proofErr w:type="spellEnd"/>
+      <w:r>
+        <w:rPr>
+          <w:rFonts w:ascii="Calibri" w:eastAsia="Calibri" w:hAnsi="Calibri" w:cs="Calibri"/>
+          <w:color w:val="212529"/>
+          <w:lang w:val="da-DK"/>
+        </w:rPr>
+        <w:t>, så en kunde kan betale for sine ordrer.</w:t>
       </w:r>
     </w:p>
     <w:p>
@@ -1973,7 +2284,25 @@
           <w:color w:val="212529"/>
           <w:lang w:val="da-DK"/>
         </w:rPr>
-        <w:t xml:space="preserve"> Som kunde kan jeg se mine valgte ordrelinier i en indkøbskurv, så jeg kan se den samlede pris.</w:t>
+        <w:t xml:space="preserve"> Som kunde kan jeg se mine valgte </w:t>
+      </w:r>
+      <w:proofErr w:type="spellStart"/>
+      <w:r>
+        <w:rPr>
+          <w:rFonts w:ascii="Calibri" w:eastAsia="Calibri" w:hAnsi="Calibri" w:cs="Calibri"/>
+          <w:color w:val="212529"/>
+          <w:lang w:val="da-DK"/>
+        </w:rPr>
+        <w:t>ordrelinier</w:t>
+      </w:r>
+      <w:proofErr w:type="spellEnd"/>
+      <w:r>
+        <w:rPr>
+          <w:rFonts w:ascii="Calibri" w:eastAsia="Calibri" w:hAnsi="Calibri" w:cs="Calibri"/>
+          <w:color w:val="212529"/>
+          <w:lang w:val="da-DK"/>
+        </w:rPr>
+        <w:t xml:space="preserve"> i en indkøbskurv, så jeg kan se den samlede pris.</w:t>
       </w:r>
     </w:p>
     <w:p>
@@ -1993,7 +2322,61 @@
           <w:color w:val="212529"/>
           <w:lang w:val="da-DK"/>
         </w:rPr>
-        <w:t xml:space="preserve"> Som kunde eller administrator kan jeg logge på systemet med email og kodeord. Når jeg er logget på, skal jeg kunne min email på hver side (evt. i topmenuen, som vist på mockup’en).</w:t>
+        <w:t xml:space="preserve"> Som kunde eller administrator kan jeg logge på systemet med </w:t>
+      </w:r>
+      <w:proofErr w:type="spellStart"/>
+      <w:r>
+        <w:rPr>
+          <w:rFonts w:ascii="Calibri" w:eastAsia="Calibri" w:hAnsi="Calibri" w:cs="Calibri"/>
+          <w:color w:val="212529"/>
+          <w:lang w:val="da-DK"/>
+        </w:rPr>
+        <w:t>email</w:t>
+      </w:r>
+      <w:proofErr w:type="spellEnd"/>
+      <w:r>
+        <w:rPr>
+          <w:rFonts w:ascii="Calibri" w:eastAsia="Calibri" w:hAnsi="Calibri" w:cs="Calibri"/>
+          <w:color w:val="212529"/>
+          <w:lang w:val="da-DK"/>
+        </w:rPr>
+        <w:t xml:space="preserve"> og kodeord. Når jeg er logget på, skal jeg kunne min </w:t>
+      </w:r>
+      <w:proofErr w:type="spellStart"/>
+      <w:r>
+        <w:rPr>
+          <w:rFonts w:ascii="Calibri" w:eastAsia="Calibri" w:hAnsi="Calibri" w:cs="Calibri"/>
+          <w:color w:val="212529"/>
+          <w:lang w:val="da-DK"/>
+        </w:rPr>
+        <w:t>email</w:t>
+      </w:r>
+      <w:proofErr w:type="spellEnd"/>
+      <w:r>
+        <w:rPr>
+          <w:rFonts w:ascii="Calibri" w:eastAsia="Calibri" w:hAnsi="Calibri" w:cs="Calibri"/>
+          <w:color w:val="212529"/>
+          <w:lang w:val="da-DK"/>
+        </w:rPr>
+        <w:t xml:space="preserve"> på hver side (evt. i topmenuen, som vist på </w:t>
+      </w:r>
+      <w:proofErr w:type="spellStart"/>
+      <w:r>
+        <w:rPr>
+          <w:rFonts w:ascii="Calibri" w:eastAsia="Calibri" w:hAnsi="Calibri" w:cs="Calibri"/>
+          <w:color w:val="212529"/>
+          <w:lang w:val="da-DK"/>
+        </w:rPr>
+        <w:t>mockup’en</w:t>
+      </w:r>
+      <w:proofErr w:type="spellEnd"/>
+      <w:r>
+        <w:rPr>
+          <w:rFonts w:ascii="Calibri" w:eastAsia="Calibri" w:hAnsi="Calibri" w:cs="Calibri"/>
+          <w:color w:val="212529"/>
+          <w:lang w:val="da-DK"/>
+        </w:rPr>
+        <w:t>).</w:t>
       </w:r>
     </w:p>
     <w:p>
@@ -2073,7 +2456,25 @@
           <w:color w:val="212529"/>
           <w:lang w:val="da-DK"/>
         </w:rPr>
-        <w:t xml:space="preserve"> Som administrator kan jeg fjerne en ordre, så systemet ikke kommer til at indeholde udgyldige ordrer. F.eks. hvis kunden aldrig har betalt.</w:t>
+        <w:t xml:space="preserve"> Som administrator kan jeg fjerne en ordre, så systemet ikke kommer til at indeholde </w:t>
+      </w:r>
+      <w:proofErr w:type="spellStart"/>
+      <w:r>
+        <w:rPr>
+          <w:rFonts w:ascii="Calibri" w:eastAsia="Calibri" w:hAnsi="Calibri" w:cs="Calibri"/>
+          <w:color w:val="212529"/>
+          <w:lang w:val="da-DK"/>
+        </w:rPr>
+        <w:t>udgyldige</w:t>
+      </w:r>
+      <w:proofErr w:type="spellEnd"/>
+      <w:r>
+        <w:rPr>
+          <w:rFonts w:ascii="Calibri" w:eastAsia="Calibri" w:hAnsi="Calibri" w:cs="Calibri"/>
+          <w:color w:val="212529"/>
+          <w:lang w:val="da-DK"/>
+        </w:rPr>
+        <w:t xml:space="preserve"> ordrer. F.eks. hvis kunden aldrig har betalt.</w:t>
       </w:r>
     </w:p>
     <w:p>
@@ -2103,7 +2504,7 @@
           <w:lang w:val="da-DK"/>
         </w:rPr>
       </w:pPr>
-      <w:bookmarkStart w:id="4" w:name="_Toc70408486"/>
+      <w:bookmarkStart w:id="4" w:name="_Toc70408538"/>
       <w:r>
         <w:rPr>
           <w:lang w:val="da-DK"/>
@@ -2119,6 +2520,74 @@
           <w:lang w:val="da-DK"/>
         </w:rPr>
       </w:pPr>
+    </w:p>
+    <w:p>
+      <w:pPr>
+        <w:rPr>
+          <w:lang w:val="da-DK"/>
+        </w:rPr>
+      </w:pPr>
+      <w:r>
+        <w:rPr>
+          <w:noProof/>
+          <w:lang w:val="da-DK"/>
+        </w:rPr>
+        <w:drawing>
+          <wp:inline distT="0" distB="0" distL="0" distR="0" wp14:anchorId="55CA7746" wp14:editId="55EB849A">
+            <wp:extent cx="5734050" cy="5905500"/>
+            <wp:effectExtent l="0" t="0" r="0" b="0"/>
+            <wp:docPr id="5" name="Billede 5"/>
+            <wp:cNvGraphicFramePr>
+              <a:graphicFrameLocks xmlns:a="http://schemas.openxmlformats.org/drawingml/2006/main" noChangeAspect="1"/>
+            </wp:cNvGraphicFramePr>
+            <a:graphic xmlns:a="http://schemas.openxmlformats.org/drawingml/2006/main">
+              <a:graphicData uri="http://schemas.openxmlformats.org/drawingml/2006/picture">
+                <pic:pic xmlns:pic="http://schemas.openxmlformats.org/drawingml/2006/picture">
+                  <pic:nvPicPr>
+                    <pic:cNvPr id="0" name="Picture 11"/>
+                    <pic:cNvPicPr>
+                      <a:picLocks noChangeAspect="1" noChangeArrowheads="1"/>
+                    </pic:cNvPicPr>
+                  </pic:nvPicPr>
+                  <pic:blipFill>
+                    <a:blip r:embed="rId10" cstate="print">
+                      <a:extLst>
+                        <a:ext uri="{28A0092B-C50C-407E-A947-70E740481C1C}">
+                          <a14:useLocalDpi xmlns:a14="http://schemas.microsoft.com/office/drawing/2010/main" val="0"/>
+                        </a:ext>
+                      </a:extLst>
+                    </a:blip>
+                    <a:srcRect/>
+                    <a:stretch>
+                      <a:fillRect/>
+                    </a:stretch>
+                  </pic:blipFill>
+                  <pic:spPr bwMode="auto">
+                    <a:xfrm>
+                      <a:off x="0" y="0"/>
+                      <a:ext cx="5734050" cy="5905500"/>
+                    </a:xfrm>
+                    <a:prstGeom prst="rect">
+                      <a:avLst/>
+                    </a:prstGeom>
+                    <a:noFill/>
+                    <a:ln>
+                      <a:noFill/>
+                    </a:ln>
+                  </pic:spPr>
+                </pic:pic>
+              </a:graphicData>
+            </a:graphic>
+          </wp:inline>
+        </w:drawing>
+      </w:r>
+    </w:p>
+    <w:p>
+      <w:pPr>
+        <w:rPr>
+          <w:lang w:val="da-DK"/>
+        </w:rPr>
+      </w:pPr>
       <w:r>
         <w:rPr>
           <w:lang w:val="da-DK"/>
@@ -2133,7 +2602,7 @@
           <w:lang w:val="da-DK"/>
         </w:rPr>
       </w:pPr>
-      <w:bookmarkStart w:id="5" w:name="_Toc70408487"/>
+      <w:bookmarkStart w:id="5" w:name="_Toc70408539"/>
       <w:r>
         <w:rPr>
           <w:lang w:val="da-DK"/>
@@ -2154,13 +2623,6 @@
         <w:t>odel</w:t>
       </w:r>
       <w:bookmarkEnd w:id="5"/>
-    </w:p>
-    <w:p>
-      <w:pPr>
-        <w:rPr>
-          <w:lang w:val="da-DK"/>
-        </w:rPr>
-      </w:pPr>
     </w:p>
     <w:p>
       <w:pPr>
@@ -2198,7 +2660,7 @@
                     </pic:cNvPicPr>
                   </pic:nvPicPr>
                   <pic:blipFill>
-                    <a:blip r:embed="rId9" cstate="print">
+                    <a:blip r:embed="rId11" cstate="print">
                       <a:extLst>
                         <a:ext uri="{28A0092B-C50C-407E-A947-70E740481C1C}">
                           <a14:useLocalDpi xmlns:a14="http://schemas.microsoft.com/office/drawing/2010/main" val="0"/>
@@ -2246,16 +2708,34 @@
     </w:p>
     <w:p>
       <w:pPr>
+        <w:rPr>
+          <w:rFonts w:asciiTheme="majorHAnsi" w:eastAsiaTheme="majorEastAsia" w:hAnsiTheme="majorHAnsi" w:cstheme="majorBidi"/>
+          <w:color w:val="2F5496" w:themeColor="accent1" w:themeShade="BF"/>
+          <w:sz w:val="32"/>
+          <w:szCs w:val="32"/>
+          <w:lang w:val="da-DK"/>
+        </w:rPr>
+      </w:pPr>
+      <w:bookmarkStart w:id="6" w:name="_Toc70408540"/>
+      <w:r>
+        <w:rPr>
+          <w:lang w:val="da-DK"/>
+        </w:rPr>
+        <w:br w:type="page"/>
+      </w:r>
+    </w:p>
+    <w:p>
+      <w:pPr>
         <w:pStyle w:val="Overskrift1"/>
         <w:rPr>
           <w:lang w:val="da-DK"/>
         </w:rPr>
       </w:pPr>
-      <w:bookmarkStart w:id="6" w:name="_Toc70408488"/>
-      <w:r>
-        <w:rPr>
-          <w:lang w:val="da-DK"/>
-        </w:rPr>
+      <w:r>
+        <w:rPr>
+          <w:lang w:val="da-DK"/>
+        </w:rPr>
+        <w:lastRenderedPageBreak/>
         <w:t xml:space="preserve">ER </w:t>
       </w:r>
       <w:r>
@@ -2271,20 +2751,6 @@
         <w:t>iagram</w:t>
       </w:r>
       <w:bookmarkEnd w:id="6"/>
-    </w:p>
-    <w:p>
-      <w:pPr>
-        <w:rPr>
-          <w:lang w:val="da-DK"/>
-        </w:rPr>
-      </w:pPr>
-    </w:p>
-    <w:p>
-      <w:pPr>
-        <w:rPr>
-          <w:lang w:val="da-DK"/>
-        </w:rPr>
-      </w:pPr>
     </w:p>
     <w:p>
       <w:pPr>
@@ -2322,7 +2788,7 @@
                     </pic:cNvPicPr>
                   </pic:nvPicPr>
                   <pic:blipFill>
-                    <a:blip r:embed="rId10">
+                    <a:blip r:embed="rId12">
                       <a:extLst>
                         <a:ext uri="{28A0092B-C50C-407E-A947-70E740481C1C}">
                           <a14:useLocalDpi xmlns:a14="http://schemas.microsoft.com/office/drawing/2010/main" val="0"/>
@@ -2356,22 +2822,6 @@
     </w:p>
     <w:p>
       <w:pPr>
-        <w:pStyle w:val="Overskrift1"/>
-        <w:rPr>
-          <w:lang w:val="da-DK"/>
-        </w:rPr>
-      </w:pPr>
-    </w:p>
-    <w:p>
-      <w:pPr>
-        <w:pStyle w:val="Overskrift1"/>
-        <w:rPr>
-          <w:lang w:val="da-DK"/>
-        </w:rPr>
-      </w:pPr>
-    </w:p>
-    <w:p>
-      <w:pPr>
         <w:rPr>
           <w:rFonts w:asciiTheme="majorHAnsi" w:eastAsiaTheme="majorEastAsia" w:hAnsiTheme="majorHAnsi" w:cstheme="majorBidi"/>
           <w:color w:val="2F5496" w:themeColor="accent1" w:themeShade="BF"/>
@@ -2382,6 +2832,10 @@
       </w:pPr>
       <w:r>
         <w:rPr>
+          <w:rFonts w:asciiTheme="majorHAnsi" w:eastAsiaTheme="majorEastAsia" w:hAnsiTheme="majorHAnsi" w:cstheme="majorBidi"/>
+          <w:color w:val="2F5496" w:themeColor="accent1" w:themeShade="BF"/>
+          <w:sz w:val="32"/>
+          <w:szCs w:val="32"/>
           <w:lang w:val="da-DK"/>
         </w:rPr>
         <w:br w:type="page"/>
@@ -2394,7 +2848,7 @@
           <w:lang w:val="da-DK"/>
         </w:rPr>
       </w:pPr>
-      <w:bookmarkStart w:id="7" w:name="_Toc70408489"/>
+      <w:bookmarkStart w:id="7" w:name="_Toc70408541"/>
       <w:r>
         <w:rPr>
           <w:lang w:val="da-DK"/>
@@ -2410,6 +2864,74 @@
           <w:lang w:val="da-DK"/>
         </w:rPr>
       </w:pPr>
+    </w:p>
+    <w:p>
+      <w:pPr>
+        <w:rPr>
+          <w:lang w:val="da-DK"/>
+        </w:rPr>
+      </w:pPr>
+      <w:r>
+        <w:rPr>
+          <w:noProof/>
+          <w:lang w:val="da-DK"/>
+        </w:rPr>
+        <w:drawing>
+          <wp:inline distT="0" distB="0" distL="0" distR="0" wp14:anchorId="5DFF7E3C" wp14:editId="47D27E93">
+            <wp:extent cx="5734050" cy="4191000"/>
+            <wp:effectExtent l="0" t="0" r="0" b="0"/>
+            <wp:docPr id="3" name="Billede 3"/>
+            <wp:cNvGraphicFramePr>
+              <a:graphicFrameLocks xmlns:a="http://schemas.openxmlformats.org/drawingml/2006/main" noChangeAspect="1"/>
+            </wp:cNvGraphicFramePr>
+            <a:graphic xmlns:a="http://schemas.openxmlformats.org/drawingml/2006/main">
+              <a:graphicData uri="http://schemas.openxmlformats.org/drawingml/2006/picture">
+                <pic:pic xmlns:pic="http://schemas.openxmlformats.org/drawingml/2006/picture">
+                  <pic:nvPicPr>
+                    <pic:cNvPr id="0" name="Picture 9"/>
+                    <pic:cNvPicPr>
+                      <a:picLocks noChangeAspect="1" noChangeArrowheads="1"/>
+                    </pic:cNvPicPr>
+                  </pic:nvPicPr>
+                  <pic:blipFill>
+                    <a:blip r:embed="rId13">
+                      <a:extLst>
+                        <a:ext uri="{28A0092B-C50C-407E-A947-70E740481C1C}">
+                          <a14:useLocalDpi xmlns:a14="http://schemas.microsoft.com/office/drawing/2010/main" val="0"/>
+                        </a:ext>
+                      </a:extLst>
+                    </a:blip>
+                    <a:srcRect/>
+                    <a:stretch>
+                      <a:fillRect/>
+                    </a:stretch>
+                  </pic:blipFill>
+                  <pic:spPr bwMode="auto">
+                    <a:xfrm>
+                      <a:off x="0" y="0"/>
+                      <a:ext cx="5734050" cy="4191000"/>
+                    </a:xfrm>
+                    <a:prstGeom prst="rect">
+                      <a:avLst/>
+                    </a:prstGeom>
+                    <a:noFill/>
+                    <a:ln>
+                      <a:noFill/>
+                    </a:ln>
+                  </pic:spPr>
+                </pic:pic>
+              </a:graphicData>
+            </a:graphic>
+          </wp:inline>
+        </w:drawing>
+      </w:r>
+    </w:p>
+    <w:p>
+      <w:pPr>
+        <w:rPr>
+          <w:lang w:val="da-DK"/>
+        </w:rPr>
+      </w:pPr>
       <w:r>
         <w:rPr>
           <w:lang w:val="da-DK"/>
@@ -2424,7 +2946,7 @@
           <w:lang w:val="da-DK"/>
         </w:rPr>
       </w:pPr>
-      <w:bookmarkStart w:id="8" w:name="_Toc70408490"/>
+      <w:bookmarkStart w:id="8" w:name="_Toc70408542"/>
       <w:r>
         <w:rPr>
           <w:lang w:val="da-DK"/>
@@ -2454,7 +2976,7 @@
           <w:lang w:val="da-DK"/>
         </w:rPr>
       </w:pPr>
-      <w:bookmarkStart w:id="9" w:name="_Toc70408491"/>
+      <w:bookmarkStart w:id="9" w:name="_Toc70408543"/>
       <w:r>
         <w:rPr>
           <w:lang w:val="da-DK"/>
@@ -2490,7 +3012,7 @@
           <w:lang w:val="da-DK"/>
         </w:rPr>
       </w:pPr>
-      <w:bookmarkStart w:id="10" w:name="_Toc70408492"/>
+      <w:bookmarkStart w:id="10" w:name="_Toc70408544"/>
       <w:r>
         <w:rPr>
           <w:lang w:val="da-DK"/>
@@ -3681,6 +4203,18 @@
       <w:bCs/>
     </w:rPr>
   </w:style>
+  <w:style w:type="character" w:styleId="BesgtLink">
+    <w:name w:val="FollowedHyperlink"/>
+    <w:basedOn w:val="Standardskrifttypeiafsnit"/>
+    <w:uiPriority w:val="99"/>
+    <w:semiHidden/>
+    <w:unhideWhenUsed/>
+    <w:rsid w:val="001D027B"/>
+    <w:rPr>
+      <w:color w:val="954F72" w:themeColor="followedHyperlink"/>
+      <w:u w:val="single"/>
+    </w:rPr>
+  </w:style>
 </w:styles>
 </file>
 

</xml_diff>

<commit_message>
Added speciel relations to report
</commit_message>
<xml_diff>
--- a/report/workfiles/cupcake_c8_report.docx
+++ b/report/workfiles/cupcake_c8_report.docx
@@ -189,79 +189,87 @@
         <w:rPr>
           <w:sz w:val="27"/>
           <w:szCs w:val="27"/>
-          <w:lang w:val="da-DK"/>
-        </w:rPr>
-      </w:pPr>
+        </w:rPr>
+      </w:pPr>
+      <w:proofErr w:type="spellStart"/>
       <w:r>
         <w:rPr>
           <w:sz w:val="27"/>
           <w:szCs w:val="27"/>
-          <w:lang w:val="da-DK"/>
         </w:rPr>
         <w:t>og</w:t>
       </w:r>
+      <w:proofErr w:type="spellEnd"/>
     </w:p>
     <w:p>
       <w:pPr>
         <w:jc w:val="center"/>
-        <w:rPr>
-          <w:sz w:val="27"/>
-          <w:szCs w:val="27"/>
-          <w:lang w:val="da-DK"/>
-        </w:rPr>
-      </w:pPr>
-    </w:p>
-    <w:p>
-      <w:pPr>
-        <w:jc w:val="center"/>
-        <w:rPr>
-          <w:sz w:val="27"/>
-          <w:szCs w:val="27"/>
-        </w:rPr>
-      </w:pPr>
-      <w:r>
         <w:rPr>
           <w:rFonts w:ascii="Calibri" w:hAnsi="Calibri" w:cs="Calibri"/>
           <w:sz w:val="27"/>
           <w:szCs w:val="27"/>
         </w:rPr>
-        <w:t xml:space="preserve">Thomas </w:t>
-      </w:r>
-      <w:proofErr w:type="spellStart"/>
+      </w:pPr>
+    </w:p>
+    <w:p>
+      <w:pPr>
+        <w:jc w:val="center"/>
+        <w:rPr>
+          <w:sz w:val="27"/>
+          <w:szCs w:val="27"/>
+        </w:rPr>
+      </w:pPr>
       <w:r>
         <w:rPr>
           <w:rFonts w:ascii="Calibri" w:hAnsi="Calibri" w:cs="Calibri"/>
           <w:sz w:val="27"/>
           <w:szCs w:val="27"/>
         </w:rPr>
-        <w:t>Schwencke</w:t>
-      </w:r>
-      <w:proofErr w:type="spellEnd"/>
+        <w:t xml:space="preserve">Thomas </w:t>
+      </w:r>
+      <w:proofErr w:type="spellStart"/>
       <w:r>
         <w:rPr>
           <w:rFonts w:ascii="Calibri" w:hAnsi="Calibri" w:cs="Calibri"/>
           <w:sz w:val="27"/>
           <w:szCs w:val="27"/>
         </w:rPr>
-        <w:t xml:space="preserve"> Overgaard</w:t>
-      </w:r>
-    </w:p>
-    <w:p>
-      <w:pPr>
-        <w:jc w:val="center"/>
-        <w:rPr>
-          <w:sz w:val="27"/>
-          <w:szCs w:val="27"/>
-        </w:rPr>
-      </w:pPr>
+        <w:t>Schwencke</w:t>
+      </w:r>
+      <w:proofErr w:type="spellEnd"/>
       <w:r>
         <w:rPr>
           <w:rFonts w:ascii="Calibri" w:hAnsi="Calibri" w:cs="Calibri"/>
           <w:sz w:val="27"/>
           <w:szCs w:val="27"/>
         </w:rPr>
+        <w:t xml:space="preserve"> Overgaard</w:t>
+      </w:r>
+    </w:p>
+    <w:p>
+      <w:pPr>
+        <w:jc w:val="center"/>
+        <w:rPr>
+          <w:sz w:val="27"/>
+          <w:szCs w:val="27"/>
+        </w:rPr>
+      </w:pPr>
+      <w:r>
+        <w:rPr>
+          <w:rFonts w:ascii="Calibri" w:hAnsi="Calibri" w:cs="Calibri"/>
+          <w:sz w:val="27"/>
+          <w:szCs w:val="27"/>
+        </w:rPr>
         <w:t>cph-to83@cphbusiness.dk</w:t>
       </w:r>
+    </w:p>
+    <w:p>
+      <w:pPr>
+        <w:rPr>
+          <w:sz w:val="27"/>
+          <w:szCs w:val="27"/>
+        </w:rPr>
+      </w:pPr>
     </w:p>
     <w:p>
       <w:pPr>
@@ -561,6 +569,7 @@
     </w:p>
     <w:p>
       <w:r>
+        <w:lastRenderedPageBreak/>
         <w:br w:type="page"/>
       </w:r>
     </w:p>
@@ -618,7 +627,7 @@
           <w:r>
             <w:fldChar w:fldCharType="separate"/>
           </w:r>
-          <w:hyperlink w:anchor="_Toc70408534" w:history="1">
+          <w:hyperlink w:anchor="_Toc70418057" w:history="1">
             <w:r>
               <w:rPr>
                 <w:rStyle w:val="Hyperlink"/>
@@ -646,7 +655,7 @@
                 <w:noProof/>
                 <w:webHidden/>
               </w:rPr>
-              <w:instrText xml:space="preserve"> PAGEREF _Toc70408534 \h </w:instrText>
+              <w:instrText xml:space="preserve"> PAGEREF _Toc70418057 \h </w:instrText>
             </w:r>
             <w:r>
               <w:rPr>
@@ -666,7 +675,7 @@
                 <w:noProof/>
                 <w:webHidden/>
               </w:rPr>
-              <w:t>3</w:t>
+              <w:t>4</w:t>
             </w:r>
             <w:r>
               <w:rPr>
@@ -689,7 +698,7 @@
               <w:lang w:val="en-DK" w:eastAsia="en-DK"/>
             </w:rPr>
           </w:pPr>
-          <w:hyperlink w:anchor="_Toc70408535" w:history="1">
+          <w:hyperlink w:anchor="_Toc70418058" w:history="1">
             <w:r>
               <w:rPr>
                 <w:rStyle w:val="Hyperlink"/>
@@ -717,7 +726,7 @@
                 <w:noProof/>
                 <w:webHidden/>
               </w:rPr>
-              <w:instrText xml:space="preserve"> PAGEREF _Toc70408535 \h </w:instrText>
+              <w:instrText xml:space="preserve"> PAGEREF _Toc70418058 \h </w:instrText>
             </w:r>
             <w:r>
               <w:rPr>
@@ -737,7 +746,7 @@
                 <w:noProof/>
                 <w:webHidden/>
               </w:rPr>
-              <w:t>4</w:t>
+              <w:t>5</w:t>
             </w:r>
             <w:r>
               <w:rPr>
@@ -760,7 +769,7 @@
               <w:lang w:val="en-DK" w:eastAsia="en-DK"/>
             </w:rPr>
           </w:pPr>
-          <w:hyperlink w:anchor="_Toc70408536" w:history="1">
+          <w:hyperlink w:anchor="_Toc70418059" w:history="1">
             <w:r>
               <w:rPr>
                 <w:rStyle w:val="Hyperlink"/>
@@ -788,7 +797,7 @@
                 <w:noProof/>
                 <w:webHidden/>
               </w:rPr>
-              <w:instrText xml:space="preserve"> PAGEREF _Toc70408536 \h </w:instrText>
+              <w:instrText xml:space="preserve"> PAGEREF _Toc70418059 \h </w:instrText>
             </w:r>
             <w:r>
               <w:rPr>
@@ -808,7 +817,7 @@
                 <w:noProof/>
                 <w:webHidden/>
               </w:rPr>
-              <w:t>5</w:t>
+              <w:t>6</w:t>
             </w:r>
             <w:r>
               <w:rPr>
@@ -831,7 +840,7 @@
               <w:lang w:val="en-DK" w:eastAsia="en-DK"/>
             </w:rPr>
           </w:pPr>
-          <w:hyperlink w:anchor="_Toc70408537" w:history="1">
+          <w:hyperlink w:anchor="_Toc70418060" w:history="1">
             <w:r>
               <w:rPr>
                 <w:rStyle w:val="Hyperlink"/>
@@ -859,7 +868,7 @@
                 <w:noProof/>
                 <w:webHidden/>
               </w:rPr>
-              <w:instrText xml:space="preserve"> PAGEREF _Toc70408537 \h </w:instrText>
+              <w:instrText xml:space="preserve"> PAGEREF _Toc70418060 \h </w:instrText>
             </w:r>
             <w:r>
               <w:rPr>
@@ -879,7 +888,7 @@
                 <w:noProof/>
                 <w:webHidden/>
               </w:rPr>
-              <w:t>6</w:t>
+              <w:t>7</w:t>
             </w:r>
             <w:r>
               <w:rPr>
@@ -902,7 +911,7 @@
               <w:lang w:val="en-DK" w:eastAsia="en-DK"/>
             </w:rPr>
           </w:pPr>
-          <w:hyperlink w:anchor="_Toc70408538" w:history="1">
+          <w:hyperlink w:anchor="_Toc70418061" w:history="1">
             <w:r>
               <w:rPr>
                 <w:rStyle w:val="Hyperlink"/>
@@ -930,7 +939,7 @@
                 <w:noProof/>
                 <w:webHidden/>
               </w:rPr>
-              <w:instrText xml:space="preserve"> PAGEREF _Toc70408538 \h </w:instrText>
+              <w:instrText xml:space="preserve"> PAGEREF _Toc70418061 \h </w:instrText>
             </w:r>
             <w:r>
               <w:rPr>
@@ -950,7 +959,7 @@
                 <w:noProof/>
                 <w:webHidden/>
               </w:rPr>
-              <w:t>7</w:t>
+              <w:t>8</w:t>
             </w:r>
             <w:r>
               <w:rPr>
@@ -973,7 +982,7 @@
               <w:lang w:val="en-DK" w:eastAsia="en-DK"/>
             </w:rPr>
           </w:pPr>
-          <w:hyperlink w:anchor="_Toc70408539" w:history="1">
+          <w:hyperlink w:anchor="_Toc70418062" w:history="1">
             <w:r>
               <w:rPr>
                 <w:rStyle w:val="Hyperlink"/>
@@ -1001,7 +1010,7 @@
                 <w:noProof/>
                 <w:webHidden/>
               </w:rPr>
-              <w:instrText xml:space="preserve"> PAGEREF _Toc70408539 \h </w:instrText>
+              <w:instrText xml:space="preserve"> PAGEREF _Toc70418062 \h </w:instrText>
             </w:r>
             <w:r>
               <w:rPr>
@@ -1021,7 +1030,7 @@
                 <w:noProof/>
                 <w:webHidden/>
               </w:rPr>
-              <w:t>8</w:t>
+              <w:t>9</w:t>
             </w:r>
             <w:r>
               <w:rPr>
@@ -1044,7 +1053,7 @@
               <w:lang w:val="en-DK" w:eastAsia="en-DK"/>
             </w:rPr>
           </w:pPr>
-          <w:hyperlink w:anchor="_Toc70408540" w:history="1">
+          <w:hyperlink w:anchor="_Toc70418063" w:history="1">
             <w:r>
               <w:rPr>
                 <w:rStyle w:val="Hyperlink"/>
@@ -1072,7 +1081,7 @@
                 <w:noProof/>
                 <w:webHidden/>
               </w:rPr>
-              <w:instrText xml:space="preserve"> PAGEREF _Toc70408540 \h </w:instrText>
+              <w:instrText xml:space="preserve"> PAGEREF _Toc70418063 \h </w:instrText>
             </w:r>
             <w:r>
               <w:rPr>
@@ -1092,7 +1101,7 @@
                 <w:noProof/>
                 <w:webHidden/>
               </w:rPr>
-              <w:t>8</w:t>
+              <w:t>10</w:t>
             </w:r>
             <w:r>
               <w:rPr>
@@ -1115,7 +1124,7 @@
               <w:lang w:val="en-DK" w:eastAsia="en-DK"/>
             </w:rPr>
           </w:pPr>
-          <w:hyperlink w:anchor="_Toc70408541" w:history="1">
+          <w:hyperlink w:anchor="_Toc70418064" w:history="1">
             <w:r>
               <w:rPr>
                 <w:rStyle w:val="Hyperlink"/>
@@ -1143,7 +1152,7 @@
                 <w:noProof/>
                 <w:webHidden/>
               </w:rPr>
-              <w:instrText xml:space="preserve"> PAGEREF _Toc70408541 \h </w:instrText>
+              <w:instrText xml:space="preserve"> PAGEREF _Toc70418064 \h </w:instrText>
             </w:r>
             <w:r>
               <w:rPr>
@@ -1163,7 +1172,7 @@
                 <w:noProof/>
                 <w:webHidden/>
               </w:rPr>
-              <w:t>10</w:t>
+              <w:t>11</w:t>
             </w:r>
             <w:r>
               <w:rPr>
@@ -1186,7 +1195,7 @@
               <w:lang w:val="en-DK" w:eastAsia="en-DK"/>
             </w:rPr>
           </w:pPr>
-          <w:hyperlink w:anchor="_Toc70408542" w:history="1">
+          <w:hyperlink w:anchor="_Toc70418065" w:history="1">
             <w:r>
               <w:rPr>
                 <w:rStyle w:val="Hyperlink"/>
@@ -1214,7 +1223,7 @@
                 <w:noProof/>
                 <w:webHidden/>
               </w:rPr>
-              <w:instrText xml:space="preserve"> PAGEREF _Toc70408542 \h </w:instrText>
+              <w:instrText xml:space="preserve"> PAGEREF _Toc70418065 \h </w:instrText>
             </w:r>
             <w:r>
               <w:rPr>
@@ -1234,7 +1243,214 @@
                 <w:noProof/>
                 <w:webHidden/>
               </w:rPr>
-              <w:t>11</w:t>
+              <w:t>12</w:t>
+            </w:r>
+            <w:r>
+              <w:rPr>
+                <w:noProof/>
+                <w:webHidden/>
+              </w:rPr>
+              <w:fldChar w:fldCharType="end"/>
+            </w:r>
+          </w:hyperlink>
+        </w:p>
+        <w:p>
+          <w:pPr>
+            <w:pStyle w:val="Indholdsfortegnelse2"/>
+            <w:tabs>
+              <w:tab w:val="right" w:leader="dot" w:pos="9016"/>
+            </w:tabs>
+            <w:rPr>
+              <w:noProof/>
+            </w:rPr>
+          </w:pPr>
+          <w:hyperlink w:anchor="_Toc70418066" w:history="1">
+            <w:r>
+              <w:rPr>
+                <w:rStyle w:val="Hyperlink"/>
+                <w:noProof/>
+                <w:lang w:val="da-DK"/>
+              </w:rPr>
+              <w:t>Sessionslag</w:t>
+            </w:r>
+            <w:r>
+              <w:rPr>
+                <w:noProof/>
+                <w:webHidden/>
+              </w:rPr>
+              <w:tab/>
+            </w:r>
+            <w:r>
+              <w:rPr>
+                <w:noProof/>
+                <w:webHidden/>
+              </w:rPr>
+              <w:fldChar w:fldCharType="begin"/>
+            </w:r>
+            <w:r>
+              <w:rPr>
+                <w:noProof/>
+                <w:webHidden/>
+              </w:rPr>
+              <w:instrText xml:space="preserve"> PAGEREF _Toc70418066 \h </w:instrText>
+            </w:r>
+            <w:r>
+              <w:rPr>
+                <w:noProof/>
+                <w:webHidden/>
+              </w:rPr>
+            </w:r>
+            <w:r>
+              <w:rPr>
+                <w:noProof/>
+                <w:webHidden/>
+              </w:rPr>
+              <w:fldChar w:fldCharType="separate"/>
+            </w:r>
+            <w:r>
+              <w:rPr>
+                <w:noProof/>
+                <w:webHidden/>
+              </w:rPr>
+              <w:t>12</w:t>
+            </w:r>
+            <w:r>
+              <w:rPr>
+                <w:noProof/>
+                <w:webHidden/>
+              </w:rPr>
+              <w:fldChar w:fldCharType="end"/>
+            </w:r>
+          </w:hyperlink>
+        </w:p>
+        <w:p>
+          <w:pPr>
+            <w:pStyle w:val="Indholdsfortegnelse2"/>
+            <w:tabs>
+              <w:tab w:val="right" w:leader="dot" w:pos="9016"/>
+            </w:tabs>
+            <w:rPr>
+              <w:noProof/>
+            </w:rPr>
+          </w:pPr>
+          <w:hyperlink w:anchor="_Toc70418067" w:history="1">
+            <w:r>
+              <w:rPr>
+                <w:rStyle w:val="Hyperlink"/>
+                <w:noProof/>
+                <w:lang w:val="da-DK"/>
+              </w:rPr>
+              <w:t>Applikationslag</w:t>
+            </w:r>
+            <w:r>
+              <w:rPr>
+                <w:noProof/>
+                <w:webHidden/>
+              </w:rPr>
+              <w:tab/>
+            </w:r>
+            <w:r>
+              <w:rPr>
+                <w:noProof/>
+                <w:webHidden/>
+              </w:rPr>
+              <w:fldChar w:fldCharType="begin"/>
+            </w:r>
+            <w:r>
+              <w:rPr>
+                <w:noProof/>
+                <w:webHidden/>
+              </w:rPr>
+              <w:instrText xml:space="preserve"> PAGEREF _Toc70418067 \h </w:instrText>
+            </w:r>
+            <w:r>
+              <w:rPr>
+                <w:noProof/>
+                <w:webHidden/>
+              </w:rPr>
+            </w:r>
+            <w:r>
+              <w:rPr>
+                <w:noProof/>
+                <w:webHidden/>
+              </w:rPr>
+              <w:fldChar w:fldCharType="separate"/>
+            </w:r>
+            <w:r>
+              <w:rPr>
+                <w:noProof/>
+                <w:webHidden/>
+              </w:rPr>
+              <w:t>13</w:t>
+            </w:r>
+            <w:r>
+              <w:rPr>
+                <w:noProof/>
+                <w:webHidden/>
+              </w:rPr>
+              <w:fldChar w:fldCharType="end"/>
+            </w:r>
+          </w:hyperlink>
+        </w:p>
+        <w:p>
+          <w:pPr>
+            <w:pStyle w:val="Indholdsfortegnelse2"/>
+            <w:tabs>
+              <w:tab w:val="right" w:leader="dot" w:pos="9016"/>
+            </w:tabs>
+            <w:rPr>
+              <w:noProof/>
+            </w:rPr>
+          </w:pPr>
+          <w:hyperlink w:anchor="_Toc70418068" w:history="1">
+            <w:r>
+              <w:rPr>
+                <w:rStyle w:val="Hyperlink"/>
+                <w:noProof/>
+                <w:lang w:val="da-DK"/>
+              </w:rPr>
+              <w:t>Andet</w:t>
+            </w:r>
+            <w:r>
+              <w:rPr>
+                <w:noProof/>
+                <w:webHidden/>
+              </w:rPr>
+              <w:tab/>
+            </w:r>
+            <w:r>
+              <w:rPr>
+                <w:noProof/>
+                <w:webHidden/>
+              </w:rPr>
+              <w:fldChar w:fldCharType="begin"/>
+            </w:r>
+            <w:r>
+              <w:rPr>
+                <w:noProof/>
+                <w:webHidden/>
+              </w:rPr>
+              <w:instrText xml:space="preserve"> PAGEREF _Toc70418068 \h </w:instrText>
+            </w:r>
+            <w:r>
+              <w:rPr>
+                <w:noProof/>
+                <w:webHidden/>
+              </w:rPr>
+            </w:r>
+            <w:r>
+              <w:rPr>
+                <w:noProof/>
+                <w:webHidden/>
+              </w:rPr>
+              <w:fldChar w:fldCharType="separate"/>
+            </w:r>
+            <w:r>
+              <w:rPr>
+                <w:noProof/>
+                <w:webHidden/>
+              </w:rPr>
+              <w:t>13</w:t>
             </w:r>
             <w:r>
               <w:rPr>
@@ -1257,7 +1473,7 @@
               <w:lang w:val="en-DK" w:eastAsia="en-DK"/>
             </w:rPr>
           </w:pPr>
-          <w:hyperlink w:anchor="_Toc70408543" w:history="1">
+          <w:hyperlink w:anchor="_Toc70418069" w:history="1">
             <w:r>
               <w:rPr>
                 <w:rStyle w:val="Hyperlink"/>
@@ -1285,7 +1501,7 @@
                 <w:noProof/>
                 <w:webHidden/>
               </w:rPr>
-              <w:instrText xml:space="preserve"> PAGEREF _Toc70408543 \h </w:instrText>
+              <w:instrText xml:space="preserve"> PAGEREF _Toc70418069 \h </w:instrText>
             </w:r>
             <w:r>
               <w:rPr>
@@ -1305,7 +1521,7 @@
                 <w:noProof/>
                 <w:webHidden/>
               </w:rPr>
-              <w:t>12</w:t>
+              <w:t>14</w:t>
             </w:r>
             <w:r>
               <w:rPr>
@@ -1328,7 +1544,7 @@
               <w:lang w:val="en-DK" w:eastAsia="en-DK"/>
             </w:rPr>
           </w:pPr>
-          <w:hyperlink w:anchor="_Toc70408544" w:history="1">
+          <w:hyperlink w:anchor="_Toc70418070" w:history="1">
             <w:r>
               <w:rPr>
                 <w:rStyle w:val="Hyperlink"/>
@@ -1356,7 +1572,7 @@
                 <w:noProof/>
                 <w:webHidden/>
               </w:rPr>
-              <w:instrText xml:space="preserve"> PAGEREF _Toc70408544 \h </w:instrText>
+              <w:instrText xml:space="preserve"> PAGEREF _Toc70418070 \h </w:instrText>
             </w:r>
             <w:r>
               <w:rPr>
@@ -1376,7 +1592,7 @@
                 <w:noProof/>
                 <w:webHidden/>
               </w:rPr>
-              <w:t>13</w:t>
+              <w:t>15</w:t>
             </w:r>
             <w:r>
               <w:rPr>
@@ -1411,7 +1627,7 @@
           <w:lang w:val="da-DK"/>
         </w:rPr>
       </w:pPr>
-      <w:bookmarkStart w:id="0" w:name="_Toc70408534"/>
+      <w:bookmarkStart w:id="0" w:name="_Toc70418057"/>
       <w:r>
         <w:rPr>
           <w:lang w:val="da-DK"/>
@@ -1488,7 +1704,7 @@
           <w:lang w:val="da-DK"/>
         </w:rPr>
       </w:pPr>
-      <w:bookmarkStart w:id="1" w:name="_Toc70408535"/>
+      <w:bookmarkStart w:id="1" w:name="_Toc70418058"/>
       <w:r>
         <w:rPr>
           <w:lang w:val="da-DK"/>
@@ -1737,7 +1953,7 @@
           <w:lang w:val="da-DK"/>
         </w:rPr>
       </w:pPr>
-      <w:bookmarkStart w:id="2" w:name="_Toc70408536"/>
+      <w:bookmarkStart w:id="2" w:name="_Toc70418059"/>
       <w:r>
         <w:rPr>
           <w:lang w:val="da-DK"/>
@@ -2119,7 +2335,7 @@
           <w:lang w:val="da-DK"/>
         </w:rPr>
       </w:pPr>
-      <w:bookmarkStart w:id="3" w:name="_Toc70408537"/>
+      <w:bookmarkStart w:id="3" w:name="_Toc70418060"/>
       <w:r>
         <w:rPr>
           <w:lang w:val="da-DK"/>
@@ -2504,7 +2720,7 @@
           <w:lang w:val="da-DK"/>
         </w:rPr>
       </w:pPr>
-      <w:bookmarkStart w:id="4" w:name="_Toc70408538"/>
+      <w:bookmarkStart w:id="4" w:name="_Toc70418061"/>
       <w:r>
         <w:rPr>
           <w:lang w:val="da-DK"/>
@@ -2602,7 +2818,7 @@
           <w:lang w:val="da-DK"/>
         </w:rPr>
       </w:pPr>
-      <w:bookmarkStart w:id="5" w:name="_Toc70408539"/>
+      <w:bookmarkStart w:id="5" w:name="_Toc70418062"/>
       <w:r>
         <w:rPr>
           <w:lang w:val="da-DK"/>
@@ -2716,7 +2932,6 @@
           <w:lang w:val="da-DK"/>
         </w:rPr>
       </w:pPr>
-      <w:bookmarkStart w:id="6" w:name="_Toc70408540"/>
       <w:r>
         <w:rPr>
           <w:lang w:val="da-DK"/>
@@ -2731,6 +2946,7 @@
           <w:lang w:val="da-DK"/>
         </w:rPr>
       </w:pPr>
+      <w:bookmarkStart w:id="6" w:name="_Toc70418063"/>
       <w:r>
         <w:rPr>
           <w:lang w:val="da-DK"/>
@@ -2848,7 +3064,7 @@
           <w:lang w:val="da-DK"/>
         </w:rPr>
       </w:pPr>
-      <w:bookmarkStart w:id="7" w:name="_Toc70408541"/>
+      <w:bookmarkStart w:id="7" w:name="_Toc70418064"/>
       <w:r>
         <w:rPr>
           <w:lang w:val="da-DK"/>
@@ -2946,7 +3162,7 @@
           <w:lang w:val="da-DK"/>
         </w:rPr>
       </w:pPr>
-      <w:bookmarkStart w:id="8" w:name="_Toc70408542"/>
+      <w:bookmarkStart w:id="8" w:name="_Toc70418065"/>
       <w:r>
         <w:rPr>
           <w:lang w:val="da-DK"/>
@@ -2962,6 +3178,611 @@
           <w:lang w:val="da-DK"/>
         </w:rPr>
       </w:pPr>
+    </w:p>
+    <w:p>
+      <w:pPr>
+        <w:pStyle w:val="Overskrift2"/>
+        <w:rPr>
+          <w:lang w:val="da-DK"/>
+        </w:rPr>
+      </w:pPr>
+      <w:bookmarkStart w:id="9" w:name="_Toc70418066"/>
+      <w:r>
+        <w:rPr>
+          <w:lang w:val="da-DK"/>
+        </w:rPr>
+        <w:t>Sessionslag</w:t>
+      </w:r>
+      <w:bookmarkEnd w:id="9"/>
+    </w:p>
+    <w:p>
+      <w:pPr>
+        <w:rPr>
+          <w:lang w:val="da-DK"/>
+        </w:rPr>
+      </w:pPr>
+      <w:r>
+        <w:rPr>
+          <w:lang w:val="da-DK"/>
+        </w:rPr>
+        <w:t>I sessions</w:t>
+      </w:r>
+      <w:r>
+        <w:rPr>
+          <w:lang w:val="da-DK"/>
+        </w:rPr>
+        <w:t>laget</w:t>
+      </w:r>
+      <w:r>
+        <w:rPr>
+          <w:lang w:val="da-DK"/>
+        </w:rPr>
+        <w:t xml:space="preserve"> gemmes der følgende;</w:t>
+      </w:r>
+    </w:p>
+    <w:p>
+      <w:pPr>
+        <w:rPr>
+          <w:lang w:val="da-DK"/>
+        </w:rPr>
+      </w:pPr>
+      <w:proofErr w:type="spellStart"/>
+      <w:r>
+        <w:rPr>
+          <w:lang w:val="da-DK"/>
+        </w:rPr>
+        <w:t>Orderlinelist</w:t>
+      </w:r>
+      <w:proofErr w:type="spellEnd"/>
+      <w:r>
+        <w:rPr>
+          <w:lang w:val="da-DK"/>
+        </w:rPr>
+        <w:t xml:space="preserve"> – Her gemmes der bund, top og antal af den samme</w:t>
+      </w:r>
+      <w:r>
+        <w:rPr>
+          <w:lang w:val="da-DK"/>
+        </w:rPr>
+        <w:t>n</w:t>
+      </w:r>
+      <w:r>
+        <w:rPr>
+          <w:lang w:val="da-DK"/>
+        </w:rPr>
+        <w:t>satte cupcake</w:t>
+      </w:r>
+      <w:r>
+        <w:rPr>
+          <w:lang w:val="da-DK"/>
+        </w:rPr>
+        <w:t>.</w:t>
+      </w:r>
+    </w:p>
+    <w:p>
+      <w:pPr>
+        <w:rPr>
+          <w:i/>
+          <w:iCs/>
+          <w:lang w:val="da-DK"/>
+        </w:rPr>
+      </w:pPr>
+      <w:r>
+        <w:rPr>
+          <w:i/>
+          <w:iCs/>
+          <w:lang w:val="da-DK"/>
+        </w:rPr>
+        <w:t>Benyttes af kurven til efterfølgende af samle en ordre.</w:t>
+      </w:r>
+    </w:p>
+    <w:p>
+      <w:pPr>
+        <w:rPr>
+          <w:lang w:val="da-DK"/>
+        </w:rPr>
+      </w:pPr>
+    </w:p>
+    <w:p>
+      <w:pPr>
+        <w:rPr>
+          <w:lang w:val="da-DK"/>
+        </w:rPr>
+      </w:pPr>
+      <w:r>
+        <w:rPr>
+          <w:lang w:val="da-DK"/>
+        </w:rPr>
+        <w:t>Pricetotal</w:t>
+      </w:r>
+      <w:r>
+        <w:rPr>
+          <w:lang w:val="da-DK"/>
+        </w:rPr>
+        <w:t xml:space="preserve"> –</w:t>
+      </w:r>
+      <w:r>
+        <w:rPr>
+          <w:lang w:val="da-DK"/>
+        </w:rPr>
+        <w:t xml:space="preserve"> Her gemmes den samlede pris.</w:t>
+      </w:r>
+    </w:p>
+    <w:p>
+      <w:pPr>
+        <w:rPr>
+          <w:i/>
+          <w:iCs/>
+          <w:lang w:val="da-DK"/>
+        </w:rPr>
+      </w:pPr>
+      <w:r>
+        <w:rPr>
+          <w:i/>
+          <w:iCs/>
+          <w:lang w:val="da-DK"/>
+        </w:rPr>
+        <w:t>Bruges til at indeholde udregning for én enkelt cupcake,</w:t>
+      </w:r>
+      <w:r>
+        <w:rPr>
+          <w:i/>
+          <w:iCs/>
+          <w:lang w:val="da-DK"/>
+        </w:rPr>
+        <w:t xml:space="preserve"> eller </w:t>
+      </w:r>
+      <w:r>
+        <w:rPr>
+          <w:i/>
+          <w:iCs/>
+          <w:lang w:val="da-DK"/>
+        </w:rPr>
+        <w:t xml:space="preserve">total </w:t>
+      </w:r>
+      <w:r>
+        <w:rPr>
+          <w:i/>
+          <w:iCs/>
+          <w:lang w:val="da-DK"/>
+        </w:rPr>
+        <w:t xml:space="preserve">på baggrund af </w:t>
+      </w:r>
+      <w:r>
+        <w:rPr>
+          <w:i/>
+          <w:iCs/>
+          <w:lang w:val="da-DK"/>
+        </w:rPr>
+        <w:t xml:space="preserve">antal af </w:t>
+      </w:r>
+      <w:proofErr w:type="spellStart"/>
+      <w:r>
+        <w:rPr>
+          <w:i/>
+          <w:iCs/>
+          <w:lang w:val="da-DK"/>
+        </w:rPr>
+        <w:t>orderlines</w:t>
+      </w:r>
+      <w:proofErr w:type="spellEnd"/>
+      <w:r>
+        <w:rPr>
+          <w:i/>
+          <w:iCs/>
+          <w:lang w:val="da-DK"/>
+        </w:rPr>
+        <w:t>.</w:t>
+      </w:r>
+    </w:p>
+    <w:p>
+      <w:pPr>
+        <w:rPr>
+          <w:lang w:val="da-DK"/>
+        </w:rPr>
+      </w:pPr>
+    </w:p>
+    <w:p>
+      <w:pPr>
+        <w:rPr>
+          <w:lang w:val="da-DK"/>
+        </w:rPr>
+      </w:pPr>
+      <w:proofErr w:type="spellStart"/>
+      <w:r>
+        <w:rPr>
+          <w:lang w:val="da-DK"/>
+        </w:rPr>
+        <w:t>Orderlinecount</w:t>
+      </w:r>
+      <w:proofErr w:type="spellEnd"/>
+      <w:r>
+        <w:rPr>
+          <w:lang w:val="da-DK"/>
+        </w:rPr>
+        <w:t xml:space="preserve"> – Viser antallet af </w:t>
+      </w:r>
+      <w:proofErr w:type="spellStart"/>
+      <w:r>
+        <w:rPr>
+          <w:lang w:val="da-DK"/>
+        </w:rPr>
+        <w:t>o</w:t>
+      </w:r>
+      <w:r>
+        <w:rPr>
+          <w:lang w:val="da-DK"/>
+        </w:rPr>
+        <w:t>rderlines</w:t>
+      </w:r>
+      <w:proofErr w:type="spellEnd"/>
+      <w:r>
+        <w:rPr>
+          <w:lang w:val="da-DK"/>
+        </w:rPr>
+        <w:t xml:space="preserve"> i kurven.</w:t>
+      </w:r>
+    </w:p>
+    <w:p>
+      <w:pPr>
+        <w:rPr>
+          <w:i/>
+          <w:iCs/>
+          <w:lang w:val="da-DK"/>
+        </w:rPr>
+      </w:pPr>
+      <w:r>
+        <w:rPr>
+          <w:i/>
+          <w:iCs/>
+          <w:lang w:val="da-DK"/>
+        </w:rPr>
+        <w:t>Bruges til at vise antallet af cupcakes i parentes ved siden af Kurv i navigationsbaren.</w:t>
+      </w:r>
+    </w:p>
+    <w:p>
+      <w:pPr>
+        <w:rPr>
+          <w:lang w:val="da-DK"/>
+        </w:rPr>
+      </w:pPr>
+    </w:p>
+    <w:p>
+      <w:pPr>
+        <w:rPr>
+          <w:lang w:val="da-DK"/>
+        </w:rPr>
+      </w:pPr>
+      <w:proofErr w:type="spellStart"/>
+      <w:r>
+        <w:rPr>
+          <w:lang w:val="da-DK"/>
+        </w:rPr>
+        <w:t>Orderlist</w:t>
+      </w:r>
+      <w:proofErr w:type="spellEnd"/>
+      <w:r>
+        <w:rPr>
+          <w:lang w:val="da-DK"/>
+        </w:rPr>
+        <w:t xml:space="preserve"> – Indeholder list af alle ordre.</w:t>
+      </w:r>
+    </w:p>
+    <w:p>
+      <w:pPr>
+        <w:rPr>
+          <w:i/>
+          <w:iCs/>
+          <w:lang w:val="da-DK"/>
+        </w:rPr>
+      </w:pPr>
+      <w:r>
+        <w:rPr>
+          <w:i/>
+          <w:iCs/>
+          <w:lang w:val="da-DK"/>
+        </w:rPr>
+        <w:t xml:space="preserve">Bruges til at liste alle ordre for enten </w:t>
+      </w:r>
+      <w:r>
+        <w:rPr>
+          <w:i/>
+          <w:iCs/>
+          <w:lang w:val="da-DK"/>
+        </w:rPr>
+        <w:t>administrator</w:t>
+      </w:r>
+      <w:r>
+        <w:rPr>
+          <w:i/>
+          <w:iCs/>
+          <w:lang w:val="da-DK"/>
+        </w:rPr>
+        <w:t xml:space="preserve"> eller den enkelte bruger.</w:t>
+      </w:r>
+    </w:p>
+    <w:p>
+      <w:pPr>
+        <w:rPr>
+          <w:lang w:val="da-DK"/>
+        </w:rPr>
+      </w:pPr>
+    </w:p>
+    <w:p>
+      <w:pPr>
+        <w:rPr>
+          <w:lang w:val="da-DK"/>
+        </w:rPr>
+      </w:pPr>
+      <w:r>
+        <w:rPr>
+          <w:lang w:val="da-DK"/>
+        </w:rPr>
+        <w:t>Userlist</w:t>
+      </w:r>
+      <w:r>
+        <w:rPr>
+          <w:lang w:val="da-DK"/>
+        </w:rPr>
+        <w:t xml:space="preserve"> – Indeholde</w:t>
+      </w:r>
+      <w:r>
+        <w:rPr>
+          <w:lang w:val="da-DK"/>
+        </w:rPr>
+        <w:t>r liste af alle oprettede brugere.</w:t>
+      </w:r>
+    </w:p>
+    <w:p>
+      <w:pPr>
+        <w:rPr>
+          <w:i/>
+          <w:iCs/>
+          <w:lang w:val="da-DK"/>
+        </w:rPr>
+      </w:pPr>
+      <w:r>
+        <w:rPr>
+          <w:i/>
+          <w:iCs/>
+          <w:lang w:val="da-DK"/>
+        </w:rPr>
+        <w:t>Bruges til at liste alle</w:t>
+      </w:r>
+      <w:r>
+        <w:rPr>
+          <w:i/>
+          <w:iCs/>
+          <w:lang w:val="da-DK"/>
+        </w:rPr>
+        <w:t xml:space="preserve"> brugere</w:t>
+      </w:r>
+      <w:r>
+        <w:rPr>
+          <w:i/>
+          <w:iCs/>
+          <w:lang w:val="da-DK"/>
+        </w:rPr>
+        <w:t xml:space="preserve"> for </w:t>
+      </w:r>
+      <w:r>
+        <w:rPr>
+          <w:i/>
+          <w:iCs/>
+          <w:lang w:val="da-DK"/>
+        </w:rPr>
+        <w:t>administrator. Benyttes til at opdatere saldo og evt. andre brugeroplysninger (Sidstnævnte er ikke implementeret).</w:t>
+      </w:r>
+    </w:p>
+    <w:p>
+      <w:pPr>
+        <w:rPr>
+          <w:lang w:val="da-DK"/>
+        </w:rPr>
+      </w:pPr>
+    </w:p>
+    <w:p>
+      <w:pPr>
+        <w:rPr>
+          <w:lang w:val="da-DK"/>
+        </w:rPr>
+      </w:pPr>
+      <w:r>
+        <w:rPr>
+          <w:lang w:val="da-DK"/>
+        </w:rPr>
+        <w:t>User – Indeholder brugeren</w:t>
+      </w:r>
+      <w:r>
+        <w:rPr>
+          <w:lang w:val="da-DK"/>
+        </w:rPr>
+        <w:t>, hvis brugeren er logget ind.</w:t>
+      </w:r>
+    </w:p>
+    <w:p>
+      <w:pPr>
+        <w:rPr>
+          <w:i/>
+          <w:iCs/>
+          <w:lang w:val="da-DK"/>
+        </w:rPr>
+      </w:pPr>
+      <w:r>
+        <w:rPr>
+          <w:i/>
+          <w:iCs/>
+          <w:lang w:val="da-DK"/>
+        </w:rPr>
+        <w:t>Benyttes af webapplikationen til at håndtere bestillinger.</w:t>
+      </w:r>
+    </w:p>
+    <w:p>
+      <w:pPr>
+        <w:rPr>
+          <w:lang w:val="da-DK"/>
+        </w:rPr>
+      </w:pPr>
+    </w:p>
+    <w:p>
+      <w:pPr>
+        <w:rPr>
+          <w:lang w:val="da-DK"/>
+        </w:rPr>
+      </w:pPr>
+      <w:proofErr w:type="spellStart"/>
+      <w:r>
+        <w:rPr>
+          <w:lang w:val="da-DK"/>
+        </w:rPr>
+        <w:t>Role</w:t>
+      </w:r>
+      <w:proofErr w:type="spellEnd"/>
+      <w:r>
+        <w:rPr>
+          <w:lang w:val="da-DK"/>
+        </w:rPr>
+        <w:t xml:space="preserve"> – Hvilken </w:t>
+      </w:r>
+      <w:r>
+        <w:rPr>
+          <w:lang w:val="da-DK"/>
+        </w:rPr>
+        <w:t>rolle</w:t>
+      </w:r>
+      <w:r>
+        <w:rPr>
+          <w:lang w:val="da-DK"/>
+        </w:rPr>
+        <w:t xml:space="preserve"> har brugeren.</w:t>
+      </w:r>
+    </w:p>
+    <w:p>
+      <w:pPr>
+        <w:rPr>
+          <w:i/>
+          <w:iCs/>
+          <w:lang w:val="da-DK"/>
+        </w:rPr>
+      </w:pPr>
+      <w:r>
+        <w:rPr>
+          <w:i/>
+          <w:iCs/>
+          <w:lang w:val="da-DK"/>
+        </w:rPr>
+        <w:t xml:space="preserve">Benyttes </w:t>
+      </w:r>
+      <w:r>
+        <w:rPr>
+          <w:i/>
+          <w:iCs/>
+          <w:lang w:val="da-DK"/>
+        </w:rPr>
+        <w:t>udelukkende</w:t>
+      </w:r>
+      <w:r>
+        <w:rPr>
+          <w:i/>
+          <w:iCs/>
+          <w:lang w:val="da-DK"/>
+        </w:rPr>
+        <w:t xml:space="preserve"> til at login. </w:t>
+      </w:r>
+    </w:p>
+    <w:p>
+      <w:pPr>
+        <w:rPr>
+          <w:lang w:val="da-DK"/>
+        </w:rPr>
+      </w:pPr>
+    </w:p>
+    <w:p>
+      <w:pPr>
+        <w:rPr>
+          <w:lang w:val="da-DK"/>
+        </w:rPr>
+      </w:pPr>
+      <w:proofErr w:type="spellStart"/>
+      <w:r>
+        <w:rPr>
+          <w:lang w:val="da-DK"/>
+        </w:rPr>
+        <w:t>Email</w:t>
+      </w:r>
+      <w:proofErr w:type="spellEnd"/>
+      <w:r>
+        <w:rPr>
+          <w:lang w:val="da-DK"/>
+        </w:rPr>
+        <w:t xml:space="preserve"> – Hvilken </w:t>
+      </w:r>
+      <w:proofErr w:type="spellStart"/>
+      <w:r>
+        <w:rPr>
+          <w:lang w:val="da-DK"/>
+        </w:rPr>
+        <w:t>email</w:t>
+      </w:r>
+      <w:proofErr w:type="spellEnd"/>
+      <w:r>
+        <w:rPr>
+          <w:lang w:val="da-DK"/>
+        </w:rPr>
+        <w:t xml:space="preserve"> er brugt til login.</w:t>
+      </w:r>
+    </w:p>
+    <w:p>
+      <w:pPr>
+        <w:rPr>
+          <w:lang w:val="da-DK"/>
+        </w:rPr>
+      </w:pPr>
+      <w:r>
+        <w:rPr>
+          <w:i/>
+          <w:iCs/>
+          <w:lang w:val="da-DK"/>
+        </w:rPr>
+        <w:t>Benyttes til at login</w:t>
+      </w:r>
+      <w:r>
+        <w:rPr>
+          <w:i/>
+          <w:iCs/>
+          <w:lang w:val="da-DK"/>
+        </w:rPr>
+        <w:t>, samt visning i navigationsbaren</w:t>
+      </w:r>
+      <w:r>
+        <w:rPr>
+          <w:i/>
+          <w:iCs/>
+          <w:lang w:val="da-DK"/>
+        </w:rPr>
+        <w:t>.</w:t>
+      </w:r>
+    </w:p>
+    <w:p>
+      <w:pPr>
+        <w:rPr>
+          <w:lang w:val="da-DK"/>
+        </w:rPr>
+      </w:pPr>
+    </w:p>
+    <w:p>
+      <w:pPr>
+        <w:rPr>
+          <w:lang w:val="en-GB"/>
+        </w:rPr>
+      </w:pPr>
+    </w:p>
+    <w:p>
+      <w:pPr>
+        <w:rPr>
+          <w:lang w:val="da-DK"/>
+        </w:rPr>
+      </w:pPr>
       <w:r>
         <w:rPr>
           <w:lang w:val="da-DK"/>
@@ -2971,12 +3792,385 @@
     </w:p>
     <w:p>
       <w:pPr>
+        <w:pStyle w:val="Overskrift2"/>
+        <w:rPr>
+          <w:lang w:val="da-DK"/>
+        </w:rPr>
+      </w:pPr>
+      <w:bookmarkStart w:id="10" w:name="_Toc70418067"/>
+      <w:r>
+        <w:rPr>
+          <w:lang w:val="da-DK"/>
+        </w:rPr>
+        <w:lastRenderedPageBreak/>
+        <w:t>Applikationslag</w:t>
+      </w:r>
+      <w:bookmarkEnd w:id="10"/>
+    </w:p>
+    <w:p>
+      <w:pPr>
+        <w:rPr>
+          <w:lang w:val="da-DK"/>
+        </w:rPr>
+      </w:pPr>
+      <w:r>
+        <w:rPr>
+          <w:lang w:val="da-DK"/>
+        </w:rPr>
+        <w:t xml:space="preserve">Applikationslaget bruges til </w:t>
+      </w:r>
+      <w:r>
+        <w:rPr>
+          <w:lang w:val="da-DK"/>
+        </w:rPr>
+        <w:t>at holde globale data hentet fra databasen. Initialiseres ved opstart;</w:t>
+      </w:r>
+    </w:p>
+    <w:p>
+      <w:pPr>
+        <w:rPr>
+          <w:lang w:val="da-DK"/>
+        </w:rPr>
+      </w:pPr>
+    </w:p>
+    <w:p>
+      <w:pPr>
+        <w:rPr>
+          <w:lang w:val="da-DK"/>
+        </w:rPr>
+      </w:pPr>
+      <w:r>
+        <w:rPr>
+          <w:lang w:val="da-DK"/>
+        </w:rPr>
+        <w:t>Bottomlist</w:t>
+      </w:r>
+      <w:r>
+        <w:rPr>
+          <w:lang w:val="da-DK"/>
+        </w:rPr>
+        <w:t xml:space="preserve"> – Indeholder smag og pris.</w:t>
+      </w:r>
+    </w:p>
+    <w:p>
+      <w:pPr>
+        <w:rPr>
+          <w:i/>
+          <w:iCs/>
+          <w:lang w:val="da-DK"/>
+        </w:rPr>
+      </w:pPr>
+      <w:r>
+        <w:rPr>
+          <w:i/>
+          <w:iCs/>
+          <w:lang w:val="da-DK"/>
+        </w:rPr>
+        <w:t>Bruges til at liste indhold i rullepanel</w:t>
+      </w:r>
+      <w:r>
+        <w:rPr>
+          <w:i/>
+          <w:iCs/>
+          <w:lang w:val="da-DK"/>
+        </w:rPr>
+        <w:t xml:space="preserve"> på bestillingssiden</w:t>
+      </w:r>
+      <w:r>
+        <w:rPr>
+          <w:i/>
+          <w:iCs/>
+          <w:lang w:val="da-DK"/>
+        </w:rPr>
+        <w:t>.</w:t>
+      </w:r>
+    </w:p>
+    <w:p>
+      <w:pPr>
+        <w:rPr>
+          <w:lang w:val="da-DK"/>
+        </w:rPr>
+      </w:pPr>
+    </w:p>
+    <w:p>
+      <w:pPr>
+        <w:rPr>
+          <w:lang w:val="da-DK"/>
+        </w:rPr>
+      </w:pPr>
+      <w:proofErr w:type="spellStart"/>
+      <w:r>
+        <w:rPr>
+          <w:lang w:val="da-DK"/>
+        </w:rPr>
+        <w:t>Toppinglist</w:t>
+      </w:r>
+      <w:proofErr w:type="spellEnd"/>
+      <w:r>
+        <w:rPr>
+          <w:lang w:val="da-DK"/>
+        </w:rPr>
+        <w:t xml:space="preserve"> – Indeholder smag og pris.</w:t>
+      </w:r>
+    </w:p>
+    <w:p>
+      <w:pPr>
+        <w:rPr>
+          <w:i/>
+          <w:iCs/>
+          <w:lang w:val="da-DK"/>
+        </w:rPr>
+      </w:pPr>
+      <w:r>
+        <w:rPr>
+          <w:i/>
+          <w:iCs/>
+          <w:lang w:val="da-DK"/>
+        </w:rPr>
+        <w:t>Bruges til at liste indhold i rullepanel</w:t>
+      </w:r>
+      <w:r>
+        <w:rPr>
+          <w:i/>
+          <w:iCs/>
+          <w:lang w:val="da-DK"/>
+        </w:rPr>
+        <w:t xml:space="preserve"> på bestillingssiden</w:t>
+      </w:r>
+      <w:r>
+        <w:rPr>
+          <w:i/>
+          <w:iCs/>
+          <w:lang w:val="da-DK"/>
+        </w:rPr>
+        <w:t>.</w:t>
+      </w:r>
+    </w:p>
+    <w:p>
+      <w:pPr>
+        <w:rPr>
+          <w:i/>
+          <w:iCs/>
+          <w:lang w:val="da-DK"/>
+        </w:rPr>
+      </w:pPr>
+    </w:p>
+    <w:p>
+      <w:pPr>
+        <w:rPr>
+          <w:lang w:val="da-DK"/>
+        </w:rPr>
+      </w:pPr>
+      <w:r>
+        <w:rPr>
+          <w:lang w:val="da-DK"/>
+        </w:rPr>
+        <w:t>Statuslist – Indeholder navne på forskellige ordrestatus og id.</w:t>
+      </w:r>
+    </w:p>
+    <w:p>
+      <w:pPr>
+        <w:jc w:val="both"/>
+        <w:rPr>
+          <w:i/>
+          <w:iCs/>
+          <w:lang w:val="da-DK"/>
+        </w:rPr>
+      </w:pPr>
+      <w:r>
+        <w:rPr>
+          <w:i/>
+          <w:iCs/>
+          <w:lang w:val="da-DK"/>
+        </w:rPr>
+        <w:t xml:space="preserve">Bruges til at vise </w:t>
+      </w:r>
+      <w:r>
+        <w:rPr>
+          <w:i/>
+          <w:iCs/>
+          <w:lang w:val="da-DK"/>
+        </w:rPr>
+        <w:t xml:space="preserve">navnet på </w:t>
+      </w:r>
+      <w:r>
+        <w:rPr>
+          <w:i/>
+          <w:iCs/>
+          <w:lang w:val="da-DK"/>
+        </w:rPr>
+        <w:t xml:space="preserve">status ud fra id på </w:t>
+      </w:r>
+      <w:r>
+        <w:rPr>
+          <w:i/>
+          <w:iCs/>
+          <w:lang w:val="da-DK"/>
+        </w:rPr>
+        <w:t xml:space="preserve">en </w:t>
+      </w:r>
+      <w:r>
+        <w:rPr>
+          <w:i/>
+          <w:iCs/>
+          <w:lang w:val="da-DK"/>
+        </w:rPr>
+        <w:t>ordre.</w:t>
+      </w:r>
+    </w:p>
+    <w:p>
+      <w:pPr>
+        <w:jc w:val="both"/>
+        <w:rPr>
+          <w:i/>
+          <w:iCs/>
+          <w:lang w:val="da-DK"/>
+        </w:rPr>
+      </w:pPr>
+    </w:p>
+    <w:p>
+      <w:pPr>
+        <w:jc w:val="both"/>
+        <w:rPr>
+          <w:lang w:val="da-DK"/>
+        </w:rPr>
+      </w:pPr>
+      <w:proofErr w:type="spellStart"/>
+      <w:r>
+        <w:rPr>
+          <w:lang w:val="da-DK"/>
+        </w:rPr>
+        <w:t>Rolelist</w:t>
+      </w:r>
+      <w:proofErr w:type="spellEnd"/>
+      <w:r>
+        <w:rPr>
+          <w:lang w:val="da-DK"/>
+        </w:rPr>
+        <w:t xml:space="preserve"> – Indeholder navne på forskellige roller og id</w:t>
+      </w:r>
+      <w:r>
+        <w:rPr>
+          <w:lang w:val="da-DK"/>
+        </w:rPr>
+        <w:t>.</w:t>
+      </w:r>
+    </w:p>
+    <w:p>
+      <w:pPr>
+        <w:jc w:val="both"/>
+        <w:rPr>
+          <w:i/>
+          <w:iCs/>
+          <w:lang w:val="da-DK"/>
+        </w:rPr>
+      </w:pPr>
+      <w:r>
+        <w:rPr>
+          <w:i/>
+          <w:iCs/>
+          <w:lang w:val="da-DK"/>
+        </w:rPr>
+        <w:t>Bruges t</w:t>
+      </w:r>
+      <w:r>
+        <w:rPr>
+          <w:i/>
+          <w:iCs/>
+          <w:lang w:val="da-DK"/>
+        </w:rPr>
+        <w:t>il at vise navnet på rollen ud fra id fra en bruger.</w:t>
+      </w:r>
+    </w:p>
+    <w:p>
+      <w:pPr>
+        <w:jc w:val="both"/>
+        <w:rPr>
+          <w:lang w:val="da-DK"/>
+        </w:rPr>
+      </w:pPr>
+    </w:p>
+    <w:p>
+      <w:pPr>
+        <w:jc w:val="both"/>
+        <w:rPr>
+          <w:lang w:val="da-DK"/>
+        </w:rPr>
+      </w:pPr>
+    </w:p>
+    <w:p>
+      <w:pPr>
+        <w:pStyle w:val="Overskrift2"/>
+        <w:rPr>
+          <w:lang w:val="da-DK"/>
+        </w:rPr>
+      </w:pPr>
+      <w:bookmarkStart w:id="11" w:name="_Toc70418068"/>
+      <w:r>
+        <w:rPr>
+          <w:lang w:val="da-DK"/>
+        </w:rPr>
+        <w:t>Andet</w:t>
+      </w:r>
+      <w:bookmarkEnd w:id="11"/>
+    </w:p>
+    <w:p>
+      <w:pPr>
+        <w:jc w:val="both"/>
+        <w:rPr>
+          <w:lang w:val="da-DK"/>
+        </w:rPr>
+      </w:pPr>
+      <w:r>
+        <w:rPr>
+          <w:lang w:val="da-DK"/>
+        </w:rPr>
+        <w:t xml:space="preserve">På nuværende tidspunkt er der ikke valgt at lave validering af brugerinput, sikkerhed på databasen og håndtering af </w:t>
+      </w:r>
+      <w:proofErr w:type="spellStart"/>
+      <w:r>
+        <w:rPr>
+          <w:lang w:val="da-DK"/>
+        </w:rPr>
+        <w:t>exceptions</w:t>
+      </w:r>
+      <w:proofErr w:type="spellEnd"/>
+      <w:r>
+        <w:rPr>
+          <w:lang w:val="da-DK"/>
+        </w:rPr>
+        <w:t>.</w:t>
+      </w:r>
+    </w:p>
+    <w:p>
+      <w:pPr>
+        <w:jc w:val="both"/>
+        <w:rPr>
+          <w:lang w:val="da-DK"/>
+        </w:rPr>
+      </w:pPr>
+    </w:p>
+    <w:p>
+      <w:pPr>
+        <w:rPr>
+          <w:lang w:val="da-DK"/>
+        </w:rPr>
+      </w:pPr>
+      <w:r>
+        <w:rPr>
+          <w:lang w:val="da-DK"/>
+        </w:rPr>
+        <w:br w:type="page"/>
+      </w:r>
+    </w:p>
+    <w:p>
+      <w:pPr>
         <w:pStyle w:val="Overskrift1"/>
         <w:rPr>
           <w:lang w:val="da-DK"/>
         </w:rPr>
       </w:pPr>
-      <w:bookmarkStart w:id="9" w:name="_Toc70408543"/>
+      <w:bookmarkStart w:id="12" w:name="_Toc70418069"/>
       <w:r>
         <w:rPr>
           <w:lang w:val="da-DK"/>
@@ -2990,7 +4184,7 @@
         </w:rPr>
         <w:t>tering</w:t>
       </w:r>
-      <w:bookmarkEnd w:id="9"/>
+      <w:bookmarkEnd w:id="12"/>
     </w:p>
     <w:p>
       <w:pPr>
@@ -3012,7 +4206,7 @@
           <w:lang w:val="da-DK"/>
         </w:rPr>
       </w:pPr>
-      <w:bookmarkStart w:id="10" w:name="_Toc70408544"/>
+      <w:bookmarkStart w:id="13" w:name="_Toc70418070"/>
       <w:r>
         <w:rPr>
           <w:lang w:val="da-DK"/>
@@ -3020,7 +4214,7 @@
         <w:lastRenderedPageBreak/>
         <w:t>Proces</w:t>
       </w:r>
-      <w:bookmarkEnd w:id="10"/>
+      <w:bookmarkEnd w:id="13"/>
     </w:p>
     <w:p>
       <w:pPr>
@@ -3155,9 +4349,121 @@
     </w:lvl>
   </w:abstractNum>
   <w:abstractNum w:abstractNumId="1" w15:restartNumberingAfterBreak="0">
-    <w:nsid w:val="489B1E06"/>
+    <w:nsid w:val="165329AC"/>
+    <w:multiLevelType w:val="hybridMultilevel"/>
+    <w:tmpl w:val="D896AAB4"/>
+    <w:lvl w:ilvl="0" w:tplc="94EC8E8A">
+      <w:numFmt w:val="bullet"/>
+      <w:lvlText w:val="-"/>
+      <w:lvlJc w:val="left"/>
+      <w:pPr>
+        <w:ind w:left="720" w:hanging="360"/>
+      </w:pPr>
+      <w:rPr>
+        <w:rFonts w:ascii="Calibri" w:eastAsiaTheme="minorHAnsi" w:hAnsi="Calibri" w:cstheme="minorBidi" w:hint="default"/>
+      </w:rPr>
+    </w:lvl>
+    <w:lvl w:ilvl="1" w:tplc="20000003" w:tentative="1">
+      <w:start w:val="1"/>
+      <w:numFmt w:val="bullet"/>
+      <w:lvlText w:val="o"/>
+      <w:lvlJc w:val="left"/>
+      <w:pPr>
+        <w:ind w:left="1440" w:hanging="360"/>
+      </w:pPr>
+      <w:rPr>
+        <w:rFonts w:ascii="Courier New" w:hAnsi="Courier New" w:cs="Courier New" w:hint="default"/>
+      </w:rPr>
+    </w:lvl>
+    <w:lvl w:ilvl="2" w:tplc="20000005" w:tentative="1">
+      <w:start w:val="1"/>
+      <w:numFmt w:val="bullet"/>
+      <w:lvlText w:val=""/>
+      <w:lvlJc w:val="left"/>
+      <w:pPr>
+        <w:ind w:left="2160" w:hanging="360"/>
+      </w:pPr>
+      <w:rPr>
+        <w:rFonts w:ascii="Wingdings" w:hAnsi="Wingdings" w:hint="default"/>
+      </w:rPr>
+    </w:lvl>
+    <w:lvl w:ilvl="3" w:tplc="20000001" w:tentative="1">
+      <w:start w:val="1"/>
+      <w:numFmt w:val="bullet"/>
+      <w:lvlText w:val=""/>
+      <w:lvlJc w:val="left"/>
+      <w:pPr>
+        <w:ind w:left="2880" w:hanging="360"/>
+      </w:pPr>
+      <w:rPr>
+        <w:rFonts w:ascii="Symbol" w:hAnsi="Symbol" w:hint="default"/>
+      </w:rPr>
+    </w:lvl>
+    <w:lvl w:ilvl="4" w:tplc="20000003" w:tentative="1">
+      <w:start w:val="1"/>
+      <w:numFmt w:val="bullet"/>
+      <w:lvlText w:val="o"/>
+      <w:lvlJc w:val="left"/>
+      <w:pPr>
+        <w:ind w:left="3600" w:hanging="360"/>
+      </w:pPr>
+      <w:rPr>
+        <w:rFonts w:ascii="Courier New" w:hAnsi="Courier New" w:cs="Courier New" w:hint="default"/>
+      </w:rPr>
+    </w:lvl>
+    <w:lvl w:ilvl="5" w:tplc="20000005" w:tentative="1">
+      <w:start w:val="1"/>
+      <w:numFmt w:val="bullet"/>
+      <w:lvlText w:val=""/>
+      <w:lvlJc w:val="left"/>
+      <w:pPr>
+        <w:ind w:left="4320" w:hanging="360"/>
+      </w:pPr>
+      <w:rPr>
+        <w:rFonts w:ascii="Wingdings" w:hAnsi="Wingdings" w:hint="default"/>
+      </w:rPr>
+    </w:lvl>
+    <w:lvl w:ilvl="6" w:tplc="20000001" w:tentative="1">
+      <w:start w:val="1"/>
+      <w:numFmt w:val="bullet"/>
+      <w:lvlText w:val=""/>
+      <w:lvlJc w:val="left"/>
+      <w:pPr>
+        <w:ind w:left="5040" w:hanging="360"/>
+      </w:pPr>
+      <w:rPr>
+        <w:rFonts w:ascii="Symbol" w:hAnsi="Symbol" w:hint="default"/>
+      </w:rPr>
+    </w:lvl>
+    <w:lvl w:ilvl="7" w:tplc="20000003" w:tentative="1">
+      <w:start w:val="1"/>
+      <w:numFmt w:val="bullet"/>
+      <w:lvlText w:val="o"/>
+      <w:lvlJc w:val="left"/>
+      <w:pPr>
+        <w:ind w:left="5760" w:hanging="360"/>
+      </w:pPr>
+      <w:rPr>
+        <w:rFonts w:ascii="Courier New" w:hAnsi="Courier New" w:cs="Courier New" w:hint="default"/>
+      </w:rPr>
+    </w:lvl>
+    <w:lvl w:ilvl="8" w:tplc="20000005" w:tentative="1">
+      <w:start w:val="1"/>
+      <w:numFmt w:val="bullet"/>
+      <w:lvlText w:val=""/>
+      <w:lvlJc w:val="left"/>
+      <w:pPr>
+        <w:ind w:left="6480" w:hanging="360"/>
+      </w:pPr>
+      <w:rPr>
+        <w:rFonts w:ascii="Wingdings" w:hAnsi="Wingdings" w:hint="default"/>
+      </w:rPr>
+    </w:lvl>
+  </w:abstractNum>
+  <w:abstractNum w:abstractNumId="2" w15:restartNumberingAfterBreak="0">
+    <w:nsid w:val="259204DC"/>
     <w:multiLevelType w:val="multilevel"/>
-    <w:tmpl w:val="18DE6F72"/>
+    <w:tmpl w:val="2E6C6DDC"/>
     <w:lvl w:ilvl="0">
       <w:start w:val="1"/>
       <w:numFmt w:val="bullet"/>
@@ -3303,10 +4609,10 @@
       </w:rPr>
     </w:lvl>
   </w:abstractNum>
-  <w:abstractNum w:abstractNumId="2" w15:restartNumberingAfterBreak="0">
-    <w:nsid w:val="48D8394C"/>
+  <w:abstractNum w:abstractNumId="3" w15:restartNumberingAfterBreak="0">
+    <w:nsid w:val="489B1E06"/>
     <w:multiLevelType w:val="multilevel"/>
-    <w:tmpl w:val="8F9CC8E8"/>
+    <w:tmpl w:val="18DE6F72"/>
     <w:lvl w:ilvl="0">
       <w:start w:val="1"/>
       <w:numFmt w:val="bullet"/>
@@ -3452,10 +4758,10 @@
       </w:rPr>
     </w:lvl>
   </w:abstractNum>
-  <w:abstractNum w:abstractNumId="3" w15:restartNumberingAfterBreak="0">
-    <w:nsid w:val="7BC1002F"/>
+  <w:abstractNum w:abstractNumId="4" w15:restartNumberingAfterBreak="0">
+    <w:nsid w:val="48D8394C"/>
     <w:multiLevelType w:val="multilevel"/>
-    <w:tmpl w:val="6FBE3640"/>
+    <w:tmpl w:val="8F9CC8E8"/>
     <w:lvl w:ilvl="0">
       <w:start w:val="1"/>
       <w:numFmt w:val="bullet"/>
@@ -3601,16 +4907,171 @@
       </w:rPr>
     </w:lvl>
   </w:abstractNum>
+  <w:abstractNum w:abstractNumId="5" w15:restartNumberingAfterBreak="0">
+    <w:nsid w:val="7BC1002F"/>
+    <w:multiLevelType w:val="multilevel"/>
+    <w:tmpl w:val="6FBE3640"/>
+    <w:lvl w:ilvl="0">
+      <w:start w:val="1"/>
+      <w:numFmt w:val="bullet"/>
+      <w:lvlText w:val=""/>
+      <w:lvlJc w:val="left"/>
+      <w:pPr>
+        <w:tabs>
+          <w:tab w:val="num" w:pos="720"/>
+        </w:tabs>
+        <w:ind w:left="720" w:hanging="360"/>
+      </w:pPr>
+      <w:rPr>
+        <w:rFonts w:ascii="Symbol" w:hAnsi="Symbol" w:hint="default"/>
+        <w:sz w:val="20"/>
+      </w:rPr>
+    </w:lvl>
+    <w:lvl w:ilvl="1" w:tentative="1">
+      <w:start w:val="1"/>
+      <w:numFmt w:val="bullet"/>
+      <w:lvlText w:val="o"/>
+      <w:lvlJc w:val="left"/>
+      <w:pPr>
+        <w:tabs>
+          <w:tab w:val="num" w:pos="1440"/>
+        </w:tabs>
+        <w:ind w:left="1440" w:hanging="360"/>
+      </w:pPr>
+      <w:rPr>
+        <w:rFonts w:ascii="Courier New" w:hAnsi="Courier New" w:hint="default"/>
+        <w:sz w:val="20"/>
+      </w:rPr>
+    </w:lvl>
+    <w:lvl w:ilvl="2" w:tentative="1">
+      <w:start w:val="1"/>
+      <w:numFmt w:val="bullet"/>
+      <w:lvlText w:val=""/>
+      <w:lvlJc w:val="left"/>
+      <w:pPr>
+        <w:tabs>
+          <w:tab w:val="num" w:pos="2160"/>
+        </w:tabs>
+        <w:ind w:left="2160" w:hanging="360"/>
+      </w:pPr>
+      <w:rPr>
+        <w:rFonts w:ascii="Wingdings" w:hAnsi="Wingdings" w:hint="default"/>
+        <w:sz w:val="20"/>
+      </w:rPr>
+    </w:lvl>
+    <w:lvl w:ilvl="3" w:tentative="1">
+      <w:start w:val="1"/>
+      <w:numFmt w:val="bullet"/>
+      <w:lvlText w:val=""/>
+      <w:lvlJc w:val="left"/>
+      <w:pPr>
+        <w:tabs>
+          <w:tab w:val="num" w:pos="2880"/>
+        </w:tabs>
+        <w:ind w:left="2880" w:hanging="360"/>
+      </w:pPr>
+      <w:rPr>
+        <w:rFonts w:ascii="Wingdings" w:hAnsi="Wingdings" w:hint="default"/>
+        <w:sz w:val="20"/>
+      </w:rPr>
+    </w:lvl>
+    <w:lvl w:ilvl="4" w:tentative="1">
+      <w:start w:val="1"/>
+      <w:numFmt w:val="bullet"/>
+      <w:lvlText w:val=""/>
+      <w:lvlJc w:val="left"/>
+      <w:pPr>
+        <w:tabs>
+          <w:tab w:val="num" w:pos="3600"/>
+        </w:tabs>
+        <w:ind w:left="3600" w:hanging="360"/>
+      </w:pPr>
+      <w:rPr>
+        <w:rFonts w:ascii="Wingdings" w:hAnsi="Wingdings" w:hint="default"/>
+        <w:sz w:val="20"/>
+      </w:rPr>
+    </w:lvl>
+    <w:lvl w:ilvl="5" w:tentative="1">
+      <w:start w:val="1"/>
+      <w:numFmt w:val="bullet"/>
+      <w:lvlText w:val=""/>
+      <w:lvlJc w:val="left"/>
+      <w:pPr>
+        <w:tabs>
+          <w:tab w:val="num" w:pos="4320"/>
+        </w:tabs>
+        <w:ind w:left="4320" w:hanging="360"/>
+      </w:pPr>
+      <w:rPr>
+        <w:rFonts w:ascii="Wingdings" w:hAnsi="Wingdings" w:hint="default"/>
+        <w:sz w:val="20"/>
+      </w:rPr>
+    </w:lvl>
+    <w:lvl w:ilvl="6" w:tentative="1">
+      <w:start w:val="1"/>
+      <w:numFmt w:val="bullet"/>
+      <w:lvlText w:val=""/>
+      <w:lvlJc w:val="left"/>
+      <w:pPr>
+        <w:tabs>
+          <w:tab w:val="num" w:pos="5040"/>
+        </w:tabs>
+        <w:ind w:left="5040" w:hanging="360"/>
+      </w:pPr>
+      <w:rPr>
+        <w:rFonts w:ascii="Wingdings" w:hAnsi="Wingdings" w:hint="default"/>
+        <w:sz w:val="20"/>
+      </w:rPr>
+    </w:lvl>
+    <w:lvl w:ilvl="7" w:tentative="1">
+      <w:start w:val="1"/>
+      <w:numFmt w:val="bullet"/>
+      <w:lvlText w:val=""/>
+      <w:lvlJc w:val="left"/>
+      <w:pPr>
+        <w:tabs>
+          <w:tab w:val="num" w:pos="5760"/>
+        </w:tabs>
+        <w:ind w:left="5760" w:hanging="360"/>
+      </w:pPr>
+      <w:rPr>
+        <w:rFonts w:ascii="Wingdings" w:hAnsi="Wingdings" w:hint="default"/>
+        <w:sz w:val="20"/>
+      </w:rPr>
+    </w:lvl>
+    <w:lvl w:ilvl="8" w:tentative="1">
+      <w:start w:val="1"/>
+      <w:numFmt w:val="bullet"/>
+      <w:lvlText w:val=""/>
+      <w:lvlJc w:val="left"/>
+      <w:pPr>
+        <w:tabs>
+          <w:tab w:val="num" w:pos="6480"/>
+        </w:tabs>
+        <w:ind w:left="6480" w:hanging="360"/>
+      </w:pPr>
+      <w:rPr>
+        <w:rFonts w:ascii="Wingdings" w:hAnsi="Wingdings" w:hint="default"/>
+        <w:sz w:val="20"/>
+      </w:rPr>
+    </w:lvl>
+  </w:abstractNum>
   <w:num w:numId="1">
     <w:abstractNumId w:val="0"/>
   </w:num>
   <w:num w:numId="2">
+    <w:abstractNumId w:val="4"/>
+  </w:num>
+  <w:num w:numId="3">
+    <w:abstractNumId w:val="5"/>
+  </w:num>
+  <w:num w:numId="4">
+    <w:abstractNumId w:val="3"/>
+  </w:num>
+  <w:num w:numId="5">
     <w:abstractNumId w:val="2"/>
   </w:num>
-  <w:num w:numId="3">
-    <w:abstractNumId w:val="3"/>
-  </w:num>
-  <w:num w:numId="4">
+  <w:num w:numId="6">
     <w:abstractNumId w:val="1"/>
   </w:num>
 </w:numbering>
@@ -4215,6 +5676,30 @@
       <w:u w:val="single"/>
     </w:rPr>
   </w:style>
+  <w:style w:type="paragraph" w:styleId="Listeafsnit">
+    <w:name w:val="List Paragraph"/>
+    <w:basedOn w:val="Normal"/>
+    <w:uiPriority w:val="34"/>
+    <w:qFormat/>
+    <w:rsid w:val="00BA3C8B"/>
+    <w:pPr>
+      <w:ind w:left="720"/>
+      <w:contextualSpacing/>
+    </w:pPr>
+  </w:style>
+  <w:style w:type="paragraph" w:styleId="Indholdsfortegnelse2">
+    <w:name w:val="toc 2"/>
+    <w:basedOn w:val="Normal"/>
+    <w:next w:val="Normal"/>
+    <w:autoRedefine/>
+    <w:uiPriority w:val="39"/>
+    <w:unhideWhenUsed/>
+    <w:rsid w:val="008C5977"/>
+    <w:pPr>
+      <w:spacing w:after="100"/>
+      <w:ind w:left="220"/>
+    </w:pPr>
+  </w:style>
 </w:styles>
 </file>
 

</xml_diff>

<commit_message>
Varm luft - QOF
</commit_message>
<xml_diff>
--- a/report/workfiles/cupcake_c8_report.docx
+++ b/report/workfiles/cupcake_c8_report.docx
@@ -276,6 +276,7 @@
         <w:rPr>
           <w:sz w:val="27"/>
           <w:szCs w:val="27"/>
+          <w:lang w:val="da-DK"/>
         </w:rPr>
       </w:pPr>
     </w:p>
@@ -524,7 +525,7 @@
         <w:rPr>
           <w:sz w:val="27"/>
           <w:szCs w:val="27"/>
-          <w:lang w:val="da-DK"/>
+          <w:lang w:val="en-GB"/>
         </w:rPr>
         <w:t xml:space="preserve">(Peter) </w:t>
       </w:r>
@@ -542,34 +543,35 @@
     <w:p>
       <w:pPr>
         <w:jc w:val="center"/>
+      </w:pPr>
+      <w:r>
         <w:rPr>
           <w:sz w:val="27"/>
           <w:szCs w:val="27"/>
-          <w:lang w:val="da-DK"/>
-        </w:rPr>
-      </w:pPr>
+          <w:lang w:val="en-GB"/>
+        </w:rPr>
+        <w:t xml:space="preserve">(Thomas) </w:t>
+      </w:r>
+      <w:hyperlink r:id="rId9" w:history="1">
+        <w:r>
+          <w:rPr>
+            <w:rStyle w:val="Hyperlink"/>
+            <w:sz w:val="27"/>
+            <w:szCs w:val="27"/>
+            <w:lang w:val="en-GB"/>
+          </w:rPr>
+          <w:t>http://157.230.20.13:8080/CupCake-0.1/</w:t>
+        </w:r>
+      </w:hyperlink>
       <w:r>
         <w:rPr>
           <w:sz w:val="27"/>
           <w:szCs w:val="27"/>
-          <w:lang w:val="da-DK"/>
-        </w:rPr>
-        <w:t>(Thomas</w:t>
-      </w:r>
-      <w:proofErr w:type="gramStart"/>
-      <w:r>
-        <w:rPr>
-          <w:sz w:val="27"/>
-          <w:szCs w:val="27"/>
-          <w:lang w:val="da-DK"/>
-        </w:rPr>
-        <w:t>) ???</w:t>
-      </w:r>
-      <w:proofErr w:type="gramEnd"/>
-    </w:p>
-    <w:p>
-      <w:r>
-        <w:lastRenderedPageBreak/>
+          <w:lang w:val="en-GB"/>
+        </w:rPr>
+        <w:t>z</w:t>
+      </w:r>
+      <w:r>
         <w:br w:type="page"/>
       </w:r>
     </w:p>
@@ -627,7 +629,7 @@
           <w:r>
             <w:fldChar w:fldCharType="separate"/>
           </w:r>
-          <w:hyperlink w:anchor="_Toc70418057" w:history="1">
+          <w:hyperlink w:anchor="_Toc70422501" w:history="1">
             <w:r>
               <w:rPr>
                 <w:rStyle w:val="Hyperlink"/>
@@ -655,7 +657,7 @@
                 <w:noProof/>
                 <w:webHidden/>
               </w:rPr>
-              <w:instrText xml:space="preserve"> PAGEREF _Toc70418057 \h </w:instrText>
+              <w:instrText xml:space="preserve"> PAGEREF _Toc70422501 \h </w:instrText>
             </w:r>
             <w:r>
               <w:rPr>
@@ -675,7 +677,7 @@
                 <w:noProof/>
                 <w:webHidden/>
               </w:rPr>
-              <w:t>4</w:t>
+              <w:t>3</w:t>
             </w:r>
             <w:r>
               <w:rPr>
@@ -698,7 +700,7 @@
               <w:lang w:val="en-DK" w:eastAsia="en-DK"/>
             </w:rPr>
           </w:pPr>
-          <w:hyperlink w:anchor="_Toc70418058" w:history="1">
+          <w:hyperlink w:anchor="_Toc70422502" w:history="1">
             <w:r>
               <w:rPr>
                 <w:rStyle w:val="Hyperlink"/>
@@ -726,7 +728,7 @@
                 <w:noProof/>
                 <w:webHidden/>
               </w:rPr>
-              <w:instrText xml:space="preserve"> PAGEREF _Toc70418058 \h </w:instrText>
+              <w:instrText xml:space="preserve"> PAGEREF _Toc70422502 \h </w:instrText>
             </w:r>
             <w:r>
               <w:rPr>
@@ -746,7 +748,7 @@
                 <w:noProof/>
                 <w:webHidden/>
               </w:rPr>
-              <w:t>5</w:t>
+              <w:t>3</w:t>
             </w:r>
             <w:r>
               <w:rPr>
@@ -769,7 +771,7 @@
               <w:lang w:val="en-DK" w:eastAsia="en-DK"/>
             </w:rPr>
           </w:pPr>
-          <w:hyperlink w:anchor="_Toc70418059" w:history="1">
+          <w:hyperlink w:anchor="_Toc70422503" w:history="1">
             <w:r>
               <w:rPr>
                 <w:rStyle w:val="Hyperlink"/>
@@ -797,7 +799,7 @@
                 <w:noProof/>
                 <w:webHidden/>
               </w:rPr>
-              <w:instrText xml:space="preserve"> PAGEREF _Toc70418059 \h </w:instrText>
+              <w:instrText xml:space="preserve"> PAGEREF _Toc70422503 \h </w:instrText>
             </w:r>
             <w:r>
               <w:rPr>
@@ -817,7 +819,7 @@
                 <w:noProof/>
                 <w:webHidden/>
               </w:rPr>
-              <w:t>6</w:t>
+              <w:t>4</w:t>
             </w:r>
             <w:r>
               <w:rPr>
@@ -840,7 +842,7 @@
               <w:lang w:val="en-DK" w:eastAsia="en-DK"/>
             </w:rPr>
           </w:pPr>
-          <w:hyperlink w:anchor="_Toc70418060" w:history="1">
+          <w:hyperlink w:anchor="_Toc70422504" w:history="1">
             <w:r>
               <w:rPr>
                 <w:rStyle w:val="Hyperlink"/>
@@ -868,7 +870,7 @@
                 <w:noProof/>
                 <w:webHidden/>
               </w:rPr>
-              <w:instrText xml:space="preserve"> PAGEREF _Toc70418060 \h </w:instrText>
+              <w:instrText xml:space="preserve"> PAGEREF _Toc70422504 \h </w:instrText>
             </w:r>
             <w:r>
               <w:rPr>
@@ -888,7 +890,7 @@
                 <w:noProof/>
                 <w:webHidden/>
               </w:rPr>
-              <w:t>7</w:t>
+              <w:t>5</w:t>
             </w:r>
             <w:r>
               <w:rPr>
@@ -911,7 +913,7 @@
               <w:lang w:val="en-DK" w:eastAsia="en-DK"/>
             </w:rPr>
           </w:pPr>
-          <w:hyperlink w:anchor="_Toc70418061" w:history="1">
+          <w:hyperlink w:anchor="_Toc70422505" w:history="1">
             <w:r>
               <w:rPr>
                 <w:rStyle w:val="Hyperlink"/>
@@ -939,7 +941,7 @@
                 <w:noProof/>
                 <w:webHidden/>
               </w:rPr>
-              <w:instrText xml:space="preserve"> PAGEREF _Toc70418061 \h </w:instrText>
+              <w:instrText xml:space="preserve"> PAGEREF _Toc70422505 \h </w:instrText>
             </w:r>
             <w:r>
               <w:rPr>
@@ -959,7 +961,7 @@
                 <w:noProof/>
                 <w:webHidden/>
               </w:rPr>
-              <w:t>8</w:t>
+              <w:t>6</w:t>
             </w:r>
             <w:r>
               <w:rPr>
@@ -982,7 +984,7 @@
               <w:lang w:val="en-DK" w:eastAsia="en-DK"/>
             </w:rPr>
           </w:pPr>
-          <w:hyperlink w:anchor="_Toc70418062" w:history="1">
+          <w:hyperlink w:anchor="_Toc70422506" w:history="1">
             <w:r>
               <w:rPr>
                 <w:rStyle w:val="Hyperlink"/>
@@ -1010,7 +1012,7 @@
                 <w:noProof/>
                 <w:webHidden/>
               </w:rPr>
-              <w:instrText xml:space="preserve"> PAGEREF _Toc70418062 \h </w:instrText>
+              <w:instrText xml:space="preserve"> PAGEREF _Toc70422506 \h </w:instrText>
             </w:r>
             <w:r>
               <w:rPr>
@@ -1030,7 +1032,7 @@
                 <w:noProof/>
                 <w:webHidden/>
               </w:rPr>
-              <w:t>9</w:t>
+              <w:t>7</w:t>
             </w:r>
             <w:r>
               <w:rPr>
@@ -1053,7 +1055,7 @@
               <w:lang w:val="en-DK" w:eastAsia="en-DK"/>
             </w:rPr>
           </w:pPr>
-          <w:hyperlink w:anchor="_Toc70418063" w:history="1">
+          <w:hyperlink w:anchor="_Toc70422507" w:history="1">
             <w:r>
               <w:rPr>
                 <w:rStyle w:val="Hyperlink"/>
@@ -1081,7 +1083,7 @@
                 <w:noProof/>
                 <w:webHidden/>
               </w:rPr>
-              <w:instrText xml:space="preserve"> PAGEREF _Toc70418063 \h </w:instrText>
+              <w:instrText xml:space="preserve"> PAGEREF _Toc70422507 \h </w:instrText>
             </w:r>
             <w:r>
               <w:rPr>
@@ -1101,7 +1103,7 @@
                 <w:noProof/>
                 <w:webHidden/>
               </w:rPr>
-              <w:t>10</w:t>
+              <w:t>8</w:t>
             </w:r>
             <w:r>
               <w:rPr>
@@ -1124,7 +1126,7 @@
               <w:lang w:val="en-DK" w:eastAsia="en-DK"/>
             </w:rPr>
           </w:pPr>
-          <w:hyperlink w:anchor="_Toc70418064" w:history="1">
+          <w:hyperlink w:anchor="_Toc70422508" w:history="1">
             <w:r>
               <w:rPr>
                 <w:rStyle w:val="Hyperlink"/>
@@ -1152,7 +1154,7 @@
                 <w:noProof/>
                 <w:webHidden/>
               </w:rPr>
-              <w:instrText xml:space="preserve"> PAGEREF _Toc70418064 \h </w:instrText>
+              <w:instrText xml:space="preserve"> PAGEREF _Toc70422508 \h </w:instrText>
             </w:r>
             <w:r>
               <w:rPr>
@@ -1172,7 +1174,7 @@
                 <w:noProof/>
                 <w:webHidden/>
               </w:rPr>
-              <w:t>11</w:t>
+              <w:t>9</w:t>
             </w:r>
             <w:r>
               <w:rPr>
@@ -1195,7 +1197,7 @@
               <w:lang w:val="en-DK" w:eastAsia="en-DK"/>
             </w:rPr>
           </w:pPr>
-          <w:hyperlink w:anchor="_Toc70418065" w:history="1">
+          <w:hyperlink w:anchor="_Toc70422509" w:history="1">
             <w:r>
               <w:rPr>
                 <w:rStyle w:val="Hyperlink"/>
@@ -1223,7 +1225,7 @@
                 <w:noProof/>
                 <w:webHidden/>
               </w:rPr>
-              <w:instrText xml:space="preserve"> PAGEREF _Toc70418065 \h </w:instrText>
+              <w:instrText xml:space="preserve"> PAGEREF _Toc70422509 \h </w:instrText>
             </w:r>
             <w:r>
               <w:rPr>
@@ -1243,7 +1245,7 @@
                 <w:noProof/>
                 <w:webHidden/>
               </w:rPr>
-              <w:t>12</w:t>
+              <w:t>10</w:t>
             </w:r>
             <w:r>
               <w:rPr>
@@ -1261,10 +1263,12 @@
               <w:tab w:val="right" w:leader="dot" w:pos="9016"/>
             </w:tabs>
             <w:rPr>
+              <w:rFonts w:eastAsiaTheme="minorEastAsia"/>
               <w:noProof/>
+              <w:lang w:val="en-DK" w:eastAsia="en-DK"/>
             </w:rPr>
           </w:pPr>
-          <w:hyperlink w:anchor="_Toc70418066" w:history="1">
+          <w:hyperlink w:anchor="_Toc70422510" w:history="1">
             <w:r>
               <w:rPr>
                 <w:rStyle w:val="Hyperlink"/>
@@ -1292,7 +1296,7 @@
                 <w:noProof/>
                 <w:webHidden/>
               </w:rPr>
-              <w:instrText xml:space="preserve"> PAGEREF _Toc70418066 \h </w:instrText>
+              <w:instrText xml:space="preserve"> PAGEREF _Toc70422510 \h </w:instrText>
             </w:r>
             <w:r>
               <w:rPr>
@@ -1312,7 +1316,7 @@
                 <w:noProof/>
                 <w:webHidden/>
               </w:rPr>
-              <w:t>12</w:t>
+              <w:t>10</w:t>
             </w:r>
             <w:r>
               <w:rPr>
@@ -1330,10 +1334,12 @@
               <w:tab w:val="right" w:leader="dot" w:pos="9016"/>
             </w:tabs>
             <w:rPr>
+              <w:rFonts w:eastAsiaTheme="minorEastAsia"/>
               <w:noProof/>
+              <w:lang w:val="en-DK" w:eastAsia="en-DK"/>
             </w:rPr>
           </w:pPr>
-          <w:hyperlink w:anchor="_Toc70418067" w:history="1">
+          <w:hyperlink w:anchor="_Toc70422511" w:history="1">
             <w:r>
               <w:rPr>
                 <w:rStyle w:val="Hyperlink"/>
@@ -1361,7 +1367,7 @@
                 <w:noProof/>
                 <w:webHidden/>
               </w:rPr>
-              <w:instrText xml:space="preserve"> PAGEREF _Toc70418067 \h </w:instrText>
+              <w:instrText xml:space="preserve"> PAGEREF _Toc70422511 \h </w:instrText>
             </w:r>
             <w:r>
               <w:rPr>
@@ -1381,7 +1387,7 @@
                 <w:noProof/>
                 <w:webHidden/>
               </w:rPr>
-              <w:t>13</w:t>
+              <w:t>11</w:t>
             </w:r>
             <w:r>
               <w:rPr>
@@ -1399,10 +1405,12 @@
               <w:tab w:val="right" w:leader="dot" w:pos="9016"/>
             </w:tabs>
             <w:rPr>
+              <w:rFonts w:eastAsiaTheme="minorEastAsia"/>
               <w:noProof/>
+              <w:lang w:val="en-DK" w:eastAsia="en-DK"/>
             </w:rPr>
           </w:pPr>
-          <w:hyperlink w:anchor="_Toc70418068" w:history="1">
+          <w:hyperlink w:anchor="_Toc70422512" w:history="1">
             <w:r>
               <w:rPr>
                 <w:rStyle w:val="Hyperlink"/>
@@ -1430,7 +1438,7 @@
                 <w:noProof/>
                 <w:webHidden/>
               </w:rPr>
-              <w:instrText xml:space="preserve"> PAGEREF _Toc70418068 \h </w:instrText>
+              <w:instrText xml:space="preserve"> PAGEREF _Toc70422512 \h </w:instrText>
             </w:r>
             <w:r>
               <w:rPr>
@@ -1450,7 +1458,7 @@
                 <w:noProof/>
                 <w:webHidden/>
               </w:rPr>
-              <w:t>13</w:t>
+              <w:t>11</w:t>
             </w:r>
             <w:r>
               <w:rPr>
@@ -1473,7 +1481,7 @@
               <w:lang w:val="en-DK" w:eastAsia="en-DK"/>
             </w:rPr>
           </w:pPr>
-          <w:hyperlink w:anchor="_Toc70418069" w:history="1">
+          <w:hyperlink w:anchor="_Toc70422513" w:history="1">
             <w:r>
               <w:rPr>
                 <w:rStyle w:val="Hyperlink"/>
@@ -1501,7 +1509,7 @@
                 <w:noProof/>
                 <w:webHidden/>
               </w:rPr>
-              <w:instrText xml:space="preserve"> PAGEREF _Toc70418069 \h </w:instrText>
+              <w:instrText xml:space="preserve"> PAGEREF _Toc70422513 \h </w:instrText>
             </w:r>
             <w:r>
               <w:rPr>
@@ -1521,7 +1529,7 @@
                 <w:noProof/>
                 <w:webHidden/>
               </w:rPr>
-              <w:t>14</w:t>
+              <w:t>12</w:t>
             </w:r>
             <w:r>
               <w:rPr>
@@ -1544,7 +1552,7 @@
               <w:lang w:val="en-DK" w:eastAsia="en-DK"/>
             </w:rPr>
           </w:pPr>
-          <w:hyperlink w:anchor="_Toc70418070" w:history="1">
+          <w:hyperlink w:anchor="_Toc70422514" w:history="1">
             <w:r>
               <w:rPr>
                 <w:rStyle w:val="Hyperlink"/>
@@ -1572,7 +1580,7 @@
                 <w:noProof/>
                 <w:webHidden/>
               </w:rPr>
-              <w:instrText xml:space="preserve"> PAGEREF _Toc70418070 \h </w:instrText>
+              <w:instrText xml:space="preserve"> PAGEREF _Toc70422514 \h </w:instrText>
             </w:r>
             <w:r>
               <w:rPr>
@@ -1592,7 +1600,7 @@
                 <w:noProof/>
                 <w:webHidden/>
               </w:rPr>
-              <w:t>15</w:t>
+              <w:t>12</w:t>
             </w:r>
             <w:r>
               <w:rPr>
@@ -1627,7 +1635,7 @@
           <w:lang w:val="da-DK"/>
         </w:rPr>
       </w:pPr>
-      <w:bookmarkStart w:id="0" w:name="_Toc70418057"/>
+      <w:bookmarkStart w:id="0" w:name="_Toc70422501"/>
       <w:r>
         <w:rPr>
           <w:lang w:val="da-DK"/>
@@ -1656,30 +1664,285 @@
           <w:rFonts w:ascii="Calibri" w:eastAsia="Calibri" w:hAnsi="Calibri" w:cs="Calibri"/>
           <w:lang w:val="da-DK"/>
         </w:rPr>
-        <w:t>Cupcake er en webshop for en fiktiv cupcake forretning, Olsker Cupcakes.</w:t>
-      </w:r>
-    </w:p>
-    <w:p>
-      <w:pPr>
+        <w:t xml:space="preserve">Denne rapport beskriver </w:t>
+      </w:r>
+      <w:r>
         <w:rPr>
           <w:rFonts w:ascii="Calibri" w:eastAsia="Calibri" w:hAnsi="Calibri" w:cs="Calibri"/>
           <w:lang w:val="da-DK"/>
         </w:rPr>
-      </w:pPr>
-    </w:p>
-    <w:p>
-      <w:pPr>
-        <w:rPr>
-          <w:rFonts w:cs="Segoe UI"/>
-          <w:shd w:val="clear" w:color="auto" w:fill="FFFFFF"/>
-          <w:lang w:val="da-DK"/>
-        </w:rPr>
-      </w:pPr>
-    </w:p>
-    <w:p>
-      <w:pPr>
-        <w:rPr>
-          <w:rFonts w:cs="Segoe UI"/>
+        <w:t>udarbejdelsen af Olsker Cupcakes nye webshop. Olsker Cupcakes er en fiktiv virksomhed, der producerer egne hjemmelavede lækre cupcakes, som sælges fra butikken i Olsker.</w:t>
+      </w:r>
+    </w:p>
+    <w:p>
+      <w:pPr>
+        <w:rPr>
+          <w:rFonts w:ascii="Calibri" w:eastAsia="Calibri" w:hAnsi="Calibri" w:cs="Calibri"/>
+          <w:lang w:val="da-DK"/>
+        </w:rPr>
+      </w:pPr>
+    </w:p>
+    <w:p>
+      <w:pPr>
+        <w:rPr>
+          <w:rFonts w:ascii="Calibri" w:eastAsia="Calibri" w:hAnsi="Calibri" w:cs="Calibri"/>
+          <w:lang w:val="da-DK"/>
+        </w:rPr>
+      </w:pPr>
+      <w:r>
+        <w:rPr>
+          <w:rFonts w:ascii="Calibri" w:eastAsia="Calibri" w:hAnsi="Calibri" w:cs="Calibri"/>
+          <w:lang w:val="da-DK"/>
+        </w:rPr>
+        <w:t>Vi antager, at efter nøje overvejelser fra bestyrelsen i virksomheden Olsker Cupcakes, har taget beslutning om at få lavet en moderne, men klassisk webshop, så butikkens kunder kan bestille cupcakes til afhentning i Olsker.</w:t>
+      </w:r>
+    </w:p>
+    <w:p>
+      <w:pPr>
+        <w:rPr>
+          <w:rFonts w:ascii="Calibri" w:eastAsia="Calibri" w:hAnsi="Calibri" w:cs="Calibri"/>
+          <w:lang w:val="da-DK"/>
+        </w:rPr>
+      </w:pPr>
+    </w:p>
+    <w:p>
+      <w:pPr>
+        <w:rPr>
+          <w:lang w:val="da-DK"/>
+        </w:rPr>
+      </w:pPr>
+    </w:p>
+    <w:p>
+      <w:pPr>
+        <w:pStyle w:val="Overskrift1"/>
+        <w:rPr>
+          <w:lang w:val="da-DK"/>
+        </w:rPr>
+      </w:pPr>
+      <w:bookmarkStart w:id="1" w:name="_Toc70422502"/>
+      <w:r>
+        <w:rPr>
+          <w:lang w:val="da-DK"/>
+        </w:rPr>
+        <w:t>Baggrund</w:t>
+      </w:r>
+      <w:bookmarkEnd w:id="1"/>
+    </w:p>
+    <w:p>
+      <w:pPr>
+        <w:rPr>
+          <w:lang w:val="da-DK"/>
+        </w:rPr>
+      </w:pPr>
+    </w:p>
+    <w:p>
+      <w:pPr>
+        <w:rPr>
+          <w:lang w:val="da-DK"/>
+        </w:rPr>
+      </w:pPr>
+      <w:r>
+        <w:rPr>
+          <w:lang w:val="da-DK"/>
+        </w:rPr>
+        <w:t xml:space="preserve">Virksomheden Olsker Cupcakes sælger til daglig cupcakes fra </w:t>
+      </w:r>
+      <w:r>
+        <w:rPr>
+          <w:lang w:val="da-DK"/>
+        </w:rPr>
+        <w:t xml:space="preserve">deres </w:t>
+      </w:r>
+      <w:r>
+        <w:rPr>
+          <w:lang w:val="da-DK"/>
+        </w:rPr>
+        <w:t>forretning</w:t>
+      </w:r>
+      <w:r>
+        <w:rPr>
+          <w:lang w:val="da-DK"/>
+        </w:rPr>
+        <w:t xml:space="preserve"> </w:t>
+      </w:r>
+      <w:r>
+        <w:rPr>
+          <w:lang w:val="da-DK"/>
+        </w:rPr>
+        <w:t>i Olsker</w:t>
+      </w:r>
+      <w:r>
+        <w:rPr>
+          <w:lang w:val="da-DK"/>
+        </w:rPr>
+        <w:t>. D</w:t>
+      </w:r>
+      <w:r>
+        <w:rPr>
+          <w:lang w:val="da-DK"/>
+        </w:rPr>
+        <w:t>e har et ønske om at få en webshop</w:t>
+      </w:r>
+      <w:r>
+        <w:rPr>
+          <w:lang w:val="da-DK"/>
+        </w:rPr>
+        <w:t>,</w:t>
+      </w:r>
+      <w:r>
+        <w:rPr>
+          <w:lang w:val="da-DK"/>
+        </w:rPr>
+        <w:t xml:space="preserve"> </w:t>
+      </w:r>
+      <w:r>
+        <w:rPr>
+          <w:lang w:val="da-DK"/>
+        </w:rPr>
+        <w:t>så</w:t>
+      </w:r>
+      <w:r>
+        <w:rPr>
+          <w:lang w:val="da-DK"/>
+        </w:rPr>
+        <w:t xml:space="preserve"> </w:t>
+      </w:r>
+      <w:r>
+        <w:rPr>
+          <w:lang w:val="da-DK"/>
+        </w:rPr>
+        <w:t xml:space="preserve">deres </w:t>
+      </w:r>
+      <w:r>
+        <w:rPr>
+          <w:lang w:val="da-DK"/>
+        </w:rPr>
+        <w:t xml:space="preserve">kunder </w:t>
+      </w:r>
+      <w:r>
+        <w:rPr>
+          <w:lang w:val="da-DK"/>
+        </w:rPr>
+        <w:t xml:space="preserve">på forhånd </w:t>
+      </w:r>
+      <w:r>
+        <w:rPr>
+          <w:lang w:val="da-DK"/>
+        </w:rPr>
+        <w:t>kan bestille og betale cupcakes til afhentning.</w:t>
+      </w:r>
+    </w:p>
+    <w:p>
+      <w:pPr>
+        <w:rPr>
+          <w:lang w:val="da-DK"/>
+        </w:rPr>
+      </w:pPr>
+    </w:p>
+    <w:p>
+      <w:pPr>
+        <w:rPr>
+          <w:lang w:val="da-DK"/>
+        </w:rPr>
+      </w:pPr>
+      <w:r>
+        <w:rPr>
+          <w:lang w:val="da-DK"/>
+        </w:rPr>
+        <w:t xml:space="preserve">Olsker Cupcakes ønsker at man kan </w:t>
+      </w:r>
+      <w:r>
+        <w:rPr>
+          <w:lang w:val="da-DK"/>
+        </w:rPr>
+        <w:t>sammensætte</w:t>
+      </w:r>
+      <w:r>
+        <w:rPr>
+          <w:lang w:val="da-DK"/>
+        </w:rPr>
+        <w:t xml:space="preserve"> cupcakes med bund og topping, samt bestemme antallet af denne.</w:t>
+      </w:r>
+      <w:r>
+        <w:rPr>
+          <w:lang w:val="da-DK"/>
+        </w:rPr>
+        <w:t xml:space="preserve"> Den valgte cupcake overføres til en kurv, hvorfra kunden kan tilføje flere cupcakes eller fortsætte videre til betaling. For at kunne betale for sin bestilling kræves det at man er oprettet som bruger.</w:t>
+      </w:r>
+    </w:p>
+    <w:p>
+      <w:pPr>
+        <w:rPr>
+          <w:lang w:val="da-DK"/>
+        </w:rPr>
+      </w:pPr>
+    </w:p>
+    <w:p>
+      <w:pPr>
+        <w:rPr>
+          <w:lang w:val="da-DK"/>
+        </w:rPr>
+      </w:pPr>
+      <w:r>
+        <w:rPr>
+          <w:lang w:val="da-DK"/>
+        </w:rPr>
+        <w:t>Forretnings ansatte skal ligeledes kunne oprettes som brugere så de kan få adgang til relevante kundeoplysninger og bestillinger.</w:t>
+      </w:r>
+    </w:p>
+    <w:p>
+      <w:pPr>
+        <w:rPr>
+          <w:lang w:val="da-DK"/>
+        </w:rPr>
+      </w:pPr>
+    </w:p>
+    <w:p>
+      <w:pPr>
+        <w:rPr>
+          <w:lang w:val="da-DK"/>
+        </w:rPr>
+      </w:pPr>
+      <w:r>
+        <w:rPr>
+          <w:lang w:val="da-DK"/>
+        </w:rPr>
+        <w:t>K</w:t>
+      </w:r>
+      <w:r>
+        <w:rPr>
+          <w:lang w:val="da-DK"/>
+        </w:rPr>
+        <w:t>rav</w:t>
+      </w:r>
+      <w:r>
+        <w:rPr>
+          <w:lang w:val="da-DK"/>
+        </w:rPr>
+        <w:t>specifikationer</w:t>
+      </w:r>
+      <w:r>
+        <w:rPr>
+          <w:lang w:val="da-DK"/>
+        </w:rPr>
+        <w:t xml:space="preserve"> til </w:t>
+      </w:r>
+      <w:r>
+        <w:rPr>
+          <w:lang w:val="da-DK"/>
+        </w:rPr>
+        <w:t>webshoppens funktionalitet</w:t>
+      </w:r>
+      <w:r>
+        <w:rPr>
+          <w:lang w:val="da-DK"/>
+        </w:rPr>
+        <w:t xml:space="preserve"> er udspecificeret i afsnittet om krav.</w:t>
+      </w:r>
+    </w:p>
+    <w:p>
+      <w:pPr>
+        <w:rPr>
           <w:lang w:val="da-DK"/>
         </w:rPr>
       </w:pPr>
@@ -1704,256 +1967,7 @@
           <w:lang w:val="da-DK"/>
         </w:rPr>
       </w:pPr>
-      <w:bookmarkStart w:id="1" w:name="_Toc70418058"/>
-      <w:r>
-        <w:rPr>
-          <w:lang w:val="da-DK"/>
-        </w:rPr>
-        <w:lastRenderedPageBreak/>
-        <w:t>Baggrund</w:t>
-      </w:r>
-      <w:bookmarkEnd w:id="1"/>
-    </w:p>
-    <w:p>
-      <w:pPr>
-        <w:rPr>
-          <w:lang w:val="da-DK"/>
-        </w:rPr>
-      </w:pPr>
-    </w:p>
-    <w:p>
-      <w:pPr>
-        <w:rPr>
-          <w:lang w:val="da-DK"/>
-        </w:rPr>
-      </w:pPr>
-      <w:r>
-        <w:rPr>
-          <w:lang w:val="da-DK"/>
-        </w:rPr>
-        <w:t xml:space="preserve">Virksomheden Olsker Cupcakes sælger til daglig cupcakes fra </w:t>
-      </w:r>
-      <w:r>
-        <w:rPr>
-          <w:lang w:val="da-DK"/>
-        </w:rPr>
-        <w:t xml:space="preserve">deres </w:t>
-      </w:r>
-      <w:r>
-        <w:rPr>
-          <w:lang w:val="da-DK"/>
-        </w:rPr>
-        <w:t>forretning</w:t>
-      </w:r>
-      <w:r>
-        <w:rPr>
-          <w:lang w:val="da-DK"/>
-        </w:rPr>
-        <w:t xml:space="preserve"> </w:t>
-      </w:r>
-      <w:r>
-        <w:rPr>
-          <w:lang w:val="da-DK"/>
-        </w:rPr>
-        <w:t>i Olsker</w:t>
-      </w:r>
-      <w:r>
-        <w:rPr>
-          <w:lang w:val="da-DK"/>
-        </w:rPr>
-        <w:t>. D</w:t>
-      </w:r>
-      <w:r>
-        <w:rPr>
-          <w:lang w:val="da-DK"/>
-        </w:rPr>
-        <w:t>e har et ønske om at få en webshop</w:t>
-      </w:r>
-      <w:r>
-        <w:rPr>
-          <w:lang w:val="da-DK"/>
-        </w:rPr>
-        <w:t>,</w:t>
-      </w:r>
-      <w:r>
-        <w:rPr>
-          <w:lang w:val="da-DK"/>
-        </w:rPr>
-        <w:t xml:space="preserve"> </w:t>
-      </w:r>
-      <w:r>
-        <w:rPr>
-          <w:lang w:val="da-DK"/>
-        </w:rPr>
-        <w:t>så</w:t>
-      </w:r>
-      <w:r>
-        <w:rPr>
-          <w:lang w:val="da-DK"/>
-        </w:rPr>
-        <w:t xml:space="preserve"> </w:t>
-      </w:r>
-      <w:r>
-        <w:rPr>
-          <w:lang w:val="da-DK"/>
-        </w:rPr>
-        <w:t xml:space="preserve">deres </w:t>
-      </w:r>
-      <w:r>
-        <w:rPr>
-          <w:lang w:val="da-DK"/>
-        </w:rPr>
-        <w:t xml:space="preserve">kunder </w:t>
-      </w:r>
-      <w:r>
-        <w:rPr>
-          <w:lang w:val="da-DK"/>
-        </w:rPr>
-        <w:t xml:space="preserve">på forhånd </w:t>
-      </w:r>
-      <w:r>
-        <w:rPr>
-          <w:lang w:val="da-DK"/>
-        </w:rPr>
-        <w:t>kan bestille og betale cupcakes til afhentning.</w:t>
-      </w:r>
-    </w:p>
-    <w:p>
-      <w:pPr>
-        <w:rPr>
-          <w:lang w:val="da-DK"/>
-        </w:rPr>
-      </w:pPr>
-    </w:p>
-    <w:p>
-      <w:pPr>
-        <w:rPr>
-          <w:lang w:val="da-DK"/>
-        </w:rPr>
-      </w:pPr>
-      <w:r>
-        <w:rPr>
-          <w:lang w:val="da-DK"/>
-        </w:rPr>
-        <w:t xml:space="preserve">Olsker Cupcakes ønsker at man kan </w:t>
-      </w:r>
-      <w:r>
-        <w:rPr>
-          <w:lang w:val="da-DK"/>
-        </w:rPr>
-        <w:t>sammensætte</w:t>
-      </w:r>
-      <w:r>
-        <w:rPr>
-          <w:lang w:val="da-DK"/>
-        </w:rPr>
-        <w:t xml:space="preserve"> cupcakes med bund og topping, samt bestemme antallet af denne.</w:t>
-      </w:r>
-      <w:r>
-        <w:rPr>
-          <w:lang w:val="da-DK"/>
-        </w:rPr>
-        <w:t xml:space="preserve"> Den valgte cupcake overføres til en kurv, hvorfra kunden kan tilføje flere cupcakes eller fortsætte videre til betaling. For at kunne betale for sin bestilling kræves det at man er oprettet som bruger.</w:t>
-      </w:r>
-    </w:p>
-    <w:p>
-      <w:pPr>
-        <w:rPr>
-          <w:lang w:val="da-DK"/>
-        </w:rPr>
-      </w:pPr>
-    </w:p>
-    <w:p>
-      <w:pPr>
-        <w:rPr>
-          <w:lang w:val="da-DK"/>
-        </w:rPr>
-      </w:pPr>
-      <w:r>
-        <w:rPr>
-          <w:lang w:val="da-DK"/>
-        </w:rPr>
-        <w:t>Forretnings ansatte skal ligeledes kunne oprettes som brugere så de kan få adgang til relevante kundeoplysninger og bestillinger.</w:t>
-      </w:r>
-    </w:p>
-    <w:p>
-      <w:pPr>
-        <w:rPr>
-          <w:lang w:val="da-DK"/>
-        </w:rPr>
-      </w:pPr>
-    </w:p>
-    <w:p>
-      <w:pPr>
-        <w:rPr>
-          <w:lang w:val="da-DK"/>
-        </w:rPr>
-      </w:pPr>
-      <w:r>
-        <w:rPr>
-          <w:lang w:val="da-DK"/>
-        </w:rPr>
-        <w:t>K</w:t>
-      </w:r>
-      <w:r>
-        <w:rPr>
-          <w:lang w:val="da-DK"/>
-        </w:rPr>
-        <w:t>rav</w:t>
-      </w:r>
-      <w:r>
-        <w:rPr>
-          <w:lang w:val="da-DK"/>
-        </w:rPr>
-        <w:t>specifikationer</w:t>
-      </w:r>
-      <w:r>
-        <w:rPr>
-          <w:lang w:val="da-DK"/>
-        </w:rPr>
-        <w:t xml:space="preserve"> til </w:t>
-      </w:r>
-      <w:r>
-        <w:rPr>
-          <w:lang w:val="da-DK"/>
-        </w:rPr>
-        <w:t>webshoppens funktionalitet</w:t>
-      </w:r>
-      <w:r>
-        <w:rPr>
-          <w:lang w:val="da-DK"/>
-        </w:rPr>
-        <w:t xml:space="preserve"> er udspecificeret i afsnittet om krav.</w:t>
-      </w:r>
-    </w:p>
-    <w:p>
-      <w:pPr>
-        <w:rPr>
-          <w:lang w:val="da-DK"/>
-        </w:rPr>
-      </w:pPr>
-    </w:p>
-    <w:p>
-      <w:pPr>
-        <w:rPr>
-          <w:lang w:val="da-DK"/>
-        </w:rPr>
-      </w:pPr>
-      <w:r>
-        <w:rPr>
-          <w:lang w:val="da-DK"/>
-        </w:rPr>
-        <w:br w:type="page"/>
-      </w:r>
-    </w:p>
-    <w:p>
-      <w:pPr>
-        <w:pStyle w:val="Overskrift1"/>
-        <w:rPr>
-          <w:lang w:val="da-DK"/>
-        </w:rPr>
-      </w:pPr>
-      <w:bookmarkStart w:id="2" w:name="_Toc70418059"/>
+      <w:bookmarkStart w:id="2" w:name="_Toc70422503"/>
       <w:r>
         <w:rPr>
           <w:lang w:val="da-DK"/>
@@ -2124,7 +2138,7 @@
         </w:rPr>
         <w:t xml:space="preserve">Webshoppen bygger på denne startkode: </w:t>
       </w:r>
-      <w:hyperlink r:id="rId9" w:history="1">
+      <w:hyperlink r:id="rId10" w:history="1">
         <w:r>
           <w:rPr>
             <w:rStyle w:val="Hyperlink"/>
@@ -2335,7 +2349,7 @@
           <w:lang w:val="da-DK"/>
         </w:rPr>
       </w:pPr>
-      <w:bookmarkStart w:id="3" w:name="_Toc70418060"/>
+      <w:bookmarkStart w:id="3" w:name="_Toc70422504"/>
       <w:r>
         <w:rPr>
           <w:lang w:val="da-DK"/>
@@ -2720,7 +2734,7 @@
           <w:lang w:val="da-DK"/>
         </w:rPr>
       </w:pPr>
-      <w:bookmarkStart w:id="4" w:name="_Toc70418061"/>
+      <w:bookmarkStart w:id="4" w:name="_Toc70422505"/>
       <w:r>
         <w:rPr>
           <w:lang w:val="da-DK"/>
@@ -2766,7 +2780,7 @@
                     </pic:cNvPicPr>
                   </pic:nvPicPr>
                   <pic:blipFill>
-                    <a:blip r:embed="rId10" cstate="print">
+                    <a:blip r:embed="rId11" cstate="print">
                       <a:extLst>
                         <a:ext uri="{28A0092B-C50C-407E-A947-70E740481C1C}">
                           <a14:useLocalDpi xmlns:a14="http://schemas.microsoft.com/office/drawing/2010/main" val="0"/>
@@ -2818,7 +2832,7 @@
           <w:lang w:val="da-DK"/>
         </w:rPr>
       </w:pPr>
-      <w:bookmarkStart w:id="5" w:name="_Toc70418062"/>
+      <w:bookmarkStart w:id="5" w:name="_Toc70422506"/>
       <w:r>
         <w:rPr>
           <w:lang w:val="da-DK"/>
@@ -2876,7 +2890,7 @@
                     </pic:cNvPicPr>
                   </pic:nvPicPr>
                   <pic:blipFill>
-                    <a:blip r:embed="rId11" cstate="print">
+                    <a:blip r:embed="rId12" cstate="print">
                       <a:extLst>
                         <a:ext uri="{28A0092B-C50C-407E-A947-70E740481C1C}">
                           <a14:useLocalDpi xmlns:a14="http://schemas.microsoft.com/office/drawing/2010/main" val="0"/>
@@ -2914,6 +2928,69 @@
           <w:lang w:val="da-DK"/>
         </w:rPr>
       </w:pPr>
+      <w:r>
+        <w:rPr>
+          <w:lang w:val="da-DK"/>
+        </w:rPr>
+        <w:t>Domænemodellen er lavet med udgangspunkt i kravspecifikationerne.</w:t>
+      </w:r>
+    </w:p>
+    <w:p>
+      <w:pPr>
+        <w:rPr>
+          <w:lang w:val="da-DK"/>
+        </w:rPr>
+      </w:pPr>
+      <w:r>
+        <w:rPr>
+          <w:lang w:val="da-DK"/>
+        </w:rPr>
+        <w:t xml:space="preserve">Der </w:t>
+      </w:r>
+      <w:r>
+        <w:rPr>
+          <w:lang w:val="da-DK"/>
+        </w:rPr>
+        <w:t xml:space="preserve">er </w:t>
+      </w:r>
+      <w:r>
+        <w:rPr>
+          <w:lang w:val="da-DK"/>
+        </w:rPr>
+        <w:t>blev</w:t>
+      </w:r>
+      <w:r>
+        <w:rPr>
+          <w:lang w:val="da-DK"/>
+        </w:rPr>
+        <w:t>et</w:t>
+      </w:r>
+      <w:r>
+        <w:rPr>
+          <w:lang w:val="da-DK"/>
+        </w:rPr>
+        <w:t xml:space="preserve"> brugt en del tid på at få udarbejdet </w:t>
+      </w:r>
+      <w:r>
+        <w:rPr>
+          <w:lang w:val="da-DK"/>
+        </w:rPr>
+        <w:t xml:space="preserve">og diskuteret sammensætningen af klasserne i relation imellem Basket, Cupcake, Bottom, Topping og </w:t>
+      </w:r>
+      <w:proofErr w:type="spellStart"/>
+      <w:r>
+        <w:rPr>
+          <w:lang w:val="da-DK"/>
+        </w:rPr>
+        <w:t>Orderline</w:t>
+      </w:r>
+      <w:proofErr w:type="spellEnd"/>
+      <w:r>
+        <w:rPr>
+          <w:lang w:val="da-DK"/>
+        </w:rPr>
+        <w:t>. Og i forhold til hvordan vi har skulle opsætte databasen.</w:t>
+      </w:r>
     </w:p>
     <w:p>
       <w:pPr>
@@ -2932,6 +3009,17 @@
           <w:lang w:val="da-DK"/>
         </w:rPr>
       </w:pPr>
+    </w:p>
+    <w:p>
+      <w:pPr>
+        <w:rPr>
+          <w:rFonts w:asciiTheme="majorHAnsi" w:eastAsiaTheme="majorEastAsia" w:hAnsiTheme="majorHAnsi" w:cstheme="majorBidi"/>
+          <w:color w:val="2F5496" w:themeColor="accent1" w:themeShade="BF"/>
+          <w:sz w:val="32"/>
+          <w:szCs w:val="32"/>
+          <w:lang w:val="da-DK"/>
+        </w:rPr>
+      </w:pPr>
       <w:r>
         <w:rPr>
           <w:lang w:val="da-DK"/>
@@ -2946,25 +3034,13 @@
           <w:lang w:val="da-DK"/>
         </w:rPr>
       </w:pPr>
-      <w:bookmarkStart w:id="6" w:name="_Toc70418063"/>
+      <w:bookmarkStart w:id="6" w:name="_Toc70422507"/>
       <w:r>
         <w:rPr>
           <w:lang w:val="da-DK"/>
         </w:rPr>
         <w:lastRenderedPageBreak/>
-        <w:t xml:space="preserve">ER </w:t>
-      </w:r>
-      <w:r>
-        <w:rPr>
-          <w:lang w:val="da-DK"/>
-        </w:rPr>
-        <w:t>d</w:t>
-      </w:r>
-      <w:r>
-        <w:rPr>
-          <w:lang w:val="da-DK"/>
-        </w:rPr>
-        <w:t>iagram</w:t>
+        <w:t>ER diagram</w:t>
       </w:r>
       <w:bookmarkEnd w:id="6"/>
     </w:p>
@@ -3004,7 +3080,7 @@
                     </pic:cNvPicPr>
                   </pic:nvPicPr>
                   <pic:blipFill>
-                    <a:blip r:embed="rId12">
+                    <a:blip r:embed="rId13">
                       <a:extLst>
                         <a:ext uri="{28A0092B-C50C-407E-A947-70E740481C1C}">
                           <a14:useLocalDpi xmlns:a14="http://schemas.microsoft.com/office/drawing/2010/main" val="0"/>
@@ -3039,6 +3115,81 @@
     <w:p>
       <w:pPr>
         <w:rPr>
+          <w:lang w:val="da-DK"/>
+        </w:rPr>
+      </w:pPr>
+    </w:p>
+    <w:p>
+      <w:pPr>
+        <w:rPr>
+          <w:lang w:val="da-DK"/>
+        </w:rPr>
+      </w:pPr>
+      <w:r>
+        <w:rPr>
+          <w:lang w:val="da-DK"/>
+        </w:rPr>
+        <w:t>Databasen er sat op i 3. normalform.</w:t>
+      </w:r>
+    </w:p>
+    <w:p>
+      <w:pPr>
+        <w:rPr>
+          <w:lang w:val="da-DK"/>
+        </w:rPr>
+      </w:pPr>
+    </w:p>
+    <w:p>
+      <w:pPr>
+        <w:rPr>
+          <w:lang w:val="da-DK"/>
+        </w:rPr>
+      </w:pPr>
+      <w:r>
+        <w:rPr>
+          <w:lang w:val="da-DK"/>
+        </w:rPr>
+        <w:t xml:space="preserve">Primærnøglerne på </w:t>
+      </w:r>
+      <w:proofErr w:type="spellStart"/>
+      <w:r>
+        <w:rPr>
+          <w:lang w:val="da-DK"/>
+        </w:rPr>
+        <w:t>role</w:t>
+      </w:r>
+      <w:proofErr w:type="spellEnd"/>
+      <w:r>
+        <w:rPr>
+          <w:lang w:val="da-DK"/>
+        </w:rPr>
+        <w:t xml:space="preserve">, status, topping, </w:t>
+      </w:r>
+      <w:proofErr w:type="spellStart"/>
+      <w:r>
+        <w:rPr>
+          <w:lang w:val="da-DK"/>
+        </w:rPr>
+        <w:t>bottom</w:t>
+      </w:r>
+      <w:proofErr w:type="spellEnd"/>
+      <w:r>
+        <w:rPr>
+          <w:lang w:val="da-DK"/>
+        </w:rPr>
+        <w:t xml:space="preserve"> er ikke auto-genereret nøgler, da det antages at kunden allerede har et POS-system (Point-of-Sale), hvor disse værdier indgår.</w:t>
+      </w:r>
+    </w:p>
+    <w:p>
+      <w:pPr>
+        <w:rPr>
+          <w:lang w:val="da-DK"/>
+        </w:rPr>
+      </w:pPr>
+    </w:p>
+    <w:p>
+      <w:pPr>
+        <w:rPr>
           <w:rFonts w:asciiTheme="majorHAnsi" w:eastAsiaTheme="majorEastAsia" w:hAnsiTheme="majorHAnsi" w:cstheme="majorBidi"/>
           <w:color w:val="2F5496" w:themeColor="accent1" w:themeShade="BF"/>
           <w:sz w:val="32"/>
@@ -3046,7 +3197,9 @@
           <w:lang w:val="da-DK"/>
         </w:rPr>
       </w:pPr>
-      <w:r>
+    </w:p>
+    <w:p>
+      <w:pPr>
         <w:rPr>
           <w:rFonts w:asciiTheme="majorHAnsi" w:eastAsiaTheme="majorEastAsia" w:hAnsiTheme="majorHAnsi" w:cstheme="majorBidi"/>
           <w:color w:val="2F5496" w:themeColor="accent1" w:themeShade="BF"/>
@@ -3054,6 +3207,15 @@
           <w:szCs w:val="32"/>
           <w:lang w:val="da-DK"/>
         </w:rPr>
+      </w:pPr>
+      <w:r>
+        <w:rPr>
+          <w:rFonts w:asciiTheme="majorHAnsi" w:eastAsiaTheme="majorEastAsia" w:hAnsiTheme="majorHAnsi" w:cstheme="majorBidi"/>
+          <w:color w:val="2F5496" w:themeColor="accent1" w:themeShade="BF"/>
+          <w:sz w:val="32"/>
+          <w:szCs w:val="32"/>
+          <w:lang w:val="da-DK"/>
+        </w:rPr>
         <w:br w:type="page"/>
       </w:r>
     </w:p>
@@ -3064,7 +3226,7 @@
           <w:lang w:val="da-DK"/>
         </w:rPr>
       </w:pPr>
-      <w:bookmarkStart w:id="7" w:name="_Toc70418064"/>
+      <w:bookmarkStart w:id="7" w:name="_Toc70422508"/>
       <w:r>
         <w:rPr>
           <w:lang w:val="da-DK"/>
@@ -3110,7 +3272,7 @@
                     </pic:cNvPicPr>
                   </pic:nvPicPr>
                   <pic:blipFill>
-                    <a:blip r:embed="rId13">
+                    <a:blip r:embed="rId14">
                       <a:extLst>
                         <a:ext uri="{28A0092B-C50C-407E-A947-70E740481C1C}">
                           <a14:useLocalDpi xmlns:a14="http://schemas.microsoft.com/office/drawing/2010/main" val="0"/>
@@ -3162,7 +3324,7 @@
           <w:lang w:val="da-DK"/>
         </w:rPr>
       </w:pPr>
-      <w:bookmarkStart w:id="8" w:name="_Toc70418065"/>
+      <w:bookmarkStart w:id="8" w:name="_Toc70422509"/>
       <w:r>
         <w:rPr>
           <w:lang w:val="da-DK"/>
@@ -3186,7 +3348,7 @@
           <w:lang w:val="da-DK"/>
         </w:rPr>
       </w:pPr>
-      <w:bookmarkStart w:id="9" w:name="_Toc70418066"/>
+      <w:bookmarkStart w:id="9" w:name="_Toc70422510"/>
       <w:r>
         <w:rPr>
           <w:lang w:val="da-DK"/>
@@ -3293,13 +3455,7 @@
         <w:rPr>
           <w:lang w:val="da-DK"/>
         </w:rPr>
-        <w:t>Pricetotal</w:t>
-      </w:r>
-      <w:r>
-        <w:rPr>
-          <w:lang w:val="da-DK"/>
-        </w:rPr>
-        <w:t xml:space="preserve"> –</w:t>
+        <w:t>Pricetotal –</w:t>
       </w:r>
       <w:r>
         <w:rPr>
@@ -3518,13 +3674,7 @@
         <w:rPr>
           <w:lang w:val="da-DK"/>
         </w:rPr>
-        <w:t>Userlist</w:t>
-      </w:r>
-      <w:r>
-        <w:rPr>
-          <w:lang w:val="da-DK"/>
-        </w:rPr>
-        <w:t xml:space="preserve"> – Indeholde</w:t>
+        <w:t>Userlist – Indeholde</w:t>
       </w:r>
       <w:r>
         <w:rPr>
@@ -3797,7 +3947,7 @@
           <w:lang w:val="da-DK"/>
         </w:rPr>
       </w:pPr>
-      <w:bookmarkStart w:id="10" w:name="_Toc70418067"/>
+      <w:bookmarkStart w:id="10" w:name="_Toc70422511"/>
       <w:r>
         <w:rPr>
           <w:lang w:val="da-DK"/>
@@ -4105,7 +4255,7 @@
           <w:lang w:val="da-DK"/>
         </w:rPr>
       </w:pPr>
-      <w:bookmarkStart w:id="11" w:name="_Toc70418068"/>
+      <w:bookmarkStart w:id="11" w:name="_Toc70422512"/>
       <w:r>
         <w:rPr>
           <w:lang w:val="da-DK"/>
@@ -4170,7 +4320,7 @@
           <w:lang w:val="da-DK"/>
         </w:rPr>
       </w:pPr>
-      <w:bookmarkStart w:id="12" w:name="_Toc70418069"/>
+      <w:bookmarkStart w:id="12" w:name="_Toc70422513"/>
       <w:r>
         <w:rPr>
           <w:lang w:val="da-DK"/>
@@ -4192,12 +4342,140 @@
           <w:lang w:val="da-DK"/>
         </w:rPr>
       </w:pPr>
-      <w:r>
-        <w:rPr>
-          <w:lang w:val="da-DK"/>
-        </w:rPr>
-        <w:br w:type="page"/>
-      </w:r>
+    </w:p>
+    <w:p>
+      <w:pPr>
+        <w:rPr>
+          <w:lang w:val="da-DK"/>
+        </w:rPr>
+      </w:pPr>
+      <w:r>
+        <w:rPr>
+          <w:lang w:val="da-DK"/>
+        </w:rPr>
+        <w:t>Overordnet set</w:t>
+      </w:r>
+      <w:r>
+        <w:rPr>
+          <w:lang w:val="da-DK"/>
+        </w:rPr>
+        <w:t xml:space="preserve"> er </w:t>
+      </w:r>
+      <w:r>
+        <w:rPr>
+          <w:lang w:val="da-DK"/>
+        </w:rPr>
+        <w:t xml:space="preserve">vi </w:t>
+      </w:r>
+      <w:r>
+        <w:rPr>
+          <w:lang w:val="da-DK"/>
+        </w:rPr>
+        <w:t>kommet godt i mål med funktionaliteten af webshoppen</w:t>
+      </w:r>
+      <w:r>
+        <w:rPr>
+          <w:lang w:val="da-DK"/>
+        </w:rPr>
+        <w:t xml:space="preserve"> ud fra givne </w:t>
+      </w:r>
+      <w:proofErr w:type="spellStart"/>
+      <w:r>
+        <w:rPr>
+          <w:lang w:val="da-DK"/>
+        </w:rPr>
+        <w:t>use</w:t>
+      </w:r>
+      <w:proofErr w:type="spellEnd"/>
+      <w:r>
+        <w:rPr>
+          <w:lang w:val="da-DK"/>
+        </w:rPr>
+        <w:t xml:space="preserve"> cases</w:t>
+      </w:r>
+      <w:r>
+        <w:rPr>
+          <w:lang w:val="da-DK"/>
+        </w:rPr>
+        <w:t>. Der er lavet en generel styling med mangler på enkelte sider.</w:t>
+      </w:r>
+    </w:p>
+    <w:p>
+      <w:pPr>
+        <w:rPr>
+          <w:lang w:val="da-DK"/>
+        </w:rPr>
+      </w:pPr>
+    </w:p>
+    <w:p>
+      <w:pPr>
+        <w:rPr>
+          <w:lang w:val="da-DK"/>
+        </w:rPr>
+      </w:pPr>
+      <w:r>
+        <w:rPr>
+          <w:lang w:val="da-DK"/>
+        </w:rPr>
+        <w:t xml:space="preserve">Selvom alle </w:t>
+      </w:r>
+      <w:r>
+        <w:rPr>
+          <w:lang w:val="da-DK"/>
+        </w:rPr>
+        <w:t>kravspecifikationerne</w:t>
+      </w:r>
+      <w:r>
+        <w:rPr>
+          <w:lang w:val="da-DK"/>
+        </w:rPr>
+        <w:t xml:space="preserve"> er </w:t>
+      </w:r>
+      <w:r>
+        <w:rPr>
+          <w:lang w:val="da-DK"/>
+        </w:rPr>
+        <w:t xml:space="preserve">blevet </w:t>
+      </w:r>
+      <w:r>
+        <w:rPr>
+          <w:lang w:val="da-DK"/>
+        </w:rPr>
+        <w:t>imple</w:t>
+      </w:r>
+      <w:r>
+        <w:rPr>
+          <w:lang w:val="da-DK"/>
+        </w:rPr>
+        <w:t>me</w:t>
+      </w:r>
+      <w:r>
+        <w:rPr>
+          <w:lang w:val="da-DK"/>
+        </w:rPr>
+        <w:t>nteret og hjemmesiden er gennemtestet, så kan der forefindes fejl som vi ikke har haft tid til at rette. Man kan bl.a. bestille en tom ordre når man er logget ind og indtaster url til betalingssiden.</w:t>
+      </w:r>
+    </w:p>
+    <w:p>
+      <w:pPr>
+        <w:rPr>
+          <w:lang w:val="da-DK"/>
+        </w:rPr>
+      </w:pPr>
+    </w:p>
+    <w:p>
+      <w:pPr>
+        <w:rPr>
+          <w:lang w:val="da-DK"/>
+        </w:rPr>
+      </w:pPr>
+    </w:p>
+    <w:p>
+      <w:pPr>
+        <w:rPr>
+          <w:lang w:val="da-DK"/>
+        </w:rPr>
+      </w:pPr>
     </w:p>
     <w:p>
       <w:pPr>
@@ -4206,12 +4484,11 @@
           <w:lang w:val="da-DK"/>
         </w:rPr>
       </w:pPr>
-      <w:bookmarkStart w:id="13" w:name="_Toc70418070"/>
-      <w:r>
-        <w:rPr>
-          <w:lang w:val="da-DK"/>
-        </w:rPr>
-        <w:lastRenderedPageBreak/>
+      <w:bookmarkStart w:id="13" w:name="_Toc70422514"/>
+      <w:r>
+        <w:rPr>
+          <w:lang w:val="da-DK"/>
+        </w:rPr>
         <w:t>Proces</w:t>
       </w:r>
       <w:bookmarkEnd w:id="13"/>
@@ -4222,6 +4499,79 @@
           <w:lang w:val="da-DK"/>
         </w:rPr>
       </w:pPr>
+    </w:p>
+    <w:p>
+      <w:pPr>
+        <w:rPr>
+          <w:lang w:val="da-DK"/>
+        </w:rPr>
+      </w:pPr>
+      <w:r>
+        <w:rPr>
+          <w:lang w:val="da-DK"/>
+        </w:rPr>
+        <w:t>Det blev besluttet at arbejdsformen for projektet skulle foregå i digitalt fællesskab</w:t>
+      </w:r>
+      <w:r>
+        <w:rPr>
+          <w:lang w:val="da-DK"/>
+        </w:rPr>
+        <w:t xml:space="preserve"> inden for tidsramme</w:t>
+      </w:r>
+      <w:r>
+        <w:rPr>
+          <w:lang w:val="da-DK"/>
+        </w:rPr>
+        <w:t>n</w:t>
+      </w:r>
+      <w:r>
+        <w:rPr>
+          <w:lang w:val="da-DK"/>
+        </w:rPr>
+        <w:t xml:space="preserve"> 9-15 mandag til fredag. Vi er mødt ind på Zoom, og har på skift stået for at kode, men med fuld deltagelse fra begge parter. Alle beslutninger er taget ud fra fælles konstruktiv diskussion.</w:t>
+      </w:r>
+    </w:p>
+    <w:p>
+      <w:pPr>
+        <w:rPr>
+          <w:lang w:val="da-DK"/>
+        </w:rPr>
+      </w:pPr>
+    </w:p>
+    <w:p>
+      <w:pPr>
+        <w:rPr>
+          <w:lang w:val="da-DK"/>
+        </w:rPr>
+      </w:pPr>
+      <w:r>
+        <w:rPr>
+          <w:lang w:val="da-DK"/>
+        </w:rPr>
+        <w:t>Vi synes forløbet er gået rigtig godt. Vi har fra startet haft sat en ramme og afstemt forventninger til hinanden.</w:t>
+      </w:r>
+    </w:p>
+    <w:p>
+      <w:pPr>
+        <w:rPr>
+          <w:lang w:val="da-DK"/>
+        </w:rPr>
+      </w:pPr>
+    </w:p>
+    <w:p>
+      <w:pPr>
+        <w:rPr>
+          <w:color w:val="C00000"/>
+          <w:lang w:val="da-DK"/>
+        </w:rPr>
+      </w:pPr>
+      <w:r>
+        <w:rPr>
+          <w:color w:val="C00000"/>
+          <w:lang w:val="da-DK"/>
+        </w:rPr>
+        <w:t>Thomas skriv dit lort her….</w:t>
+      </w:r>
     </w:p>
     <w:sectPr>
       <w:pgSz w:w="11906" w:h="16838"/>

</xml_diff>

<commit_message>
update to process - report
</commit_message>
<xml_diff>
--- a/report/workfiles/cupcake_c8_report.docx
+++ b/report/workfiles/cupcake_c8_report.docx
@@ -9,43 +9,32 @@
         <w:jc w:val="center"/>
         <w:rPr>
           <w:rFonts w:asciiTheme="minorHAnsi" w:hAnsiTheme="minorHAnsi" w:cstheme="minorHAnsi"/>
-          <w:lang w:val="en-GB"/>
-        </w:rPr>
-      </w:pPr>
-      <w:proofErr w:type="spellStart"/>
+          <w:lang w:val="da-DK"/>
+        </w:rPr>
+      </w:pPr>
       <w:r>
         <w:rPr>
           <w:rFonts w:asciiTheme="minorHAnsi" w:hAnsiTheme="minorHAnsi" w:cstheme="minorHAnsi"/>
           <w:sz w:val="80"/>
           <w:szCs w:val="80"/>
-          <w:lang w:val="en-GB"/>
-        </w:rPr>
-        <w:t>Olsker</w:t>
-      </w:r>
-      <w:proofErr w:type="spellEnd"/>
+          <w:lang w:val="da-DK"/>
+        </w:rPr>
+        <w:t xml:space="preserve">Olsker </w:t>
+      </w:r>
       <w:r>
         <w:rPr>
           <w:rFonts w:asciiTheme="minorHAnsi" w:hAnsiTheme="minorHAnsi" w:cstheme="minorHAnsi"/>
           <w:sz w:val="80"/>
           <w:szCs w:val="80"/>
-          <w:lang w:val="en-GB"/>
-        </w:rPr>
-        <w:t xml:space="preserve"> </w:t>
+        </w:rPr>
+        <w:t>Cupcake</w:t>
       </w:r>
       <w:r>
         <w:rPr>
           <w:rFonts w:asciiTheme="minorHAnsi" w:hAnsiTheme="minorHAnsi" w:cstheme="minorHAnsi"/>
           <w:sz w:val="80"/>
           <w:szCs w:val="80"/>
-        </w:rPr>
-        <w:t>Cupcake</w:t>
-      </w:r>
-      <w:r>
-        <w:rPr>
-          <w:rFonts w:asciiTheme="minorHAnsi" w:hAnsiTheme="minorHAnsi" w:cstheme="minorHAnsi"/>
-          <w:sz w:val="80"/>
-          <w:szCs w:val="80"/>
-          <w:lang w:val="en-GB"/>
+          <w:lang w:val="da-DK"/>
         </w:rPr>
         <w:t>s</w:t>
       </w:r>
@@ -56,67 +45,45 @@
         <w:rPr>
           <w:sz w:val="27"/>
           <w:szCs w:val="27"/>
-          <w:lang w:val="en-GB"/>
-        </w:rPr>
-      </w:pPr>
-      <w:proofErr w:type="spellStart"/>
+          <w:lang w:val="da-DK"/>
+        </w:rPr>
+      </w:pPr>
       <w:r>
         <w:rPr>
           <w:sz w:val="27"/>
           <w:szCs w:val="27"/>
-          <w:lang w:val="en-GB"/>
-        </w:rPr>
-        <w:t>En</w:t>
-      </w:r>
-      <w:proofErr w:type="spellEnd"/>
-      <w:r>
+          <w:lang w:val="da-DK"/>
+        </w:rPr>
+        <w:t>En webshop</w:t>
+      </w:r>
+    </w:p>
+    <w:p>
+      <w:pPr>
+        <w:jc w:val="center"/>
         <w:rPr>
           <w:sz w:val="27"/>
           <w:szCs w:val="27"/>
-          <w:lang w:val="en-GB"/>
-        </w:rPr>
-        <w:t xml:space="preserve"> </w:t>
-      </w:r>
-      <w:proofErr w:type="spellStart"/>
-      <w:r>
+          <w:lang w:val="da-DK"/>
+        </w:rPr>
+      </w:pPr>
+    </w:p>
+    <w:p>
+      <w:pPr>
+        <w:jc w:val="center"/>
         <w:rPr>
           <w:sz w:val="27"/>
           <w:szCs w:val="27"/>
-          <w:lang w:val="en-GB"/>
-        </w:rPr>
-        <w:t>webshop</w:t>
-      </w:r>
-      <w:proofErr w:type="spellEnd"/>
-    </w:p>
-    <w:p>
-      <w:pPr>
-        <w:jc w:val="center"/>
+          <w:lang w:val="da-DK"/>
+        </w:rPr>
+      </w:pPr>
+      <w:r>
         <w:rPr>
           <w:sz w:val="27"/>
           <w:szCs w:val="27"/>
-          <w:lang w:val="en-GB"/>
-        </w:rPr>
-      </w:pPr>
-    </w:p>
-    <w:p>
-      <w:pPr>
-        <w:jc w:val="center"/>
-        <w:rPr>
-          <w:sz w:val="27"/>
-          <w:szCs w:val="27"/>
-          <w:lang w:val="en-GB"/>
-        </w:rPr>
-      </w:pPr>
-      <w:proofErr w:type="spellStart"/>
-      <w:r>
-        <w:rPr>
-          <w:sz w:val="27"/>
-          <w:szCs w:val="27"/>
-          <w:lang w:val="en-GB"/>
+          <w:lang w:val="da-DK"/>
         </w:rPr>
         <w:t>af</w:t>
       </w:r>
-      <w:proofErr w:type="spellEnd"/>
     </w:p>
     <w:p>
       <w:pPr>
@@ -157,21 +124,7 @@
           <w:sz w:val="27"/>
           <w:szCs w:val="27"/>
         </w:rPr>
-        <w:t>cph-pt123@cphbusiness</w:t>
-      </w:r>
-      <w:r>
-        <w:rPr>
-          <w:sz w:val="27"/>
-          <w:szCs w:val="27"/>
-        </w:rPr>
-        <w:t>.</w:t>
-      </w:r>
-      <w:r>
-        <w:rPr>
-          <w:sz w:val="27"/>
-          <w:szCs w:val="27"/>
-        </w:rPr>
-        <w:t>dk</w:t>
+        <w:t>cph-pt123@cphbusiness.dk</w:t>
       </w:r>
     </w:p>
     <w:p>
@@ -225,58 +178,40 @@
           <w:sz w:val="27"/>
           <w:szCs w:val="27"/>
         </w:rPr>
-        <w:t xml:space="preserve">Thomas </w:t>
-      </w:r>
-      <w:proofErr w:type="spellStart"/>
+        <w:t>Thomas Schwencke Overgaard</w:t>
+      </w:r>
+    </w:p>
+    <w:p>
+      <w:pPr>
+        <w:jc w:val="center"/>
+        <w:rPr>
+          <w:sz w:val="27"/>
+          <w:szCs w:val="27"/>
+        </w:rPr>
+      </w:pPr>
       <w:r>
         <w:rPr>
           <w:rFonts w:ascii="Calibri" w:hAnsi="Calibri" w:cs="Calibri"/>
           <w:sz w:val="27"/>
           <w:szCs w:val="27"/>
         </w:rPr>
-        <w:t>Schwencke</w:t>
-      </w:r>
-      <w:proofErr w:type="spellEnd"/>
-      <w:r>
-        <w:rPr>
-          <w:rFonts w:ascii="Calibri" w:hAnsi="Calibri" w:cs="Calibri"/>
+        <w:t>cph-to83@cphbusiness.dk</w:t>
+      </w:r>
+    </w:p>
+    <w:p>
+      <w:pPr>
+        <w:rPr>
           <w:sz w:val="27"/>
           <w:szCs w:val="27"/>
         </w:rPr>
-        <w:t xml:space="preserve"> Overgaard</w:t>
-      </w:r>
-    </w:p>
-    <w:p>
-      <w:pPr>
-        <w:jc w:val="center"/>
+      </w:pPr>
+    </w:p>
+    <w:p>
+      <w:pPr>
         <w:rPr>
           <w:sz w:val="27"/>
           <w:szCs w:val="27"/>
-        </w:rPr>
-      </w:pPr>
-      <w:r>
-        <w:rPr>
-          <w:rFonts w:ascii="Calibri" w:hAnsi="Calibri" w:cs="Calibri"/>
-          <w:sz w:val="27"/>
-          <w:szCs w:val="27"/>
-        </w:rPr>
-        <w:t>cph-to83@cphbusiness.dk</w:t>
-      </w:r>
-    </w:p>
-    <w:p>
-      <w:pPr>
-        <w:rPr>
-          <w:sz w:val="27"/>
-          <w:szCs w:val="27"/>
-        </w:rPr>
-      </w:pPr>
-    </w:p>
-    <w:p>
-      <w:pPr>
-        <w:rPr>
-          <w:sz w:val="27"/>
-          <w:szCs w:val="27"/>
-          <w:lang w:val="da-DK"/>
+          <w:lang w:val="en-US"/>
         </w:rPr>
       </w:pPr>
     </w:p>
@@ -563,14 +498,6 @@
           <w:t>http://157.230.20.13:8080/CupCake-0.1/</w:t>
         </w:r>
       </w:hyperlink>
-      <w:r>
-        <w:rPr>
-          <w:sz w:val="27"/>
-          <w:szCs w:val="27"/>
-          <w:lang w:val="en-GB"/>
-        </w:rPr>
-        <w:t>z</w:t>
-      </w:r>
       <w:r>
         <w:br w:type="page"/>
       </w:r>
@@ -617,7 +544,7 @@
             <w:rPr>
               <w:rFonts w:eastAsiaTheme="minorEastAsia"/>
               <w:noProof/>
-              <w:lang w:val="en-DK" w:eastAsia="en-DK"/>
+              <w:lang w:eastAsia="en-DK"/>
             </w:rPr>
           </w:pPr>
           <w:r>
@@ -629,7 +556,7 @@
           <w:r>
             <w:fldChar w:fldCharType="separate"/>
           </w:r>
-          <w:hyperlink w:anchor="_Toc70422501" w:history="1">
+          <w:hyperlink w:anchor="_Toc70447250" w:history="1">
             <w:r>
               <w:rPr>
                 <w:rStyle w:val="Hyperlink"/>
@@ -657,7 +584,7 @@
                 <w:noProof/>
                 <w:webHidden/>
               </w:rPr>
-              <w:instrText xml:space="preserve"> PAGEREF _Toc70422501 \h </w:instrText>
+              <w:instrText xml:space="preserve"> PAGEREF _Toc70447250 \h </w:instrText>
             </w:r>
             <w:r>
               <w:rPr>
@@ -697,10 +624,10 @@
             <w:rPr>
               <w:rFonts w:eastAsiaTheme="minorEastAsia"/>
               <w:noProof/>
-              <w:lang w:val="en-DK" w:eastAsia="en-DK"/>
+              <w:lang w:eastAsia="en-DK"/>
             </w:rPr>
           </w:pPr>
-          <w:hyperlink w:anchor="_Toc70422502" w:history="1">
+          <w:hyperlink w:anchor="_Toc70447251" w:history="1">
             <w:r>
               <w:rPr>
                 <w:rStyle w:val="Hyperlink"/>
@@ -728,7 +655,7 @@
                 <w:noProof/>
                 <w:webHidden/>
               </w:rPr>
-              <w:instrText xml:space="preserve"> PAGEREF _Toc70422502 \h </w:instrText>
+              <w:instrText xml:space="preserve"> PAGEREF _Toc70447251 \h </w:instrText>
             </w:r>
             <w:r>
               <w:rPr>
@@ -768,10 +695,10 @@
             <w:rPr>
               <w:rFonts w:eastAsiaTheme="minorEastAsia"/>
               <w:noProof/>
-              <w:lang w:val="en-DK" w:eastAsia="en-DK"/>
+              <w:lang w:eastAsia="en-DK"/>
             </w:rPr>
           </w:pPr>
-          <w:hyperlink w:anchor="_Toc70422503" w:history="1">
+          <w:hyperlink w:anchor="_Toc70447252" w:history="1">
             <w:r>
               <w:rPr>
                 <w:rStyle w:val="Hyperlink"/>
@@ -799,7 +726,7 @@
                 <w:noProof/>
                 <w:webHidden/>
               </w:rPr>
-              <w:instrText xml:space="preserve"> PAGEREF _Toc70422503 \h </w:instrText>
+              <w:instrText xml:space="preserve"> PAGEREF _Toc70447252 \h </w:instrText>
             </w:r>
             <w:r>
               <w:rPr>
@@ -839,10 +766,10 @@
             <w:rPr>
               <w:rFonts w:eastAsiaTheme="minorEastAsia"/>
               <w:noProof/>
-              <w:lang w:val="en-DK" w:eastAsia="en-DK"/>
+              <w:lang w:eastAsia="en-DK"/>
             </w:rPr>
           </w:pPr>
-          <w:hyperlink w:anchor="_Toc70422504" w:history="1">
+          <w:hyperlink w:anchor="_Toc70447253" w:history="1">
             <w:r>
               <w:rPr>
                 <w:rStyle w:val="Hyperlink"/>
@@ -870,7 +797,7 @@
                 <w:noProof/>
                 <w:webHidden/>
               </w:rPr>
-              <w:instrText xml:space="preserve"> PAGEREF _Toc70422504 \h </w:instrText>
+              <w:instrText xml:space="preserve"> PAGEREF _Toc70447253 \h </w:instrText>
             </w:r>
             <w:r>
               <w:rPr>
@@ -910,10 +837,10 @@
             <w:rPr>
               <w:rFonts w:eastAsiaTheme="minorEastAsia"/>
               <w:noProof/>
-              <w:lang w:val="en-DK" w:eastAsia="en-DK"/>
+              <w:lang w:eastAsia="en-DK"/>
             </w:rPr>
           </w:pPr>
-          <w:hyperlink w:anchor="_Toc70422505" w:history="1">
+          <w:hyperlink w:anchor="_Toc70447254" w:history="1">
             <w:r>
               <w:rPr>
                 <w:rStyle w:val="Hyperlink"/>
@@ -941,7 +868,7 @@
                 <w:noProof/>
                 <w:webHidden/>
               </w:rPr>
-              <w:instrText xml:space="preserve"> PAGEREF _Toc70422505 \h </w:instrText>
+              <w:instrText xml:space="preserve"> PAGEREF _Toc70447254 \h </w:instrText>
             </w:r>
             <w:r>
               <w:rPr>
@@ -981,10 +908,10 @@
             <w:rPr>
               <w:rFonts w:eastAsiaTheme="minorEastAsia"/>
               <w:noProof/>
-              <w:lang w:val="en-DK" w:eastAsia="en-DK"/>
+              <w:lang w:eastAsia="en-DK"/>
             </w:rPr>
           </w:pPr>
-          <w:hyperlink w:anchor="_Toc70422506" w:history="1">
+          <w:hyperlink w:anchor="_Toc70447255" w:history="1">
             <w:r>
               <w:rPr>
                 <w:rStyle w:val="Hyperlink"/>
@@ -1012,7 +939,7 @@
                 <w:noProof/>
                 <w:webHidden/>
               </w:rPr>
-              <w:instrText xml:space="preserve"> PAGEREF _Toc70422506 \h </w:instrText>
+              <w:instrText xml:space="preserve"> PAGEREF _Toc70447255 \h </w:instrText>
             </w:r>
             <w:r>
               <w:rPr>
@@ -1052,10 +979,10 @@
             <w:rPr>
               <w:rFonts w:eastAsiaTheme="minorEastAsia"/>
               <w:noProof/>
-              <w:lang w:val="en-DK" w:eastAsia="en-DK"/>
+              <w:lang w:eastAsia="en-DK"/>
             </w:rPr>
           </w:pPr>
-          <w:hyperlink w:anchor="_Toc70422507" w:history="1">
+          <w:hyperlink w:anchor="_Toc70447256" w:history="1">
             <w:r>
               <w:rPr>
                 <w:rStyle w:val="Hyperlink"/>
@@ -1083,7 +1010,7 @@
                 <w:noProof/>
                 <w:webHidden/>
               </w:rPr>
-              <w:instrText xml:space="preserve"> PAGEREF _Toc70422507 \h </w:instrText>
+              <w:instrText xml:space="preserve"> PAGEREF _Toc70447256 \h </w:instrText>
             </w:r>
             <w:r>
               <w:rPr>
@@ -1123,10 +1050,10 @@
             <w:rPr>
               <w:rFonts w:eastAsiaTheme="minorEastAsia"/>
               <w:noProof/>
-              <w:lang w:val="en-DK" w:eastAsia="en-DK"/>
+              <w:lang w:eastAsia="en-DK"/>
             </w:rPr>
           </w:pPr>
-          <w:hyperlink w:anchor="_Toc70422508" w:history="1">
+          <w:hyperlink w:anchor="_Toc70447257" w:history="1">
             <w:r>
               <w:rPr>
                 <w:rStyle w:val="Hyperlink"/>
@@ -1154,7 +1081,7 @@
                 <w:noProof/>
                 <w:webHidden/>
               </w:rPr>
-              <w:instrText xml:space="preserve"> PAGEREF _Toc70422508 \h </w:instrText>
+              <w:instrText xml:space="preserve"> PAGEREF _Toc70447257 \h </w:instrText>
             </w:r>
             <w:r>
               <w:rPr>
@@ -1194,10 +1121,10 @@
             <w:rPr>
               <w:rFonts w:eastAsiaTheme="minorEastAsia"/>
               <w:noProof/>
-              <w:lang w:val="en-DK" w:eastAsia="en-DK"/>
+              <w:lang w:eastAsia="en-DK"/>
             </w:rPr>
           </w:pPr>
-          <w:hyperlink w:anchor="_Toc70422509" w:history="1">
+          <w:hyperlink w:anchor="_Toc70447258" w:history="1">
             <w:r>
               <w:rPr>
                 <w:rStyle w:val="Hyperlink"/>
@@ -1225,7 +1152,7 @@
                 <w:noProof/>
                 <w:webHidden/>
               </w:rPr>
-              <w:instrText xml:space="preserve"> PAGEREF _Toc70422509 \h </w:instrText>
+              <w:instrText xml:space="preserve"> PAGEREF _Toc70447258 \h </w:instrText>
             </w:r>
             <w:r>
               <w:rPr>
@@ -1265,10 +1192,10 @@
             <w:rPr>
               <w:rFonts w:eastAsiaTheme="minorEastAsia"/>
               <w:noProof/>
-              <w:lang w:val="en-DK" w:eastAsia="en-DK"/>
+              <w:lang w:eastAsia="en-DK"/>
             </w:rPr>
           </w:pPr>
-          <w:hyperlink w:anchor="_Toc70422510" w:history="1">
+          <w:hyperlink w:anchor="_Toc70447259" w:history="1">
             <w:r>
               <w:rPr>
                 <w:rStyle w:val="Hyperlink"/>
@@ -1296,7 +1223,7 @@
                 <w:noProof/>
                 <w:webHidden/>
               </w:rPr>
-              <w:instrText xml:space="preserve"> PAGEREF _Toc70422510 \h </w:instrText>
+              <w:instrText xml:space="preserve"> PAGEREF _Toc70447259 \h </w:instrText>
             </w:r>
             <w:r>
               <w:rPr>
@@ -1336,10 +1263,10 @@
             <w:rPr>
               <w:rFonts w:eastAsiaTheme="minorEastAsia"/>
               <w:noProof/>
-              <w:lang w:val="en-DK" w:eastAsia="en-DK"/>
+              <w:lang w:eastAsia="en-DK"/>
             </w:rPr>
           </w:pPr>
-          <w:hyperlink w:anchor="_Toc70422511" w:history="1">
+          <w:hyperlink w:anchor="_Toc70447260" w:history="1">
             <w:r>
               <w:rPr>
                 <w:rStyle w:val="Hyperlink"/>
@@ -1367,7 +1294,7 @@
                 <w:noProof/>
                 <w:webHidden/>
               </w:rPr>
-              <w:instrText xml:space="preserve"> PAGEREF _Toc70422511 \h </w:instrText>
+              <w:instrText xml:space="preserve"> PAGEREF _Toc70447260 \h </w:instrText>
             </w:r>
             <w:r>
               <w:rPr>
@@ -1407,10 +1334,10 @@
             <w:rPr>
               <w:rFonts w:eastAsiaTheme="minorEastAsia"/>
               <w:noProof/>
-              <w:lang w:val="en-DK" w:eastAsia="en-DK"/>
+              <w:lang w:eastAsia="en-DK"/>
             </w:rPr>
           </w:pPr>
-          <w:hyperlink w:anchor="_Toc70422512" w:history="1">
+          <w:hyperlink w:anchor="_Toc70447261" w:history="1">
             <w:r>
               <w:rPr>
                 <w:rStyle w:val="Hyperlink"/>
@@ -1438,7 +1365,7 @@
                 <w:noProof/>
                 <w:webHidden/>
               </w:rPr>
-              <w:instrText xml:space="preserve"> PAGEREF _Toc70422512 \h </w:instrText>
+              <w:instrText xml:space="preserve"> PAGEREF _Toc70447261 \h </w:instrText>
             </w:r>
             <w:r>
               <w:rPr>
@@ -1478,10 +1405,10 @@
             <w:rPr>
               <w:rFonts w:eastAsiaTheme="minorEastAsia"/>
               <w:noProof/>
-              <w:lang w:val="en-DK" w:eastAsia="en-DK"/>
+              <w:lang w:eastAsia="en-DK"/>
             </w:rPr>
           </w:pPr>
-          <w:hyperlink w:anchor="_Toc70422513" w:history="1">
+          <w:hyperlink w:anchor="_Toc70447262" w:history="1">
             <w:r>
               <w:rPr>
                 <w:rStyle w:val="Hyperlink"/>
@@ -1509,7 +1436,7 @@
                 <w:noProof/>
                 <w:webHidden/>
               </w:rPr>
-              <w:instrText xml:space="preserve"> PAGEREF _Toc70422513 \h </w:instrText>
+              <w:instrText xml:space="preserve"> PAGEREF _Toc70447262 \h </w:instrText>
             </w:r>
             <w:r>
               <w:rPr>
@@ -1549,10 +1476,10 @@
             <w:rPr>
               <w:rFonts w:eastAsiaTheme="minorEastAsia"/>
               <w:noProof/>
-              <w:lang w:val="en-DK" w:eastAsia="en-DK"/>
+              <w:lang w:eastAsia="en-DK"/>
             </w:rPr>
           </w:pPr>
-          <w:hyperlink w:anchor="_Toc70422514" w:history="1">
+          <w:hyperlink w:anchor="_Toc70447263" w:history="1">
             <w:r>
               <w:rPr>
                 <w:rStyle w:val="Hyperlink"/>
@@ -1580,7 +1507,7 @@
                 <w:noProof/>
                 <w:webHidden/>
               </w:rPr>
-              <w:instrText xml:space="preserve"> PAGEREF _Toc70422514 \h </w:instrText>
+              <w:instrText xml:space="preserve"> PAGEREF _Toc70447263 \h </w:instrText>
             </w:r>
             <w:r>
               <w:rPr>
@@ -1635,7 +1562,7 @@
           <w:lang w:val="da-DK"/>
         </w:rPr>
       </w:pPr>
-      <w:bookmarkStart w:id="0" w:name="_Toc70422501"/>
+      <w:bookmarkStart w:id="0" w:name="_Toc70447250"/>
       <w:r>
         <w:rPr>
           <w:lang w:val="da-DK"/>
@@ -1719,7 +1646,7 @@
           <w:lang w:val="da-DK"/>
         </w:rPr>
       </w:pPr>
-      <w:bookmarkStart w:id="1" w:name="_Toc70422502"/>
+      <w:bookmarkStart w:id="1" w:name="_Toc70447251"/>
       <w:r>
         <w:rPr>
           <w:lang w:val="da-DK"/>
@@ -1967,7 +1894,7 @@
           <w:lang w:val="da-DK"/>
         </w:rPr>
       </w:pPr>
-      <w:bookmarkStart w:id="2" w:name="_Toc70422503"/>
+      <w:bookmarkStart w:id="2" w:name="_Toc70447252"/>
       <w:r>
         <w:rPr>
           <w:lang w:val="da-DK"/>
@@ -2349,7 +2276,7 @@
           <w:lang w:val="da-DK"/>
         </w:rPr>
       </w:pPr>
-      <w:bookmarkStart w:id="3" w:name="_Toc70422504"/>
+      <w:bookmarkStart w:id="3" w:name="_Toc70447253"/>
       <w:r>
         <w:rPr>
           <w:lang w:val="da-DK"/>
@@ -2734,7 +2661,7 @@
           <w:lang w:val="da-DK"/>
         </w:rPr>
       </w:pPr>
-      <w:bookmarkStart w:id="4" w:name="_Toc70422505"/>
+      <w:bookmarkStart w:id="4" w:name="_Toc70447254"/>
       <w:r>
         <w:rPr>
           <w:lang w:val="da-DK"/>
@@ -2832,7 +2759,7 @@
           <w:lang w:val="da-DK"/>
         </w:rPr>
       </w:pPr>
-      <w:bookmarkStart w:id="5" w:name="_Toc70422506"/>
+      <w:bookmarkStart w:id="5" w:name="_Toc70447255"/>
       <w:r>
         <w:rPr>
           <w:lang w:val="da-DK"/>
@@ -3034,7 +2961,7 @@
           <w:lang w:val="da-DK"/>
         </w:rPr>
       </w:pPr>
-      <w:bookmarkStart w:id="6" w:name="_Toc70422507"/>
+      <w:bookmarkStart w:id="6" w:name="_Toc70447256"/>
       <w:r>
         <w:rPr>
           <w:lang w:val="da-DK"/>
@@ -3226,7 +3153,7 @@
           <w:lang w:val="da-DK"/>
         </w:rPr>
       </w:pPr>
-      <w:bookmarkStart w:id="7" w:name="_Toc70422508"/>
+      <w:bookmarkStart w:id="7" w:name="_Toc70447257"/>
       <w:r>
         <w:rPr>
           <w:lang w:val="da-DK"/>
@@ -3324,7 +3251,7 @@
           <w:lang w:val="da-DK"/>
         </w:rPr>
       </w:pPr>
-      <w:bookmarkStart w:id="8" w:name="_Toc70422509"/>
+      <w:bookmarkStart w:id="8" w:name="_Toc70447258"/>
       <w:r>
         <w:rPr>
           <w:lang w:val="da-DK"/>
@@ -3348,7 +3275,7 @@
           <w:lang w:val="da-DK"/>
         </w:rPr>
       </w:pPr>
-      <w:bookmarkStart w:id="9" w:name="_Toc70422510"/>
+      <w:bookmarkStart w:id="9" w:name="_Toc70447259"/>
       <w:r>
         <w:rPr>
           <w:lang w:val="da-DK"/>
@@ -3923,7 +3850,7 @@
     <w:p>
       <w:pPr>
         <w:rPr>
-          <w:lang w:val="en-GB"/>
+          <w:lang w:val="da-DK"/>
         </w:rPr>
       </w:pPr>
     </w:p>
@@ -3947,7 +3874,7 @@
           <w:lang w:val="da-DK"/>
         </w:rPr>
       </w:pPr>
-      <w:bookmarkStart w:id="10" w:name="_Toc70422511"/>
+      <w:bookmarkStart w:id="10" w:name="_Toc70447260"/>
       <w:r>
         <w:rPr>
           <w:lang w:val="da-DK"/>
@@ -4255,7 +4182,7 @@
           <w:lang w:val="da-DK"/>
         </w:rPr>
       </w:pPr>
-      <w:bookmarkStart w:id="11" w:name="_Toc70422512"/>
+      <w:bookmarkStart w:id="11" w:name="_Toc70447261"/>
       <w:r>
         <w:rPr>
           <w:lang w:val="da-DK"/>
@@ -4320,7 +4247,7 @@
           <w:lang w:val="da-DK"/>
         </w:rPr>
       </w:pPr>
-      <w:bookmarkStart w:id="12" w:name="_Toc70422513"/>
+      <w:bookmarkStart w:id="12" w:name="_Toc70447262"/>
       <w:r>
         <w:rPr>
           <w:lang w:val="da-DK"/>
@@ -4397,15 +4324,32 @@
         <w:rPr>
           <w:lang w:val="da-DK"/>
         </w:rPr>
-        <w:t>. Der er lavet en generel styling med mangler på enkelte sider.</w:t>
-      </w:r>
-    </w:p>
-    <w:p>
-      <w:pPr>
-        <w:rPr>
-          <w:lang w:val="da-DK"/>
-        </w:rPr>
-      </w:pPr>
+        <w:t xml:space="preserve">. </w:t>
+      </w:r>
+      <w:r>
+        <w:rPr>
+          <w:lang w:val="da-DK"/>
+        </w:rPr>
+        <w:t>Overordnet set er sitet</w:t>
+      </w:r>
+      <w:r>
+        <w:rPr>
+          <w:lang w:val="da-DK"/>
+        </w:rPr>
+        <w:t xml:space="preserve"> styl</w:t>
+      </w:r>
+      <w:r>
+        <w:rPr>
+          <w:lang w:val="da-DK"/>
+        </w:rPr>
+        <w:t>et, dog</w:t>
+      </w:r>
+      <w:r>
+        <w:rPr>
+          <w:lang w:val="da-DK"/>
+        </w:rPr>
+        <w:t xml:space="preserve"> med mangler på enkelte sider.</w:t>
+      </w:r>
     </w:p>
     <w:p>
       <w:pPr>
@@ -4484,7 +4428,7 @@
           <w:lang w:val="da-DK"/>
         </w:rPr>
       </w:pPr>
-      <w:bookmarkStart w:id="13" w:name="_Toc70422514"/>
+      <w:bookmarkStart w:id="13" w:name="_Toc70447263"/>
       <w:r>
         <w:rPr>
           <w:lang w:val="da-DK"/>
@@ -4528,35 +4472,81 @@
         <w:rPr>
           <w:lang w:val="da-DK"/>
         </w:rPr>
-        <w:t xml:space="preserve"> 9-15 mandag til fredag. Vi er mødt ind på Zoom, og har på skift stået for at kode, men med fuld deltagelse fra begge parter. Alle beslutninger er taget ud fra fælles konstruktiv diskussion.</w:t>
-      </w:r>
-    </w:p>
-    <w:p>
-      <w:pPr>
-        <w:rPr>
-          <w:lang w:val="da-DK"/>
-        </w:rPr>
-      </w:pPr>
-    </w:p>
-    <w:p>
-      <w:pPr>
-        <w:rPr>
-          <w:lang w:val="da-DK"/>
-        </w:rPr>
-      </w:pPr>
-      <w:r>
-        <w:rPr>
-          <w:lang w:val="da-DK"/>
-        </w:rPr>
-        <w:t>Vi synes forløbet er gået rigtig godt. Vi har fra startet haft sat en ramme og afstemt forventninger til hinanden.</w:t>
-      </w:r>
-    </w:p>
-    <w:p>
-      <w:pPr>
-        <w:rPr>
-          <w:lang w:val="da-DK"/>
-        </w:rPr>
-      </w:pPr>
+        <w:t xml:space="preserve"> 9-15 mandag til fredag. Vi er</w:t>
+      </w:r>
+      <w:r>
+        <w:rPr>
+          <w:lang w:val="da-DK"/>
+        </w:rPr>
+        <w:t xml:space="preserve"> hver dag</w:t>
+      </w:r>
+      <w:r>
+        <w:rPr>
+          <w:lang w:val="da-DK"/>
+        </w:rPr>
+        <w:t xml:space="preserve"> mødt ind på Zoom, og har på skift stået for at kode.</w:t>
+      </w:r>
+      <w:r>
+        <w:rPr>
+          <w:lang w:val="da-DK"/>
+        </w:rPr>
+        <w:t xml:space="preserve"> Koden er derfor 100% udarbejdet i fællesskab, med velovervejet kode der er besluttet efter at være vendt og dejet. Det er noget der har hjulpet os igennem, hver gang der opstod problemer</w:t>
+      </w:r>
+      <w:r>
+        <w:rPr>
+          <w:lang w:val="da-DK"/>
+        </w:rPr>
+        <w:t>,</w:t>
+      </w:r>
+      <w:r>
+        <w:rPr>
+          <w:lang w:val="da-DK"/>
+        </w:rPr>
+        <w:t xml:space="preserve"> hurtigt og </w:t>
+      </w:r>
+      <w:r>
+        <w:rPr>
+          <w:lang w:val="da-DK"/>
+        </w:rPr>
+        <w:t>(forholdsvis)</w:t>
+      </w:r>
+      <w:r>
+        <w:rPr>
+          <w:lang w:val="da-DK"/>
+        </w:rPr>
+        <w:t>smertefrit.</w:t>
+      </w:r>
+      <w:r>
+        <w:rPr>
+          <w:lang w:val="da-DK"/>
+        </w:rPr>
+        <w:t xml:space="preserve"> </w:t>
+      </w:r>
+    </w:p>
+    <w:p>
+      <w:pPr>
+        <w:rPr>
+          <w:lang w:val="da-DK"/>
+        </w:rPr>
+      </w:pPr>
+      <w:r>
+        <w:rPr>
+          <w:lang w:val="da-DK"/>
+        </w:rPr>
+        <w:t>Vi besluttede at den første dag skulle bruges til at komme helt i mål med det praktiske. Diagrammer og databaser.  Derefter skulle der bare implementeres usercase</w:t>
+      </w:r>
+      <w:r>
+        <w:rPr>
+          <w:lang w:val="da-DK"/>
+        </w:rPr>
+        <w:t xml:space="preserve">s </w:t>
+      </w:r>
+      <w:r>
+        <w:rPr>
+          <w:lang w:val="da-DK"/>
+        </w:rPr>
+        <w:t>indtil vi løb tør for tid.</w:t>
+      </w:r>
     </w:p>
     <w:p>
       <w:pPr>
@@ -4567,10 +4557,78 @@
       </w:pPr>
       <w:r>
         <w:rPr>
-          <w:color w:val="C00000"/>
-          <w:lang w:val="da-DK"/>
-        </w:rPr>
-        <w:t>Thomas skriv dit lort her….</w:t>
+          <w:lang w:val="da-DK"/>
+        </w:rPr>
+        <w:t xml:space="preserve">Vi var i mål med alle usercases fredag eftermiddag kl. 14.59 og var lidt imponeret over at vi havde overholdt vores tidsramme og stadig haft tid til at prioritere de diskussioner og overvejelser der opstod undervejs. </w:t>
+      </w:r>
+    </w:p>
+    <w:p>
+      <w:pPr>
+        <w:rPr>
+          <w:lang w:val="da-DK"/>
+        </w:rPr>
+      </w:pPr>
+      <w:r>
+        <w:rPr>
+          <w:lang w:val="da-DK"/>
+        </w:rPr>
+        <w:t>Så alt i alt</w:t>
+      </w:r>
+      <w:r>
+        <w:rPr>
+          <w:lang w:val="da-DK"/>
+        </w:rPr>
+        <w:t xml:space="preserve"> synes</w:t>
+      </w:r>
+      <w:r>
+        <w:rPr>
+          <w:lang w:val="da-DK"/>
+        </w:rPr>
+        <w:t xml:space="preserve"> vi</w:t>
+      </w:r>
+      <w:r>
+        <w:rPr>
+          <w:lang w:val="da-DK"/>
+        </w:rPr>
+        <w:t xml:space="preserve"> forløbet er gået rigtig godt.</w:t>
+      </w:r>
+    </w:p>
+    <w:p>
+      <w:pPr>
+        <w:rPr>
+          <w:lang w:val="da-DK"/>
+        </w:rPr>
+      </w:pPr>
+      <w:r>
+        <w:rPr>
+          <w:lang w:val="da-DK"/>
+        </w:rPr>
+        <w:t>Vi har fra startet</w:t>
+      </w:r>
+      <w:r>
+        <w:rPr>
+          <w:lang w:val="da-DK"/>
+        </w:rPr>
+        <w:t xml:space="preserve"> fulgt den ramme vi havde sat op og løbende forventningsafstemt med hinanden</w:t>
+      </w:r>
+      <w:r>
+        <w:rPr>
+          <w:lang w:val="da-DK"/>
+        </w:rPr>
+        <w:t>.</w:t>
+      </w:r>
+    </w:p>
+    <w:p>
+      <w:pPr>
+        <w:rPr>
+          <w:lang w:val="da-DK"/>
+        </w:rPr>
+      </w:pPr>
+      <w:r>
+        <w:rPr>
+          <w:lang w:val="da-DK"/>
+        </w:rPr>
+        <w:t>Det er en Proces vi begge føler har gavnet nuværende, men også fremtidigt samarbejde.</w:t>
       </w:r>
     </w:p>
     <w:sectPr>

</xml_diff>